<commit_message>
update citation keys to simplified [@authoryear]
</commit_message>
<xml_diff>
--- a/Manuscript/turdus-dichromatism-ABL.docx
+++ b/Manuscript/turdus-dichromatism-ABL.docx
@@ -452,7 +452,7 @@
       <w:r>
         <w:t xml:space="preserve">[</w:t>
       </w:r>
-      <w:hyperlink w:anchor="ref-anderssonQuantifyingColors2006">
+      <w:hyperlink w:anchor="ref-andersson2006">
         <w:r>
           <w:rPr>
             <w:rStyle w:val="Hyperlink"/>
@@ -572,7 +572,7 @@
       <w:r>
         <w:t xml:space="preserve">[</w:t>
       </w:r>
-      <w:hyperlink w:anchor="ref-vorobyevReceptorNoiseDeterminant1998">
+      <w:hyperlink w:anchor="ref-vorobyev1998">
         <w:r>
           <w:rPr>
             <w:rStyle w:val="Hyperlink"/>
@@ -619,7 +619,7 @@
       <w:r>
         <w:t xml:space="preserve">[</w:t>
       </w:r>
-      <w:hyperlink w:anchor="ref-hartVisualPigmentsOil2000">
+      <w:hyperlink w:anchor="ref-hart2000">
         <w:r>
           <w:rPr>
             <w:rStyle w:val="Hyperlink"/>
@@ -652,7 +652,7 @@
       <w:r>
         <w:t xml:space="preserve">[</w:t>
       </w:r>
-      <w:hyperlink w:anchor="ref-maiaPavoNewTools2019">
+      <w:hyperlink w:anchor="ref-maia2019">
         <w:r>
           <w:rPr>
             <w:rStyle w:val="Hyperlink"/>
@@ -672,7 +672,7 @@
       <w:r>
         <w:t xml:space="preserve">[</w:t>
       </w:r>
-      <w:hyperlink w:anchor="X7b3c79bfb7654af1f4b03dba64dad1a6765c972">
+      <w:hyperlink w:anchor="ref-rcoreteam2020">
         <w:r>
           <w:rPr>
             <w:rStyle w:val="Hyperlink"/>
@@ -777,7 +777,7 @@
       <w:r>
         <w:t xml:space="preserve">[</w:t>
       </w:r>
-      <w:hyperlink w:anchor="ref-endlerColorLightForests1993">
+      <w:hyperlink w:anchor="ref-endler1993">
         <w:r>
           <w:rPr>
             <w:rStyle w:val="Hyperlink"/>
@@ -839,7 +839,7 @@
       <w:r>
         <w:t xml:space="preserve">[</w:t>
       </w:r>
-      <w:hyperlink w:anchor="X5838ac70d90de20956ce5f33d6ce40bf9d8fa21">
+      <w:hyperlink w:anchor="ref-kemp2015">
         <w:r>
           <w:rPr>
             <w:rStyle w:val="Hyperlink"/>
@@ -904,7 +904,7 @@
       <w:r>
         <w:t xml:space="preserve">[</w:t>
       </w:r>
-      <w:hyperlink w:anchor="ref-clementThrushes2000">
+      <w:hyperlink w:anchor="ref-clement2000">
         <w:r>
           <w:rPr>
             <w:rStyle w:val="Hyperlink"/>
@@ -937,7 +937,7 @@
       <w:r>
         <w:t xml:space="preserve">[</w:t>
       </w:r>
-      <w:hyperlink w:anchor="ref-delhoyoHandbookBirdsWorld2017">
+      <w:hyperlink w:anchor="ref-delhoyo2017">
         <w:r>
           <w:rPr>
             <w:rStyle w:val="Hyperlink"/>
@@ -1169,7 +1169,7 @@
       <w:r>
         <w:t xml:space="preserve">[</w:t>
       </w:r>
-      <w:hyperlink w:anchor="X9652e8faa1882830c09a4c4b3ca2c98634e5878">
+      <w:hyperlink w:anchor="X6c896e2b80dd0fca0e8ee32fce3f4251147131f">
         <w:r>
           <w:rPr>
             <w:rStyle w:val="Hyperlink"/>
@@ -1211,7 +1211,7 @@
       <w:r>
         <w:t xml:space="preserve">[</w:t>
       </w:r>
-      <w:hyperlink w:anchor="ref-vilelaLetsRNewPackage2015">
+      <w:hyperlink w:anchor="ref-vilela2015">
         <w:r>
           <w:rPr>
             <w:rStyle w:val="Hyperlink"/>
@@ -1243,7 +1243,7 @@
       <w:r>
         <w:t xml:space="preserve">[</w:t>
       </w:r>
-      <w:hyperlink w:anchor="ref-cooneySexualSelectionSpeciation2017">
+      <w:hyperlink w:anchor="ref-cooney2017">
         <w:r>
           <w:rPr>
             <w:rStyle w:val="Hyperlink"/>
@@ -1403,7 +1403,7 @@
       <w:r>
         <w:t xml:space="preserve">[</w:t>
       </w:r>
-      <w:hyperlink w:anchor="ref-burknerBrmsPackageBayesian2017">
+      <w:hyperlink w:anchor="ref-burkner2017">
         <w:r>
           <w:rPr>
             <w:rStyle w:val="Hyperlink"/>
@@ -1432,7 +1432,7 @@
       <w:r>
         <w:t xml:space="preserve">[</w:t>
       </w:r>
-      <w:hyperlink w:anchor="X7b3c79bfb7654af1f4b03dba64dad1a6765c972">
+      <w:hyperlink w:anchor="ref-rcoreteam2020">
         <w:r>
           <w:rPr>
             <w:rStyle w:val="Hyperlink"/>
@@ -1513,7 +1513,7 @@
       <w:r>
         <w:t xml:space="preserve">[</w:t>
       </w:r>
-      <w:hyperlink w:anchor="X3d6eef4b44811fd36330f3b0340a0f9d916f436">
+      <w:hyperlink w:anchor="ref-nylander2008">
         <w:r>
           <w:rPr>
             <w:rStyle w:val="Hyperlink"/>
@@ -1730,7 +1730,7 @@
       <w:r>
         <w:t xml:space="preserve">[</w:t>
       </w:r>
-      <w:hyperlink w:anchor="ref-gelmanBayesianDataAnalysis2013">
+      <w:hyperlink w:anchor="ref-gelman2013">
         <w:r>
           <w:rPr>
             <w:rStyle w:val="Hyperlink"/>
@@ -1756,7 +1756,7 @@
       <w:r>
         <w:t xml:space="preserve">[</w:t>
       </w:r>
-      <w:hyperlink w:anchor="ref-vehtariPracticalBayesianModel2017">
+      <w:hyperlink w:anchor="ref-vehtari2017">
         <w:r>
           <w:rPr>
             <w:rStyle w:val="Hyperlink"/>
@@ -1892,7 +1892,7 @@
       <w:r>
         <w:t xml:space="preserve">[</w:t>
       </w:r>
-      <w:hyperlink w:anchor="ref-vehtariPracticalBayesianModel2017">
+      <w:hyperlink w:anchor="ref-vehtari2017">
         <w:r>
           <w:rPr>
             <w:rStyle w:val="Hyperlink"/>
@@ -1979,7 +1979,7 @@
       </w:r>
     </w:p>
     <w:bookmarkStart w:id="61" w:name="refs"/>
-    <w:bookmarkStart w:id="34" w:name="ref-anderssonQuantifyingColors2006"/>
+    <w:bookmarkStart w:id="34" w:name="ref-andersson2006"/>
     <w:p>
       <w:pPr>
         <w:pStyle w:val="Bibliography"/>
@@ -2114,7 +2114,7 @@
       </w:r>
     </w:p>
     <w:bookmarkEnd w:id="34"/>
-    <w:bookmarkStart w:id="36" w:name="ref-vorobyevReceptorNoiseDeterminant1998"/>
+    <w:bookmarkStart w:id="36" w:name="ref-vorobyev1998"/>
     <w:p>
       <w:pPr>
         <w:pStyle w:val="Bibliography"/>
@@ -2167,7 +2167,7 @@
       </w:r>
     </w:p>
     <w:bookmarkEnd w:id="36"/>
-    <w:bookmarkStart w:id="38" w:name="ref-hartVisualPigmentsOil2000"/>
+    <w:bookmarkStart w:id="38" w:name="ref-hart2000"/>
     <w:p>
       <w:pPr>
         <w:pStyle w:val="Bibliography"/>
@@ -2256,7 +2256,7 @@
       </w:r>
     </w:p>
     <w:bookmarkEnd w:id="38"/>
-    <w:bookmarkStart w:id="40" w:name="ref-maiaPavoNewTools2019"/>
+    <w:bookmarkStart w:id="40" w:name="ref-maia2019"/>
     <w:p>
       <w:pPr>
         <w:pStyle w:val="Bibliography"/>
@@ -2321,7 +2321,7 @@
       </w:r>
     </w:p>
     <w:bookmarkEnd w:id="40"/>
-    <w:bookmarkStart w:id="41" w:name="X7b3c79bfb7654af1f4b03dba64dad1a6765c972"/>
+    <w:bookmarkStart w:id="41" w:name="ref-rcoreteam2020"/>
     <w:p>
       <w:pPr>
         <w:pStyle w:val="Bibliography"/>
@@ -2444,7 +2444,7 @@
       </w:r>
     </w:p>
     <w:bookmarkEnd w:id="41"/>
-    <w:bookmarkStart w:id="43" w:name="ref-endlerColorLightForests1993"/>
+    <w:bookmarkStart w:id="43" w:name="ref-endler1993"/>
     <w:p>
       <w:pPr>
         <w:pStyle w:val="Bibliography"/>
@@ -2542,7 +2542,7 @@
       </w:r>
     </w:p>
     <w:bookmarkEnd w:id="43"/>
-    <w:bookmarkStart w:id="45" w:name="X5838ac70d90de20956ce5f33d6ce40bf9d8fa21"/>
+    <w:bookmarkStart w:id="45" w:name="ref-kemp2015"/>
     <w:p>
       <w:pPr>
         <w:pStyle w:val="Bibliography"/>
@@ -2640,7 +2640,7 @@
       </w:r>
     </w:p>
     <w:bookmarkEnd w:id="45"/>
-    <w:bookmarkStart w:id="46" w:name="ref-clementThrushes2000"/>
+    <w:bookmarkStart w:id="46" w:name="ref-clement2000"/>
     <w:p>
       <w:pPr>
         <w:pStyle w:val="Bibliography"/>
@@ -2693,7 +2693,7 @@
       </w:r>
     </w:p>
     <w:bookmarkEnd w:id="46"/>
-    <w:bookmarkStart w:id="47" w:name="ref-delhoyoHandbookBirdsWorld2017"/>
+    <w:bookmarkStart w:id="47" w:name="ref-delhoyo2017"/>
     <w:p>
       <w:pPr>
         <w:pStyle w:val="Bibliography"/>
@@ -2728,7 +2728,7 @@
       </w:r>
     </w:p>
     <w:bookmarkEnd w:id="47"/>
-    <w:bookmarkStart w:id="48" w:name="X9652e8faa1882830c09a4c4b3ca2c98634e5878"/>
+    <w:bookmarkStart w:id="48" w:name="X6c896e2b80dd0fca0e8ee32fce3f4251147131f"/>
     <w:p>
       <w:pPr>
         <w:pStyle w:val="Bibliography"/>
@@ -2788,7 +2788,7 @@
       </w:r>
     </w:p>
     <w:bookmarkEnd w:id="48"/>
-    <w:bookmarkStart w:id="50" w:name="ref-vilelaLetsRNewPackage2015"/>
+    <w:bookmarkStart w:id="50" w:name="ref-vilela2015"/>
     <w:p>
       <w:pPr>
         <w:pStyle w:val="Bibliography"/>
@@ -2862,7 +2862,7 @@
       </w:r>
     </w:p>
     <w:bookmarkEnd w:id="50"/>
-    <w:bookmarkStart w:id="52" w:name="ref-cooneySexualSelectionSpeciation2017"/>
+    <w:bookmarkStart w:id="52" w:name="ref-cooney2017"/>
     <w:p>
       <w:pPr>
         <w:pStyle w:val="Bibliography"/>
@@ -2915,7 +2915,7 @@
       </w:r>
     </w:p>
     <w:bookmarkEnd w:id="52"/>
-    <w:bookmarkStart w:id="54" w:name="ref-burknerBrmsPackageBayesian2017"/>
+    <w:bookmarkStart w:id="54" w:name="ref-burkner2017"/>
     <w:p>
       <w:pPr>
         <w:pStyle w:val="Bibliography"/>
@@ -3001,7 +3001,7 @@
       </w:r>
     </w:p>
     <w:bookmarkEnd w:id="54"/>
-    <w:bookmarkStart w:id="56" w:name="X3d6eef4b44811fd36330f3b0340a0f9d916f436"/>
+    <w:bookmarkStart w:id="56" w:name="ref-nylander2008"/>
     <w:p>
       <w:pPr>
         <w:pStyle w:val="Bibliography"/>
@@ -3081,7 +3081,7 @@
       </w:r>
     </w:p>
     <w:bookmarkEnd w:id="56"/>
-    <w:bookmarkStart w:id="58" w:name="ref-gelmanBayesianDataAnalysis2013"/>
+    <w:bookmarkStart w:id="58" w:name="ref-gelman2013"/>
     <w:p>
       <w:pPr>
         <w:pStyle w:val="Bibliography"/>
@@ -3142,7 +3142,7 @@
       </w:r>
     </w:p>
     <w:bookmarkEnd w:id="58"/>
-    <w:bookmarkStart w:id="60" w:name="ref-vehtariPracticalBayesianModel2017"/>
+    <w:bookmarkStart w:id="60" w:name="ref-vehtari2017"/>
     <w:p>
       <w:pPr>
         <w:pStyle w:val="Bibliography"/>

</xml_diff>

<commit_message>
incorporate mark edits and add to results section
</commit_message>
<xml_diff>
--- a/Manuscript/turdus-dichromatism-ABL.docx
+++ b/Manuscript/turdus-dichromatism-ABL.docx
@@ -7,19 +7,7 @@
         <w:pStyle w:val="Title"/>
       </w:pPr>
       <w:r>
-        <w:t xml:space="preserve">Ecological</w:t>
-      </w:r>
-      <w:r>
-        <w:t xml:space="preserve"> </w:t>
-      </w:r>
-      <w:r>
-        <w:t xml:space="preserve">conditions</w:t>
-      </w:r>
-      <w:r>
-        <w:t xml:space="preserve"> </w:t>
-      </w:r>
-      <w:r>
-        <w:t xml:space="preserve">favoring</w:t>
+        <w:t xml:space="preserve">Rapid</w:t>
       </w:r>
       <w:r>
         <w:t xml:space="preserve"> </w:t>
@@ -37,319 +25,283 @@
         <w:t xml:space="preserve"> </w:t>
       </w:r>
       <w:r>
+        <w:t xml:space="preserve">favors</w:t>
+      </w:r>
+      <w:r>
+        <w:t xml:space="preserve"> </w:t>
+      </w:r>
+      <w:r>
+        <w:t xml:space="preserve">greater</w:t>
+      </w:r>
+      <w:r>
+        <w:t xml:space="preserve"> </w:t>
+      </w:r>
+      <w:r>
+        <w:t xml:space="preserve">avian-perceived</w:t>
+      </w:r>
+      <w:r>
+        <w:t xml:space="preserve"> </w:t>
+      </w:r>
+      <w:r>
+        <w:t xml:space="preserve">plumage</w:t>
+      </w:r>
+      <w:r>
+        <w:t xml:space="preserve"> </w:t>
+      </w:r>
+      <w:r>
+        <w:t xml:space="preserve">dichromatism</w:t>
+      </w:r>
+      <w:r>
+        <w:t xml:space="preserve"> </w:t>
+      </w:r>
+      <w:r>
+        <w:t xml:space="preserve">in</w:t>
+      </w:r>
+      <w:r>
+        <w:t xml:space="preserve"> </w:t>
+      </w:r>
+      <w:r>
+        <w:t xml:space="preserve">true</w:t>
+      </w:r>
+      <w:r>
+        <w:t xml:space="preserve"> </w:t>
+      </w:r>
+      <w:r>
+        <w:t xml:space="preserve">thrushes</w:t>
+      </w:r>
+      <w:r>
+        <w:t xml:space="preserve"> </w:t>
+      </w:r>
+      <w:r>
+        <w:t xml:space="preserve">(genus:</w:t>
+      </w:r>
+      <w:r>
+        <w:t xml:space="preserve"> </w:t>
+      </w:r>
+      <w:r>
+        <w:rPr>
+          <w:iCs/>
+          <w:i/>
+        </w:rPr>
+        <w:t xml:space="preserve">Turdus</w:t>
+      </w:r>
+      <w:r>
+        <w:t xml:space="preserve">)</w:t>
+      </w:r>
+    </w:p>
+    <w:p>
+      <w:pPr>
+        <w:pStyle w:val="Author"/>
+      </w:pPr>
+      <w:r>
+        <w:t xml:space="preserve">Alec</w:t>
+      </w:r>
+      <w:r>
+        <w:t xml:space="preserve"> </w:t>
+      </w:r>
+      <w:r>
+        <w:t xml:space="preserve">B.</w:t>
+      </w:r>
+      <w:r>
+        <w:t xml:space="preserve"> </w:t>
+      </w:r>
+      <w:r>
+        <w:t xml:space="preserve">Luro</w:t>
+      </w:r>
+      <w:r>
+        <w:rPr>
+          <w:vertAlign w:val="superscript"/>
+        </w:rPr>
+        <w:t xml:space="preserve">1</w:t>
+      </w:r>
+      <w:r>
+        <w:t xml:space="preserve">*</w:t>
+      </w:r>
+      <w:r>
+        <w:t xml:space="preserve">,</w:t>
+      </w:r>
+      <w:r>
+        <w:t xml:space="preserve"> </w:t>
+      </w:r>
+      <w:r>
+        <w:t xml:space="preserve">Mark</w:t>
+      </w:r>
+      <w:r>
+        <w:t xml:space="preserve"> </w:t>
+      </w:r>
+      <w:r>
+        <w:t xml:space="preserve">E.</w:t>
+      </w:r>
+      <w:r>
+        <w:t xml:space="preserve"> </w:t>
+      </w:r>
+      <w:r>
+        <w:t xml:space="preserve">Hauber</w:t>
+      </w:r>
+      <w:r>
+        <w:rPr>
+          <w:vertAlign w:val="superscript"/>
+        </w:rPr>
+        <w:t xml:space="preserve">1</w:t>
+      </w:r>
+    </w:p>
+    <w:p>
+      <w:pPr>
+        <w:pStyle w:val="Date"/>
+      </w:pPr>
+      <w:r>
+        <w:rPr>
+          <w:vertAlign w:val="superscript"/>
+        </w:rPr>
+        <w:t xml:space="preserve">1</w:t>
+      </w:r>
+      <w:r>
+        <w:t xml:space="preserve"> </w:t>
+      </w:r>
+      <w:r>
+        <w:t xml:space="preserve">Department</w:t>
+      </w:r>
+      <w:r>
+        <w:t xml:space="preserve"> </w:t>
+      </w:r>
+      <w:r>
+        <w:t xml:space="preserve">of</w:t>
+      </w:r>
+      <w:r>
+        <w:t xml:space="preserve"> </w:t>
+      </w:r>
+      <w:r>
+        <w:t xml:space="preserve">Evolution,</w:t>
+      </w:r>
+      <w:r>
+        <w:t xml:space="preserve"> </w:t>
+      </w:r>
+      <w:r>
+        <w:t xml:space="preserve">Ecology</w:t>
+      </w:r>
+      <w:r>
+        <w:t xml:space="preserve"> </w:t>
+      </w:r>
+      <w:r>
         <w:t xml:space="preserve">and</w:t>
       </w:r>
       <w:r>
         <w:t xml:space="preserve"> </w:t>
       </w:r>
       <w:r>
-        <w:t xml:space="preserve">rapid</w:t>
-      </w:r>
-      <w:r>
-        <w:t xml:space="preserve"> </w:t>
-      </w:r>
-      <w:r>
-        <w:t xml:space="preserve">mate</w:t>
-      </w:r>
-      <w:r>
-        <w:t xml:space="preserve"> </w:t>
-      </w:r>
-      <w:r>
-        <w:t xml:space="preserve">pairing</w:t>
-      </w:r>
-      <w:r>
-        <w:t xml:space="preserve"> </w:t>
-      </w:r>
-      <w:r>
-        <w:t xml:space="preserve">are</w:t>
-      </w:r>
-      <w:r>
-        <w:t xml:space="preserve"> </w:t>
-      </w:r>
-      <w:r>
-        <w:t xml:space="preserve">associated</w:t>
-      </w:r>
-      <w:r>
-        <w:t xml:space="preserve"> </w:t>
-      </w:r>
-      <w:r>
-        <w:t xml:space="preserve">with</w:t>
-      </w:r>
-      <w:r>
-        <w:t xml:space="preserve"> </w:t>
-      </w:r>
-      <w:r>
-        <w:t xml:space="preserve">greater</w:t>
-      </w:r>
-      <w:r>
-        <w:t xml:space="preserve"> </w:t>
-      </w:r>
-      <w:r>
+        <w:t xml:space="preserve">Behavior,</w:t>
+      </w:r>
+      <w:r>
+        <w:t xml:space="preserve"> </w:t>
+      </w:r>
+      <w:r>
+        <w:t xml:space="preserve">School</w:t>
+      </w:r>
+      <w:r>
+        <w:t xml:space="preserve"> </w:t>
+      </w:r>
+      <w:r>
+        <w:t xml:space="preserve">of</w:t>
+      </w:r>
+      <w:r>
+        <w:t xml:space="preserve"> </w:t>
+      </w:r>
+      <w:r>
+        <w:t xml:space="preserve">Integrative</w:t>
+      </w:r>
+      <w:r>
+        <w:t xml:space="preserve"> </w:t>
+      </w:r>
+      <w:r>
+        <w:t xml:space="preserve">Biology,</w:t>
+      </w:r>
+      <w:r>
+        <w:t xml:space="preserve"> </w:t>
+      </w:r>
+      <w:r>
+        <w:t xml:space="preserve">University</w:t>
+      </w:r>
+      <w:r>
+        <w:t xml:space="preserve"> </w:t>
+      </w:r>
+      <w:r>
+        <w:t xml:space="preserve">of</w:t>
+      </w:r>
+      <w:r>
+        <w:t xml:space="preserve"> </w:t>
+      </w:r>
+      <w:r>
+        <w:t xml:space="preserve">Illinois</w:t>
+      </w:r>
+      <w:r>
+        <w:t xml:space="preserve"> </w:t>
+      </w:r>
+      <w:r>
+        <w:t xml:space="preserve">at</w:t>
+      </w:r>
+      <w:r>
+        <w:t xml:space="preserve"> </w:t>
+      </w:r>
+      <w:r>
+        <w:t xml:space="preserve">Urbana-Champaign</w:t>
+      </w:r>
+      <w:r>
+        <w:t xml:space="preserve"> </w:t>
+      </w:r>
+      <w:r>
+        <w:t xml:space="preserve"> </w:t>
+      </w:r>
+      <w:r>
+        <w:t xml:space="preserve">*</w:t>
+      </w:r>
+      <w:r>
+        <w:t xml:space="preserve">alec.b.luro@mail.com</w:t>
+      </w:r>
+      <w:r>
+        <w:t xml:space="preserve"> </w:t>
+      </w:r>
+    </w:p>
+    <w:bookmarkStart w:id="21" w:name="abstract"/>
+    <w:p>
+      <w:pPr>
+        <w:pStyle w:val="Heading1"/>
+      </w:pPr>
+      <w:r>
+        <w:t xml:space="preserve">Abstract</w:t>
+      </w:r>
+    </w:p>
+    <w:bookmarkStart w:id="20" w:name="keywords"/>
+    <w:p>
+      <w:pPr>
+        <w:pStyle w:val="Heading2"/>
+      </w:pPr>
+      <w:r>
+        <w:t xml:space="preserve">Keywords</w:t>
+      </w:r>
+    </w:p>
+    <w:p>
+      <w:pPr>
+        <w:pStyle w:val="FirstParagraph"/>
+      </w:pPr>
+      <w:r>
+        <w:rPr>
+          <w:iCs/>
+          <w:i/>
+        </w:rPr>
+        <w:t xml:space="preserve">dichromatism</w:t>
+      </w:r>
+      <w:r>
+        <w:t xml:space="preserve">,</w:t>
+      </w:r>
+      <w:r>
+        <w:t xml:space="preserve"> </w:t>
+      </w:r>
+      <w:r>
+        <w:rPr>
+          <w:iCs/>
+          <w:i/>
+        </w:rPr>
         <w:t xml:space="preserve">plumage</w:t>
-      </w:r>
-      <w:r>
-        <w:t xml:space="preserve"> </w:t>
-      </w:r>
-      <w:r>
-        <w:t xml:space="preserve">sexual</w:t>
-      </w:r>
-      <w:r>
-        <w:t xml:space="preserve"> </w:t>
-      </w:r>
-      <w:r>
-        <w:t xml:space="preserve">dichromatism</w:t>
-      </w:r>
-      <w:r>
-        <w:t xml:space="preserve"> </w:t>
-      </w:r>
-      <w:r>
-        <w:t xml:space="preserve">in</w:t>
-      </w:r>
-      <w:r>
-        <w:t xml:space="preserve"> </w:t>
-      </w:r>
-      <w:r>
-        <w:t xml:space="preserve">true</w:t>
-      </w:r>
-      <w:r>
-        <w:t xml:space="preserve"> </w:t>
-      </w:r>
-      <w:r>
-        <w:t xml:space="preserve">thrushes</w:t>
-      </w:r>
-      <w:r>
-        <w:t xml:space="preserve"> </w:t>
-      </w:r>
-      <w:r>
-        <w:t xml:space="preserve">(genus:</w:t>
-      </w:r>
-      <w:r>
-        <w:t xml:space="preserve"> </w:t>
-      </w:r>
-      <w:r>
-        <w:rPr>
-          <w:iCs/>
-          <w:i/>
-        </w:rPr>
-        <w:t xml:space="preserve">Turdus</w:t>
-      </w:r>
-      <w:r>
-        <w:t xml:space="preserve">)</w:t>
-      </w:r>
-    </w:p>
-    <w:p>
-      <w:pPr>
-        <w:pStyle w:val="Author"/>
-      </w:pPr>
-      <w:r>
-        <w:t xml:space="preserve">Alec</w:t>
-      </w:r>
-      <w:r>
-        <w:t xml:space="preserve"> </w:t>
-      </w:r>
-      <w:r>
-        <w:t xml:space="preserve">B.</w:t>
-      </w:r>
-      <w:r>
-        <w:t xml:space="preserve"> </w:t>
-      </w:r>
-      <w:r>
-        <w:t xml:space="preserve">Luro</w:t>
-      </w:r>
-      <w:r>
-        <w:rPr>
-          <w:vertAlign w:val="superscript"/>
-        </w:rPr>
-        <w:t xml:space="preserve">1</w:t>
-      </w:r>
-      <w:r>
-        <w:t xml:space="preserve">*</w:t>
-      </w:r>
-      <w:r>
-        <w:t xml:space="preserve">,</w:t>
-      </w:r>
-      <w:r>
-        <w:t xml:space="preserve"> </w:t>
-      </w:r>
-      <w:r>
-        <w:t xml:space="preserve">Mark</w:t>
-      </w:r>
-      <w:r>
-        <w:t xml:space="preserve"> </w:t>
-      </w:r>
-      <w:r>
-        <w:t xml:space="preserve">E.</w:t>
-      </w:r>
-      <w:r>
-        <w:t xml:space="preserve"> </w:t>
-      </w:r>
-      <w:r>
-        <w:t xml:space="preserve">Hauber</w:t>
-      </w:r>
-      <w:r>
-        <w:rPr>
-          <w:vertAlign w:val="superscript"/>
-        </w:rPr>
-        <w:t xml:space="preserve">1</w:t>
-      </w:r>
-    </w:p>
-    <w:p>
-      <w:pPr>
-        <w:pStyle w:val="Date"/>
-      </w:pPr>
-      <w:r>
-        <w:rPr>
-          <w:vertAlign w:val="superscript"/>
-        </w:rPr>
-        <w:t xml:space="preserve">1</w:t>
-      </w:r>
-      <w:r>
-        <w:t xml:space="preserve"> </w:t>
-      </w:r>
-      <w:r>
-        <w:t xml:space="preserve">Department</w:t>
-      </w:r>
-      <w:r>
-        <w:t xml:space="preserve"> </w:t>
-      </w:r>
-      <w:r>
-        <w:t xml:space="preserve">of</w:t>
-      </w:r>
-      <w:r>
-        <w:t xml:space="preserve"> </w:t>
-      </w:r>
-      <w:r>
-        <w:t xml:space="preserve">Evolution,</w:t>
-      </w:r>
-      <w:r>
-        <w:t xml:space="preserve"> </w:t>
-      </w:r>
-      <w:r>
-        <w:t xml:space="preserve">Ecology</w:t>
-      </w:r>
-      <w:r>
-        <w:t xml:space="preserve"> </w:t>
-      </w:r>
-      <w:r>
-        <w:t xml:space="preserve">and</w:t>
-      </w:r>
-      <w:r>
-        <w:t xml:space="preserve"> </w:t>
-      </w:r>
-      <w:r>
-        <w:t xml:space="preserve">Behavior,</w:t>
-      </w:r>
-      <w:r>
-        <w:t xml:space="preserve"> </w:t>
-      </w:r>
-      <w:r>
-        <w:t xml:space="preserve">School</w:t>
-      </w:r>
-      <w:r>
-        <w:t xml:space="preserve"> </w:t>
-      </w:r>
-      <w:r>
-        <w:t xml:space="preserve">of</w:t>
-      </w:r>
-      <w:r>
-        <w:t xml:space="preserve"> </w:t>
-      </w:r>
-      <w:r>
-        <w:t xml:space="preserve">Integrative</w:t>
-      </w:r>
-      <w:r>
-        <w:t xml:space="preserve"> </w:t>
-      </w:r>
-      <w:r>
-        <w:t xml:space="preserve">Biology,</w:t>
-      </w:r>
-      <w:r>
-        <w:t xml:space="preserve"> </w:t>
-      </w:r>
-      <w:r>
-        <w:t xml:space="preserve">University</w:t>
-      </w:r>
-      <w:r>
-        <w:t xml:space="preserve"> </w:t>
-      </w:r>
-      <w:r>
-        <w:t xml:space="preserve">of</w:t>
-      </w:r>
-      <w:r>
-        <w:t xml:space="preserve"> </w:t>
-      </w:r>
-      <w:r>
-        <w:t xml:space="preserve">Illinois</w:t>
-      </w:r>
-      <w:r>
-        <w:t xml:space="preserve"> </w:t>
-      </w:r>
-      <w:r>
-        <w:t xml:space="preserve">at</w:t>
-      </w:r>
-      <w:r>
-        <w:t xml:space="preserve"> </w:t>
-      </w:r>
-      <w:r>
-        <w:t xml:space="preserve">Urbana-Champaign</w:t>
-      </w:r>
-      <w:r>
-        <w:t xml:space="preserve"> </w:t>
-      </w:r>
-      <w:r>
-        <w:t xml:space="preserve"> </w:t>
-      </w:r>
-      <w:r>
-        <w:t xml:space="preserve">*</w:t>
-      </w:r>
-      <w:r>
-        <w:t xml:space="preserve">alec.b.luro@mail.com</w:t>
-      </w:r>
-      <w:r>
-        <w:t xml:space="preserve"> </w:t>
-      </w:r>
-    </w:p>
-    <w:bookmarkStart w:id="21" w:name="abstract"/>
-    <w:p>
-      <w:pPr>
-        <w:pStyle w:val="Heading1"/>
-      </w:pPr>
-      <w:r>
-        <w:t xml:space="preserve">Abstract</w:t>
-      </w:r>
-    </w:p>
-    <w:bookmarkStart w:id="20" w:name="keywords"/>
-    <w:p>
-      <w:pPr>
-        <w:pStyle w:val="Heading2"/>
-      </w:pPr>
-      <w:r>
-        <w:t xml:space="preserve">Keywords</w:t>
-      </w:r>
-    </w:p>
-    <w:p>
-      <w:pPr>
-        <w:pStyle w:val="FirstParagraph"/>
-      </w:pPr>
-      <w:r>
-        <w:rPr>
-          <w:iCs/>
-          <w:i/>
-        </w:rPr>
-        <w:t xml:space="preserve">plumage</w:t>
-      </w:r>
-      <w:r>
-        <w:t xml:space="preserve">,</w:t>
-      </w:r>
-      <w:r>
-        <w:t xml:space="preserve"> </w:t>
-      </w:r>
-      <w:r>
-        <w:rPr>
-          <w:iCs/>
-          <w:i/>
-        </w:rPr>
-        <w:t xml:space="preserve">dichromatism</w:t>
       </w:r>
       <w:r>
         <w:t xml:space="preserve">,</w:t>
@@ -420,25 +372,25 @@
         <w:t xml:space="preserve"> </w:t>
       </w:r>
       <w:r>
-        <w:t xml:space="preserve">thrush species were sampled for plumage spectral</w:t>
-      </w:r>
-      <w:r>
-        <w:t xml:space="preserve"> </w:t>
-      </w:r>
-      <w:r>
-        <w:t xml:space="preserve">reflectance using from bird skins at the American Museum of Natural History in</w:t>
-      </w:r>
-      <w:r>
-        <w:t xml:space="preserve"> </w:t>
-      </w:r>
-      <w:r>
-        <w:t xml:space="preserve">New York City and the Field Museum in Chicago. Reflectance measurements from</w:t>
-      </w:r>
-      <w:r>
-        <w:t xml:space="preserve"> </w:t>
-      </w:r>
-      <w:r>
-        <w:t xml:space="preserve">300-700nm were taken in triplicate for the belly, breast, throat, crown and</w:t>
+        <w:t xml:space="preserve">thrush species (approximately ~89% of all known true thrush species) were sampled for plumage spectral</w:t>
+      </w:r>
+      <w:r>
+        <w:t xml:space="preserve"> </w:t>
+      </w:r>
+      <w:r>
+        <w:t xml:space="preserve">reflectance using prepared bird skin specimens at the American Museum of Natural History in</w:t>
+      </w:r>
+      <w:r>
+        <w:t xml:space="preserve"> </w:t>
+      </w:r>
+      <w:r>
+        <w:t xml:space="preserve">New York City and the Field Museum in Chicago. Reflectance measurements spanning</w:t>
+      </w:r>
+      <w:r>
+        <w:t xml:space="preserve"> </w:t>
+      </w:r>
+      <w:r>
+        <w:t xml:space="preserve">300-700nm were taken in triplicate from the belly, breast, throat, crown and</w:t>
       </w:r>
       <w:r>
         <w:t xml:space="preserve"> </w:t>
@@ -467,13 +419,7 @@
         <w:t xml:space="preserve"> </w:t>
       </w:r>
       <w:r>
-        <w:t xml:space="preserve">of each individual bird</w:t>
-      </w:r>
-      <w:r>
-        <w:t xml:space="preserve"> </w:t>
-      </w:r>
-      <w:r>
-        <w:t xml:space="preserve">skin. N=3 male and N=3 female individuals were measured for most species</w:t>
+        <w:t xml:space="preserve">of each individual. N=3 male and N=3 female individuals were measured for most species</w:t>
       </w:r>
       <w:r>
         <w:t xml:space="preserve"> </w:t>
@@ -489,7 +435,7 @@
           <w:iCs/>
           <w:i/>
         </w:rPr>
-        <w:t xml:space="preserve">Turdus lawrencii</w:t>
+        <w:t xml:space="preserve">T. lawrencii</w:t>
       </w:r>
       <w:r>
         <w:t xml:space="preserve">, N=2 males and N=2 females;</w:t>
@@ -502,7 +448,7 @@
           <w:iCs/>
           <w:i/>
         </w:rPr>
-        <w:t xml:space="preserve">Turdus swalesi</w:t>
+        <w:t xml:space="preserve">T. swalesi</w:t>
       </w:r>
       <w:r>
         <w:t xml:space="preserve">,</w:t>
@@ -544,13 +490,7 @@
         <w:t xml:space="preserve"> </w:t>
       </w:r>
       <w:r>
-        <w:t xml:space="preserve">with a pulsed-xenon light source (Ocean Optics, Dunedin, USA) and all</w:t>
-      </w:r>
-      <w:r>
-        <w:t xml:space="preserve"> </w:t>
-      </w:r>
-      <w:r>
-        <w:t xml:space="preserve">measurements were made relative to a diffuse reflectance white standard</w:t>
+        <w:t xml:space="preserve">with a pulsed-xenon light source (Ocean Optics, Dunedin, USA) and we used a diffuse 99% reflectance white standard</w:t>
       </w:r>
       <w:r>
         <w:t xml:space="preserve"> </w:t>
@@ -564,7 +504,7 @@
         <w:pStyle w:val="BodyText"/>
       </w:pPr>
       <w:r>
-        <w:t xml:space="preserve">We used a receptor-noise limited visual model</w:t>
+        <w:t xml:space="preserve">We applieda receptor-noise limited visual model</w:t>
       </w:r>
       <w:r>
         <w:t xml:space="preserve"> </w:t>
@@ -594,21 +534,7 @@
           <w:iCs/>
           <w:i/>
         </w:rPr>
-        <w:t xml:space="preserve">Turdus</w:t>
-      </w:r>
-      <w:r>
-        <w:rPr>
-          <w:iCs/>
-          <w:i/>
-        </w:rPr>
-        <w:t xml:space="preserve"> </w:t>
-      </w:r>
-      <w:r>
-        <w:rPr>
-          <w:iCs/>
-          <w:i/>
-        </w:rPr>
-        <w:t xml:space="preserve">merula</w:t>
+        <w:t xml:space="preserve">T. merula</w:t>
       </w:r>
       <w:r>
         <w:t xml:space="preserve">) visual system</w:t>
@@ -751,7 +677,7 @@
         <w:t xml:space="preserve"> </w:t>
       </w:r>
       <w:r>
-        <w:t xml:space="preserve">conditions, a JND value of 1 is generally considered to be the discriminable</w:t>
+        <w:t xml:space="preserve">conditions, 1 JND is generally considered to be the discriminable</w:t>
       </w:r>
       <w:r>
         <w:t xml:space="preserve"> </w:t>
@@ -795,7 +721,7 @@
         <w:t xml:space="preserve"> </w:t>
       </w:r>
       <w:r>
-        <w:t xml:space="preserve">of a JND=1 threshold for generalizing visual contrast under natural conditions.</w:t>
+        <w:t xml:space="preserve">of a 1 JND threshold for generalizing visual contrast under natural conditions.</w:t>
       </w:r>
       <w:r>
         <w:t xml:space="preserve"> </w:t>
@@ -1129,7 +1055,7 @@
         <w:t xml:space="preserve"> </w:t>
       </w:r>
       <w:r>
-        <w:t xml:space="preserve">of months the species breeds.</w:t>
+        <w:t xml:space="preserve">of months the species breeds each year.</w:t>
       </w:r>
     </w:p>
     <w:bookmarkEnd w:id="24"/>
@@ -1537,7 +1463,7 @@
         <w:t xml:space="preserve"> </w:t>
       </w:r>
       <w:r>
-        <w:t xml:space="preserve">dataset of N=67</w:t>
+        <w:t xml:space="preserve">dataset of N=67 out of the</w:t>
       </w:r>
       <w:r>
         <w:t xml:space="preserve"> </w:t>
@@ -1553,7 +1479,7 @@
         <w:t xml:space="preserve"> </w:t>
       </w:r>
       <w:r>
-        <w:t xml:space="preserve">species for which all data were available.</w:t>
+        <w:t xml:space="preserve">species for which all the types of data (see above) were available.</w:t>
       </w:r>
     </w:p>
     <w:p>
@@ -1935,7 +1861,146 @@
         <w:t xml:space="preserve"> </w:t>
       </w:r>
       <w:r>
-        <w:t xml:space="preserve">parameters).</w:t>
+        <w:t xml:space="preserve">parameters) (Supplementary Figure). All</w:t>
+      </w:r>
+      <w:r>
+        <w:t xml:space="preserve"> </w:t>
+      </w:r>
+      <w:r>
+        <w:rPr>
+          <w:iCs/>
+          <w:i/>
+        </w:rPr>
+        <w:t xml:space="preserve">breeding sympatry</w:t>
+      </w:r>
+      <w:r>
+        <w:t xml:space="preserve">,</w:t>
+      </w:r>
+      <w:r>
+        <w:t xml:space="preserve"> </w:t>
+      </w:r>
+      <w:r>
+        <w:rPr>
+          <w:iCs/>
+          <w:i/>
+        </w:rPr>
+        <w:t xml:space="preserve">breeding timing</w:t>
+      </w:r>
+      <w:r>
+        <w:t xml:space="preserve">, and</w:t>
+      </w:r>
+      <w:r>
+        <w:t xml:space="preserve"> </w:t>
+      </w:r>
+      <w:r>
+        <w:rPr>
+          <w:iCs/>
+          <w:i/>
+        </w:rPr>
+        <w:t xml:space="preserve">breeding spacing</w:t>
+      </w:r>
+      <w:r>
+        <w:t xml:space="preserve"> </w:t>
+      </w:r>
+      <w:r>
+        <w:t xml:space="preserve">models performed similarly well and substantially better than</w:t>
+      </w:r>
+      <w:r>
+        <w:t xml:space="preserve"> </w:t>
+      </w:r>
+      <w:r>
+        <w:rPr>
+          <w:iCs/>
+          <w:i/>
+        </w:rPr>
+        <w:t xml:space="preserve">intercept only</w:t>
+      </w:r>
+      <w:r>
+        <w:t xml:space="preserve"> </w:t>
+      </w:r>
+      <w:r>
+        <w:t xml:space="preserve">models in predicting the number of sexually dimorphic plumage patches with achromatic JND values &gt; 1, 2, or 3 (Table 1; all models predicting achromatic plumage patches had ELPD values within 4, following the convention of Burnham and Anderson (2002)</w:t>
+      </w:r>
+      <w:r>
+        <w:t xml:space="preserve">[</w:t>
+      </w:r>
+      <w:hyperlink w:anchor="ref-burnham2002">
+        <w:r>
+          <w:rPr>
+            <w:rStyle w:val="Hyperlink"/>
+          </w:rPr>
+          <w:t xml:space="preserve">17</w:t>
+        </w:r>
+      </w:hyperlink>
+      <w:r>
+        <w:t xml:space="preserve">]</w:t>
+      </w:r>
+      <w:r>
+        <w:t xml:space="preserve">). Among models predicting the number of sexually-dichromatic plumage patches with chromatic JND values &gt;1, 2, or 3, all models performed much better than</w:t>
+      </w:r>
+      <w:r>
+        <w:t xml:space="preserve"> </w:t>
+      </w:r>
+      <w:r>
+        <w:rPr>
+          <w:iCs/>
+          <w:i/>
+        </w:rPr>
+        <w:t xml:space="preserve">intercept only</w:t>
+      </w:r>
+      <w:r>
+        <w:t xml:space="preserve"> </w:t>
+      </w:r>
+      <w:r>
+        <w:t xml:space="preserve">models, and</w:t>
+      </w:r>
+      <w:r>
+        <w:t xml:space="preserve"> </w:t>
+      </w:r>
+      <w:r>
+        <w:rPr>
+          <w:iCs/>
+          <w:i/>
+        </w:rPr>
+        <w:t xml:space="preserve">breeding sympatry</w:t>
+      </w:r>
+      <w:r>
+        <w:t xml:space="preserve"> </w:t>
+      </w:r>
+      <w:r>
+        <w:t xml:space="preserve">models had the best predictive performance (Table 1;</w:t>
+      </w:r>
+      <w:r>
+        <w:t xml:space="preserve"> </w:t>
+      </w:r>
+      <w:r>
+        <w:rPr>
+          <w:iCs/>
+          <w:i/>
+        </w:rPr>
+        <w:t xml:space="preserve">breeding sympatry</w:t>
+      </w:r>
+      <w:r>
+        <w:t xml:space="preserve"> </w:t>
+      </w:r>
+      <w:r>
+        <w:t xml:space="preserve">models all have ELPD =0, only the</w:t>
+      </w:r>
+      <w:r>
+        <w:t xml:space="preserve"> </w:t>
+      </w:r>
+      <w:r>
+        <w:rPr>
+          <w:iCs/>
+          <w:i/>
+        </w:rPr>
+        <w:t xml:space="preserve">breeding spacing</w:t>
+      </w:r>
+      <w:r>
+        <w:t xml:space="preserve"> </w:t>
+      </w:r>
+      <w:r>
+        <w:t xml:space="preserve">models predicting dichromatic plumage patches with had similar predictive performance).</w:t>
       </w:r>
     </w:p>
     <w:bookmarkEnd w:id="30"/>
@@ -1969,7 +2034,7 @@
       </w:r>
     </w:p>
     <w:bookmarkEnd w:id="33"/>
-    <w:bookmarkStart w:id="62" w:name="references"/>
+    <w:bookmarkStart w:id="63" w:name="references"/>
     <w:p>
       <w:pPr>
         <w:pStyle w:val="Heading1"/>
@@ -1978,7 +2043,7 @@
         <w:t xml:space="preserve">References</w:t>
       </w:r>
     </w:p>
-    <w:bookmarkStart w:id="61" w:name="refs"/>
+    <w:bookmarkStart w:id="62" w:name="refs"/>
     <w:bookmarkStart w:id="34" w:name="ref-andersson2006"/>
     <w:p>
       <w:pPr>
@@ -2459,7 +2524,7 @@
         <w:t xml:space="preserve">	</w:t>
       </w:r>
       <w:r>
-        <w:t xml:space="preserve">Endler JA, Monographs E, Feb N. 1993 The</w:t>
+        <w:t xml:space="preserve">Endler JA. 1993 The</w:t>
       </w:r>
       <w:r>
         <w:t xml:space="preserve"> </w:t>
@@ -3216,8 +3281,61 @@
       </w:r>
     </w:p>
     <w:bookmarkEnd w:id="60"/>
+    <w:bookmarkStart w:id="61" w:name="ref-burnham2002"/>
+    <w:p>
+      <w:pPr>
+        <w:pStyle w:val="Bibliography"/>
+      </w:pPr>
+      <w:r>
+        <w:t xml:space="preserve">17.</w:t>
+      </w:r>
+      <w:r>
+        <w:t xml:space="preserve"> </w:t>
+      </w:r>
+      <w:r>
+        <w:t xml:space="preserve">	</w:t>
+      </w:r>
+      <w:r>
+        <w:t xml:space="preserve">Burnham KP, Anderson DR. 2002</w:t>
+      </w:r>
+      <w:r>
+        <w:t xml:space="preserve"> </w:t>
+      </w:r>
+      <w:r>
+        <w:rPr>
+          <w:iCs/>
+          <w:i/>
+        </w:rPr>
+        <w:t xml:space="preserve">Model selection and multimodel inference: A practical information-theoretic approach</w:t>
+      </w:r>
+      <w:r>
+        <w:t xml:space="preserve">. 2nd ed.</w:t>
+      </w:r>
+      <w:r>
+        <w:t xml:space="preserve"> </w:t>
+      </w:r>
+      <w:r>
+        <w:t xml:space="preserve">New York</w:t>
+      </w:r>
+      <w:r>
+        <w:t xml:space="preserve">:</w:t>
+      </w:r>
+      <w:r>
+        <w:t xml:space="preserve"> </w:t>
+      </w:r>
+      <w:r>
+        <w:t xml:space="preserve">Springer</w:t>
+      </w:r>
+      <w:r>
+        <w:t xml:space="preserve">.</w:t>
+      </w:r>
+      <w:r>
+        <w:t xml:space="preserve"> </w:t>
+      </w:r>
+    </w:p>
     <w:bookmarkEnd w:id="61"/>
     <w:bookmarkEnd w:id="62"/>
+    <w:bookmarkEnd w:id="63"/>
     <w:sectPr/>
   </w:body>
 </w:document>

</xml_diff>

<commit_message>
replace 'number of patches' with 'probabilty of a patch'. add initial statements on model predictors. fix table 2 highlighted intercept (had -0.9 highlighted).
</commit_message>
<xml_diff>
--- a/Manuscript/turdus-dichromatism-ABL.docx
+++ b/Manuscript/turdus-dichromatism-ABL.docx
@@ -504,7 +504,7 @@
         <w:pStyle w:val="BodyText"/>
       </w:pPr>
       <w:r>
-        <w:t xml:space="preserve">We applieda receptor-noise limited visual model</w:t>
+        <w:t xml:space="preserve">We applied a receptor-noise limited visual model</w:t>
       </w:r>
       <w:r>
         <w:t xml:space="preserve"> </w:t>
@@ -1549,13 +1549,13 @@
         <w:t xml:space="preserve"> </w:t>
       </w:r>
       <w:r>
-        <w:t xml:space="preserve">overlap as the only predictor of the number of sexually-dichromatic plumage</w:t>
-      </w:r>
-      <w:r>
-        <w:t xml:space="preserve"> </w:t>
-      </w:r>
-      <w:r>
-        <w:t xml:space="preserve">patches.</w:t>
+        <w:t xml:space="preserve">overlap as the only predictor of the probability of having a sexually-dichromatic plumage</w:t>
+      </w:r>
+      <w:r>
+        <w:t xml:space="preserve"> </w:t>
+      </w:r>
+      <w:r>
+        <w:t xml:space="preserve">patch.</w:t>
       </w:r>
       <w:r>
         <w:t xml:space="preserve"> </w:t>
@@ -1810,7 +1810,7 @@
         <w:t xml:space="preserve"> </w:t>
       </w:r>
       <w:r>
-        <w:t xml:space="preserve">predicted the number of sexually-dichromatic plumage patches</w:t>
+        <w:t xml:space="preserve">predicted the probability of having a sexually-dichromatic plumage patch.</w:t>
       </w:r>
       <w:r>
         <w:t xml:space="preserve"> </w:t>
@@ -1833,98 +1833,20 @@
         <w:t xml:space="preserve">⁠.</w:t>
       </w:r>
     </w:p>
-    <w:bookmarkEnd w:id="28"/>
-    <w:bookmarkEnd w:id="29"/>
-    <w:bookmarkStart w:id="30" w:name="results"/>
-    <w:p>
-      <w:pPr>
-        <w:pStyle w:val="Heading1"/>
-      </w:pPr>
-      <w:r>
-        <w:t xml:space="preserve">Results</w:t>
-      </w:r>
-    </w:p>
-    <w:p>
-      <w:pPr>
-        <w:pStyle w:val="FirstParagraph"/>
-      </w:pPr>
-      <w:r>
-        <w:t xml:space="preserve">We obtained N ≥ 4000 effective samples for each model parameter and all models’</w:t>
-      </w:r>
-      <w:r>
-        <w:t xml:space="preserve"> </w:t>
-      </w:r>
-      <w:r>
-        <w:t xml:space="preserve">Markov Chains (MCMC) successfully converged (Rhat = 1 for all models’</w:t>
-      </w:r>
-      <w:r>
-        <w:t xml:space="preserve"> </w:t>
-      </w:r>
-      <w:r>
-        <w:t xml:space="preserve">parameters) (Supplementary Figure). All</w:t>
-      </w:r>
-      <w:r>
-        <w:t xml:space="preserve"> </w:t>
-      </w:r>
-      <w:r>
-        <w:rPr>
-          <w:iCs/>
-          <w:i/>
-        </w:rPr>
-        <w:t xml:space="preserve">breeding sympatry</w:t>
-      </w:r>
-      <w:r>
-        <w:t xml:space="preserve">,</w:t>
-      </w:r>
-      <w:r>
-        <w:t xml:space="preserve"> </w:t>
-      </w:r>
-      <w:r>
-        <w:rPr>
-          <w:iCs/>
-          <w:i/>
-        </w:rPr>
-        <w:t xml:space="preserve">breeding timing</w:t>
-      </w:r>
-      <w:r>
-        <w:t xml:space="preserve">, and</w:t>
-      </w:r>
-      <w:r>
-        <w:t xml:space="preserve"> </w:t>
-      </w:r>
-      <w:r>
-        <w:rPr>
-          <w:iCs/>
-          <w:i/>
-        </w:rPr>
-        <w:t xml:space="preserve">breeding spacing</w:t>
-      </w:r>
-      <w:r>
-        <w:t xml:space="preserve"> </w:t>
-      </w:r>
-      <w:r>
-        <w:t xml:space="preserve">models performed similarly well and substantially better than</w:t>
-      </w:r>
-      <w:r>
-        <w:t xml:space="preserve"> </w:t>
-      </w:r>
-      <w:r>
-        <w:rPr>
-          <w:iCs/>
-          <w:i/>
-        </w:rPr>
-        <w:t xml:space="preserve">intercept only</w:t>
-      </w:r>
-      <w:r>
-        <w:t xml:space="preserve"> </w:t>
-      </w:r>
-      <w:r>
-        <w:t xml:space="preserve">models in predicting the number of sexually dimorphic plumage patches with achromatic JND values &gt; 1, 2, or 3 (Table 1; all models predicting achromatic plumage patches had ELPD values within 4, following the convention of Burnham and Anderson (2002)</w:t>
+    <w:p>
+      <w:pPr>
+        <w:pStyle w:val="BodyText"/>
+      </w:pPr>
+      <w:r>
+        <w:t xml:space="preserve">Models’ predictor effects were assessed using 90% highest-density intervals of the posterior distributions and probability of direction, the proportion of the posterior distribution that shares the same sign (positive or negative) as the posterior median</w:t>
+      </w:r>
+      <w:r>
+        <w:t xml:space="preserve"> </w:t>
       </w:r>
       <w:r>
         <w:t xml:space="preserve">[</w:t>
       </w:r>
-      <w:hyperlink w:anchor="ref-burnham2002">
+      <w:hyperlink w:anchor="ref-makowski2019">
         <w:r>
           <w:rPr>
             <w:rStyle w:val="Hyperlink"/>
@@ -1936,7 +1858,80 @@
         <w:t xml:space="preserve">]</w:t>
       </w:r>
       <w:r>
-        <w:t xml:space="preserve">). Among models predicting the number of sexually-dichromatic plumage patches with chromatic JND values &gt;1, 2, or 3, all models performed much better than</w:t>
+        <w:t xml:space="preserve">, to provide estimates of the probability of that a predictor has an entirely positive or negative effect on the presence of sexually-dimorphic plumage patches.</w:t>
+      </w:r>
+    </w:p>
+    <w:bookmarkEnd w:id="28"/>
+    <w:bookmarkEnd w:id="29"/>
+    <w:bookmarkStart w:id="30" w:name="results"/>
+    <w:p>
+      <w:pPr>
+        <w:pStyle w:val="Heading1"/>
+      </w:pPr>
+      <w:r>
+        <w:t xml:space="preserve">Results</w:t>
+      </w:r>
+    </w:p>
+    <w:p>
+      <w:pPr>
+        <w:pStyle w:val="FirstParagraph"/>
+      </w:pPr>
+      <w:r>
+        <w:t xml:space="preserve">We obtained N ≥ 4000 effective samples for each model parameter and all models’</w:t>
+      </w:r>
+      <w:r>
+        <w:t xml:space="preserve"> </w:t>
+      </w:r>
+      <w:r>
+        <w:t xml:space="preserve">Markov Chains (MCMC) successfully converged (Rhat = 1 for all models’</w:t>
+      </w:r>
+      <w:r>
+        <w:t xml:space="preserve"> </w:t>
+      </w:r>
+      <w:r>
+        <w:t xml:space="preserve">parameters) (Supplementary Figure). All</w:t>
+      </w:r>
+      <w:r>
+        <w:t xml:space="preserve"> </w:t>
+      </w:r>
+      <w:r>
+        <w:rPr>
+          <w:iCs/>
+          <w:i/>
+        </w:rPr>
+        <w:t xml:space="preserve">breeding sympatry</w:t>
+      </w:r>
+      <w:r>
+        <w:t xml:space="preserve">,</w:t>
+      </w:r>
+      <w:r>
+        <w:t xml:space="preserve"> </w:t>
+      </w:r>
+      <w:r>
+        <w:rPr>
+          <w:iCs/>
+          <w:i/>
+        </w:rPr>
+        <w:t xml:space="preserve">breeding timing</w:t>
+      </w:r>
+      <w:r>
+        <w:t xml:space="preserve">, and</w:t>
+      </w:r>
+      <w:r>
+        <w:t xml:space="preserve"> </w:t>
+      </w:r>
+      <w:r>
+        <w:rPr>
+          <w:iCs/>
+          <w:i/>
+        </w:rPr>
+        <w:t xml:space="preserve">breeding spacing</w:t>
+      </w:r>
+      <w:r>
+        <w:t xml:space="preserve"> </w:t>
+      </w:r>
+      <w:r>
+        <w:t xml:space="preserve">models performed similarly well and substantially better than</w:t>
       </w:r>
       <w:r>
         <w:t xml:space="preserve"> </w:t>
@@ -1952,6 +1947,39 @@
         <w:t xml:space="preserve"> </w:t>
       </w:r>
       <w:r>
+        <w:t xml:space="preserve">models in predicting the probability of having a sexually dimorphic plumage patch with achromatic JND values &gt; 1, 2, or 3 (Table 1; all models predicting achromatic plumage patches had ELPD values within 4, following the convention of Burnham and Anderson (2002)</w:t>
+      </w:r>
+      <w:r>
+        <w:t xml:space="preserve">[</w:t>
+      </w:r>
+      <w:hyperlink w:anchor="ref-burnham2002">
+        <w:r>
+          <w:rPr>
+            <w:rStyle w:val="Hyperlink"/>
+          </w:rPr>
+          <w:t xml:space="preserve">18</w:t>
+        </w:r>
+      </w:hyperlink>
+      <w:r>
+        <w:t xml:space="preserve">]</w:t>
+      </w:r>
+      <w:r>
+        <w:t xml:space="preserve">). Among models predicting the probability of having a sexually-dichromatic plumage patch with chromatic JND values &gt;1, 2, or 3, all models performed much better than</w:t>
+      </w:r>
+      <w:r>
+        <w:t xml:space="preserve"> </w:t>
+      </w:r>
+      <w:r>
+        <w:rPr>
+          <w:iCs/>
+          <w:i/>
+        </w:rPr>
+        <w:t xml:space="preserve">intercept only</w:t>
+      </w:r>
+      <w:r>
+        <w:t xml:space="preserve"> </w:t>
+      </w:r>
+      <w:r>
         <w:t xml:space="preserve">models, and</w:t>
       </w:r>
       <w:r>
@@ -2001,6 +2029,14 @@
       </w:r>
       <w:r>
         <w:t xml:space="preserve">models predicting dichromatic plumage patches with had similar predictive performance).</w:t>
+      </w:r>
+    </w:p>
+    <w:p>
+      <w:pPr>
+        <w:pStyle w:val="BodyText"/>
+      </w:pPr>
+      <w:r>
+        <w:t xml:space="preserve">Among predictors of achromatically sexually-dimorphic plumage patches</w:t>
       </w:r>
     </w:p>
     <w:bookmarkEnd w:id="30"/>
@@ -2034,7 +2070,7 @@
       </w:r>
     </w:p>
     <w:bookmarkEnd w:id="33"/>
-    <w:bookmarkStart w:id="63" w:name="references"/>
+    <w:bookmarkStart w:id="65" w:name="references"/>
     <w:p>
       <w:pPr>
         <w:pStyle w:val="Heading1"/>
@@ -2043,7 +2079,7 @@
         <w:t xml:space="preserve">References</w:t>
       </w:r>
     </w:p>
-    <w:bookmarkStart w:id="62" w:name="refs"/>
+    <w:bookmarkStart w:id="64" w:name="refs"/>
     <w:bookmarkStart w:id="34" w:name="ref-andersson2006"/>
     <w:p>
       <w:pPr>
@@ -3281,7 +3317,7 @@
       </w:r>
     </w:p>
     <w:bookmarkEnd w:id="60"/>
-    <w:bookmarkStart w:id="61" w:name="ref-burnham2002"/>
+    <w:bookmarkStart w:id="62" w:name="ref-makowski2019"/>
     <w:p>
       <w:pPr>
         <w:pStyle w:val="Bibliography"/>
@@ -3296,6 +3332,92 @@
         <w:t xml:space="preserve">	</w:t>
       </w:r>
       <w:r>
+        <w:t xml:space="preserve">Makowski D, Ben-Shachar MS, Chen SHA, Lüdecke D. 2019 Indices of</w:t>
+      </w:r>
+      <w:r>
+        <w:t xml:space="preserve"> </w:t>
+      </w:r>
+      <w:r>
+        <w:t xml:space="preserve">Effect Existence</w:t>
+      </w:r>
+      <w:r>
+        <w:t xml:space="preserve"> </w:t>
+      </w:r>
+      <w:r>
+        <w:t xml:space="preserve">and</w:t>
+      </w:r>
+      <w:r>
+        <w:t xml:space="preserve"> </w:t>
+      </w:r>
+      <w:r>
+        <w:t xml:space="preserve">Significance</w:t>
+      </w:r>
+      <w:r>
+        <w:t xml:space="preserve"> </w:t>
+      </w:r>
+      <w:r>
+        <w:t xml:space="preserve">in the</w:t>
+      </w:r>
+      <w:r>
+        <w:t xml:space="preserve"> </w:t>
+      </w:r>
+      <w:r>
+        <w:t xml:space="preserve">Bayesian Framework</w:t>
+      </w:r>
+      <w:r>
+        <w:t xml:space="preserve">.</w:t>
+      </w:r>
+      <w:r>
+        <w:t xml:space="preserve"> </w:t>
+      </w:r>
+      <w:r>
+        <w:rPr>
+          <w:iCs/>
+          <w:i/>
+        </w:rPr>
+        <w:t xml:space="preserve">Frontiers in Psychology</w:t>
+      </w:r>
+      <w:r>
+        <w:t xml:space="preserve"> </w:t>
+      </w:r>
+      <w:r>
+        <w:rPr>
+          <w:bCs/>
+          <w:b/>
+        </w:rPr>
+        <w:t xml:space="preserve">10</w:t>
+      </w:r>
+      <w:r>
+        <w:t xml:space="preserve">. (doi:</w:t>
+      </w:r>
+      <w:hyperlink r:id="rId61">
+        <w:r>
+          <w:rPr>
+            <w:rStyle w:val="Hyperlink"/>
+          </w:rPr>
+          <w:t xml:space="preserve">10.3389/fpsyg.2019.02767</w:t>
+        </w:r>
+      </w:hyperlink>
+      <w:r>
+        <w:t xml:space="preserve">)</w:t>
+      </w:r>
+    </w:p>
+    <w:bookmarkEnd w:id="62"/>
+    <w:bookmarkStart w:id="63" w:name="ref-burnham2002"/>
+    <w:p>
+      <w:pPr>
+        <w:pStyle w:val="Bibliography"/>
+      </w:pPr>
+      <w:r>
+        <w:t xml:space="preserve">18.</w:t>
+      </w:r>
+      <w:r>
+        <w:t xml:space="preserve"> </w:t>
+      </w:r>
+      <w:r>
+        <w:t xml:space="preserve">	</w:t>
+      </w:r>
+      <w:r>
         <w:t xml:space="preserve">Burnham KP, Anderson DR. 2002</w:t>
       </w:r>
       <w:r>
@@ -3333,9 +3455,9 @@
         <w:t xml:space="preserve"> </w:t>
       </w:r>
     </w:p>
-    <w:bookmarkEnd w:id="61"/>
-    <w:bookmarkEnd w:id="62"/>
     <w:bookmarkEnd w:id="63"/>
+    <w:bookmarkEnd w:id="64"/>
+    <w:bookmarkEnd w:id="65"/>
     <w:sectPr/>
   </w:body>
 </w:document>

</xml_diff>

<commit_message>
results for achromatic JND models
</commit_message>
<xml_diff>
--- a/Manuscript/turdus-dichromatism-ABL.docx
+++ b/Manuscript/turdus-dichromatism-ABL.docx
@@ -2036,7 +2036,33 @@
         <w:pStyle w:val="BodyText"/>
       </w:pPr>
       <w:r>
-        <w:t xml:space="preserve">Among predictors of achromatically sexually-dimorphic plumage patches</w:t>
+        <w:t xml:space="preserve">All model predictors’ effect estimates are provided as the posterior median log-odds and 90% highest-density interval in Table 2. Among predictors of achromatically sexually-dimorphic plumage patches, only predictors included in the</w:t>
+      </w:r>
+      <w:r>
+        <w:t xml:space="preserve"> </w:t>
+      </w:r>
+      <w:r>
+        <w:rPr>
+          <w:iCs/>
+          <w:i/>
+        </w:rPr>
+        <w:t xml:space="preserve">breeding timing</w:t>
+      </w:r>
+      <w:r>
+        <w:t xml:space="preserve"> </w:t>
+      </w:r>
+      <w:r>
+        <w:t xml:space="preserve">model have predictors with probability of direction (</w:t>
+      </w:r>
+      <w:r>
+        <w:rPr>
+          <w:iCs/>
+          <w:i/>
+        </w:rPr>
+        <w:t xml:space="preserve">pd</w:t>
+      </w:r>
+      <w:r>
+        <w:t xml:space="preserve">) values &gt; 0.9 (Table 2). Specifically, greater breeding season length is associated with lower odds of a species having a sexually-dimorphic plumage patch with achromatic JND &gt; 2 and lower odds of having a plumage patch with achromatic JND &gt; 3. Additionally, full migratory behavior, rather than no migratory behavior, is associated with greater odds of a species having a sexually-dimorphic plumage patch with achromatic JND &gt; 1, JND &gt; 2 and JND &gt; 3. Finally, both partial and full migratory behavior, rather than no migration behavior, in conjunction with longer breeding season lengths are associated with greater odds of a species having a sexually-dimorphic plumage patch with achromatic JND &gt; 1 (breeding season length x full migration), JND &gt; 2 (breeding season length x both full and partial migration) and JND &gt; 3 (breeding season length x partial migration).</w:t>
       </w:r>
     </w:p>
     <w:bookmarkEnd w:id="30"/>

</xml_diff>

<commit_message>
convert model predictor effect estimates from log odds ratios to odds ratios
</commit_message>
<xml_diff>
--- a/Manuscript/turdus-dichromatism-ABL.docx
+++ b/Manuscript/turdus-dichromatism-ABL.docx
@@ -1858,7 +1858,33 @@
         <w:t xml:space="preserve">]</w:t>
       </w:r>
       <w:r>
-        <w:t xml:space="preserve">, to provide estimates of the probability of that a predictor has an entirely positive or negative effect on the presence of sexually-dimorphic plumage patches.</w:t>
+        <w:t xml:space="preserve">, to provide estimates of the probability of that a predictor has an entirely positive or negative effect on the presence of sexually-dimorphic plumage patches. We assume predictor estimates with a probability of direction ≥ 0.90 to be</w:t>
+      </w:r>
+      <w:r>
+        <w:t xml:space="preserve"> </w:t>
+      </w:r>
+      <w:r>
+        <w:t xml:space="preserve">indicative of a true existence of a predictor’s effect on sexually-dimorphic plumage patches</w:t>
+      </w:r>
+      <w:r>
+        <w:t xml:space="preserve"> </w:t>
+      </w:r>
+      <w:r>
+        <w:t xml:space="preserve">[</w:t>
+      </w:r>
+      <w:hyperlink w:anchor="ref-makowski2019">
+        <w:r>
+          <w:rPr>
+            <w:rStyle w:val="Hyperlink"/>
+          </w:rPr>
+          <w:t xml:space="preserve">17</w:t>
+        </w:r>
+      </w:hyperlink>
+      <w:r>
+        <w:t xml:space="preserve">]</w:t>
+      </w:r>
+      <w:r>
+        <w:t xml:space="preserve">.</w:t>
       </w:r>
     </w:p>
     <w:bookmarkEnd w:id="28"/>
@@ -1964,7 +1990,49 @@
         <w:t xml:space="preserve">]</w:t>
       </w:r>
       <w:r>
-        <w:t xml:space="preserve">). Among models predicting the probability of having a sexually-dichromatic plumage patch with chromatic JND values &gt;1, 2, or 3, all models performed much better than</w:t>
+        <w:t xml:space="preserve">). Among models predicting the probability of having a sexually-dichromatic plumage patch with chromatic JND values &gt;1, 2, or 3, all</w:t>
+      </w:r>
+      <w:r>
+        <w:t xml:space="preserve"> </w:t>
+      </w:r>
+      <w:r>
+        <w:rPr>
+          <w:iCs/>
+          <w:i/>
+        </w:rPr>
+        <w:t xml:space="preserve">breeding sympatry</w:t>
+      </w:r>
+      <w:r>
+        <w:t xml:space="preserve">,</w:t>
+      </w:r>
+      <w:r>
+        <w:t xml:space="preserve"> </w:t>
+      </w:r>
+      <w:r>
+        <w:rPr>
+          <w:iCs/>
+          <w:i/>
+        </w:rPr>
+        <w:t xml:space="preserve">breeding timing</w:t>
+      </w:r>
+      <w:r>
+        <w:t xml:space="preserve">, and</w:t>
+      </w:r>
+      <w:r>
+        <w:t xml:space="preserve"> </w:t>
+      </w:r>
+      <w:r>
+        <w:rPr>
+          <w:iCs/>
+          <w:i/>
+        </w:rPr>
+        <w:t xml:space="preserve">breeding spacing</w:t>
+      </w:r>
+      <w:r>
+        <w:t xml:space="preserve"> </w:t>
+      </w:r>
+      <w:r>
+        <w:t xml:space="preserve">models performed much better than</w:t>
       </w:r>
       <w:r>
         <w:t xml:space="preserve"> </w:t>
@@ -2036,7 +2104,7 @@
         <w:pStyle w:val="BodyText"/>
       </w:pPr>
       <w:r>
-        <w:t xml:space="preserve">All model predictors’ effect estimates are provided as the posterior median log-odds and 90% highest-density interval in Table 2. Among predictors of achromatically sexually-dimorphic plumage patches, only predictors included in the</w:t>
+        <w:t xml:space="preserve">All model predictors’ effect estimates are provided as the posterior median log-odds and 90% highest-density interval in Table 2. Among predictors of achromatic sexually-dimorphic plumage patches, only predictors included in the</w:t>
       </w:r>
       <w:r>
         <w:t xml:space="preserve"> </w:t>
@@ -2062,7 +2130,7 @@
         <w:t xml:space="preserve">pd</w:t>
       </w:r>
       <w:r>
-        <w:t xml:space="preserve">) values &gt; 0.9 (Table 2). Specifically, greater breeding season length is associated with lower odds of a species having a sexually-dimorphic plumage patch with achromatic JND &gt; 2 and lower odds of having a plumage patch with achromatic JND &gt; 3. Additionally, full migratory behavior, rather than no migratory behavior, is associated with greater odds of a species having a sexually-dimorphic plumage patch with achromatic JND &gt; 1, JND &gt; 2 and JND &gt; 3. Finally, both partial and full migratory behavior, rather than no migration behavior, in conjunction with longer breeding season lengths are associated with greater odds of a species having a sexually-dimorphic plumage patch with achromatic JND &gt; 1 (breeding season length x full migration), JND &gt; 2 (breeding season length x both full and partial migration) and JND &gt; 3 (breeding season length x partial migration).</w:t>
+        <w:t xml:space="preserve">) values ≥ 0.90 (Table 2). Specifically, longer breeding season length is associated with lower odds of a species having a sexually-dimorphic plumage patch with achromatic JND &gt; 2 (89.5% decrease in odds per 2-month increase in breeding season) and JND &gt; 3 (75% decrease in odds per 2-month increase in breeding season). Additionally, full migratory behavior, rather than no migratory behavior, is associated with greater odds of a species having a sexually-dimorphic plumage patch with achromatic JND &gt; 1 (Odds-Ratio = 4.95 times higher than odds for no migration), JND &gt; 2 (Odds-Ratio = 66.7 times higher than odds for no migration) and JND &gt; 3 (Odds-Ratio = 22.4 times higher than odds for no migration). Finally, both full and partial migratory behavior, rather than no migration behavior, in conjunction with longer breeding season lengths are associated with greater odds of a species having a sexually-dimorphic plumage patch with achromatic JND &gt; 1 (breeding season length x full migration = 385% increase in odds in comparison to no migration), JND &gt; 2 (breeding season length x full migration = 6502% increase in odds in comparison to no migration; breeding season length x partial migration = 1969% increase in odds in comparison to no migration) and JND &gt; 3 (breeding season length x partial migration, 724% increase in odds).</w:t>
       </w:r>
     </w:p>
     <w:bookmarkEnd w:id="30"/>

</xml_diff>

<commit_message>
results section complete, chromatic plumage JND model results added delete some unused R-scripts
</commit_message>
<xml_diff>
--- a/Manuscript/turdus-dichromatism-ABL.docx
+++ b/Manuscript/turdus-dichromatism-ABL.docx
@@ -1291,7 +1291,7 @@
           <w:iCs/>
           <w:i/>
         </w:rPr>
-        <w:t xml:space="preserve">Statistical Modeling</w:t>
+        <w:t xml:space="preserve">Statistical modeling</w:t>
       </w:r>
     </w:p>
     <w:p>
@@ -1509,19 +1509,47 @@
         <w:t xml:space="preserve"> </w:t>
       </w:r>
       <w:r>
-        <w:t xml:space="preserve">breeding season length (mean centered and divided by one standard deviation),</w:t>
-      </w:r>
-      <w:r>
-        <w:t xml:space="preserve"> </w:t>
-      </w:r>
-      <w:r>
-        <w:t xml:space="preserve">migratory behavior (full migration as the reference category versus partial</w:t>
-      </w:r>
-      <w:r>
-        <w:t xml:space="preserve"> </w:t>
-      </w:r>
-      <w:r>
-        <w:t xml:space="preserve">migration or sedentary), and their interaction.</w:t>
+        <w:t xml:space="preserve">breeding season length (mean-centered by</w:t>
+      </w:r>
+      <w:r>
+        <w:t xml:space="preserve"> </w:t>
+      </w:r>
+      <m:oMath>
+        <m:r>
+          <m:t>μ</m:t>
+        </m:r>
+      </m:oMath>
+      <w:r>
+        <w:t xml:space="preserve"> </w:t>
+      </w:r>
+      <w:r>
+        <w:t xml:space="preserve">= 5.4 months, and scaled by one standard deviation</w:t>
+      </w:r>
+      <w:r>
+        <w:t xml:space="preserve"> </w:t>
+      </w:r>
+      <m:oMath>
+        <m:r>
+          <m:t>σ</m:t>
+        </m:r>
+      </m:oMath>
+      <w:r>
+        <w:t xml:space="preserve"> </w:t>
+      </w:r>
+      <w:r>
+        <w:t xml:space="preserve">= 2.3 months),</w:t>
+      </w:r>
+      <w:r>
+        <w:t xml:space="preserve"> </w:t>
+      </w:r>
+      <w:r>
+        <w:t xml:space="preserve">migratory behavior (no migration as the reference category versus partial</w:t>
+      </w:r>
+      <w:r>
+        <w:t xml:space="preserve"> </w:t>
+      </w:r>
+      <w:r>
+        <w:t xml:space="preserve">or full migration), and their interaction.</w:t>
       </w:r>
       <w:r>
         <w:t xml:space="preserve"> </w:t>
@@ -1889,13 +1917,26 @@
     </w:p>
     <w:bookmarkEnd w:id="28"/>
     <w:bookmarkEnd w:id="29"/>
-    <w:bookmarkStart w:id="30" w:name="results"/>
+    <w:bookmarkStart w:id="33" w:name="results"/>
     <w:p>
       <w:pPr>
         <w:pStyle w:val="Heading1"/>
       </w:pPr>
       <w:r>
         <w:t xml:space="preserve">Results</w:t>
+      </w:r>
+    </w:p>
+    <w:bookmarkStart w:id="30" w:name="model-comparisons"/>
+    <w:p>
+      <w:pPr>
+        <w:pStyle w:val="Heading2"/>
+      </w:pPr>
+      <w:r>
+        <w:rPr>
+          <w:iCs/>
+          <w:i/>
+        </w:rPr>
+        <w:t xml:space="preserve">Model comparisons</w:t>
       </w:r>
     </w:p>
     <w:p>
@@ -2064,7 +2105,7 @@
         <w:t xml:space="preserve"> </w:t>
       </w:r>
       <w:r>
-        <w:t xml:space="preserve">models had the best predictive performance (Table 1;</w:t>
+        <w:t xml:space="preserve">models hadfu the best predictive performance (Table 1;</w:t>
       </w:r>
       <w:r>
         <w:t xml:space="preserve"> </w:t>
@@ -2099,12 +2140,26 @@
         <w:t xml:space="preserve">models predicting dichromatic plumage patches with had similar predictive performance).</w:t>
       </w:r>
     </w:p>
-    <w:p>
-      <w:pPr>
-        <w:pStyle w:val="BodyText"/>
-      </w:pPr>
-      <w:r>
-        <w:t xml:space="preserve">All model predictors’ effect estimates are provided as the posterior median odds-ratio (OR) and 90% highest-density interval in Table 2. Among predictors of achromatic sexually-dimorphic plumage patches, only predictors included in the</w:t>
+    <w:bookmarkEnd w:id="30"/>
+    <w:bookmarkStart w:id="31" w:name="X98f37bffb378251296301f68b0a28e1ce1c2c18"/>
+    <w:p>
+      <w:pPr>
+        <w:pStyle w:val="Heading2"/>
+      </w:pPr>
+      <w:r>
+        <w:rPr>
+          <w:iCs/>
+          <w:i/>
+        </w:rPr>
+        <w:t xml:space="preserve">Achromatic plumage patch sexual dimorphism predictors</w:t>
+      </w:r>
+    </w:p>
+    <w:p>
+      <w:pPr>
+        <w:pStyle w:val="FirstParagraph"/>
+      </w:pPr>
+      <w:r>
+        <w:t xml:space="preserve">All model predictors’ effect estimates are provided as the posterior median odds-ratio (OR) and 90% highest-density interval (HDI) in Table 2. Among predictors of achromatic sexually-dimorphic plumage patches, only predictors included in the</w:t>
       </w:r>
       <w:r>
         <w:t xml:space="preserve"> </w:t>
@@ -2130,11 +2185,79 @@
         <w:t xml:space="preserve">pd</w:t>
       </w:r>
       <w:r>
-        <w:t xml:space="preserve">) values ≥ 0.90 (Table 2). Specifically, longer breeding season length is associated with lower odds of a species having a sexually-dimorphic plumage patch with achromatic JND &gt; 2 (89.5% decrease in odds per 2-month increase in breeding season) and JND &gt; 3 (75% decrease in odds per 2-month increase in breeding season). Additionally, full migratory behavior, rather than no migratory behavior, is associated with greater odds of a species having a sexually-dimorphic plumage patch with achromatic JND &gt; 1 (Odds-Ratio = 4.95 times higher than odds for no migration), JND &gt; 2 (Odds-Ratio = 66.7 times higher than odds for no migration) and JND &gt; 3 (Odds-Ratio = 22.4 times higher than odds for no migration). Finally, both full and partial migratory behavior, rather than no migration behavior, in conjunction with longer breeding season lengths are associated with greater odds of a species having a sexually-dimorphic plumage patch with achromatic JND &gt; 1 (breeding season length x full migration = 385% increase in odds in comparison to no migration), JND &gt; 2 (breeding season length x full migration = 6502% increase in odds in comparison to no migration; breeding season length x partial migration = 1969% increase in odds in comparison to no migration) and JND &gt; 3 (breeding season length x partial migration, 724% increase in odds).</w:t>
-      </w:r>
-    </w:p>
-    <w:bookmarkEnd w:id="30"/>
-    <w:bookmarkStart w:id="31" w:name="discussion"/>
+        <w:t xml:space="preserve">) values ≥ 0.90 (Table 2). Specifically, longer breeding season length is associated with lower odds of a species having a sexually-dimorphic plumage patch with achromatic JND &gt; 2 (breeding season length, OR [90% HDI] = 0.10 [0.01, 1.1], 89.5% decrease in odds per 2.3-month increase in breeding season) and JND &gt; 3 (breeding season length, OR [90% HDI] = 0.25 [0.03, 1.5], 75% decrease in odds per 2.3-month increase in breeding season). Additionally, full migratory behavior, rather than no migratory behavior, is associated with greater odds of a species having a sexually-dimorphic plumage patch with achromatic JND &gt; 1 (full migration, OR [90% HDI] = 4.97 [0.95, 24.4]), JND &gt; 2 (full migration, OR [90% HDI] = 66.5 [3.2, 1802.4]) and JND &gt; 3 (OR [90% HDI] = 22.3 [1.6, 307.9]). Finally, both full and partial migratory behavior, rather than no migration behavior, in conjunction with longer breeding season lengths are associated with greater odds of a species having a sexually-dimorphic plumage patch with achromatic JND &gt; 1 (breeding season length x full migration, OR [90% HDI] = 4.84 [0.67, 39.6]), JND &gt; 2 (breeding season length x full migration, OR = 66.3 [0.59, 11415.7]; breeding season length x partial migration, OR [90% HDI] = 20.7 [0.9, 589.1]) and JND &gt; 3 (breeding season length x partial migration, OR [90% HDI] = 8.28 [0.76, 109.1]).</w:t>
+      </w:r>
+    </w:p>
+    <w:bookmarkEnd w:id="31"/>
+    <w:bookmarkStart w:id="32" w:name="X2c4259aaabcf32bcb3dd420a9a9cf529a5a7707"/>
+    <w:p>
+      <w:pPr>
+        <w:pStyle w:val="Heading2"/>
+      </w:pPr>
+      <w:r>
+        <w:rPr>
+          <w:iCs/>
+          <w:i/>
+        </w:rPr>
+        <w:t xml:space="preserve">Chromatic plumage patch sexual dimorphism predictors</w:t>
+      </w:r>
+    </w:p>
+    <w:p>
+      <w:pPr>
+        <w:pStyle w:val="FirstParagraph"/>
+      </w:pPr>
+      <w:r>
+        <w:t xml:space="preserve">Among predictors of</w:t>
+      </w:r>
+      <w:r>
+        <w:t xml:space="preserve"> </w:t>
+      </w:r>
+      <w:r>
+        <w:rPr>
+          <w:iCs/>
+          <w:i/>
+        </w:rPr>
+        <w:t xml:space="preserve">breeding timing</w:t>
+      </w:r>
+      <w:r>
+        <w:t xml:space="preserve"> </w:t>
+      </w:r>
+      <w:r>
+        <w:t xml:space="preserve">models predicting chromatic sexually-dimorphic plumage patches, longer breeding season length is associated with lower odds of a species having a plumage patch with chromatic JND &gt; 2 (OR [90% HDI] = 0.14 [0.01, 1.42], 86% reduction in odds per 2.3 month increase in breeding season), and both full and partial migratory behavior rather than no migration are associated with greater odds of a species having a plumage patch JND &gt; 1 (partial migration, OR [90% HDI] = 2.2 [0.94, 4.9]), JND &gt; 2 (full migration, OR [90% HDI] = 80.51 [2.8, 3432.9]) and JND &gt; 3 (partial migration, OR [90% HDI] = 71.2 [0.32, 59062.9]; full migration, OR [90% HDI] = 234.7 [ 0.51, 300382.6]). For</w:t>
+      </w:r>
+      <w:r>
+        <w:t xml:space="preserve"> </w:t>
+      </w:r>
+      <w:r>
+        <w:rPr>
+          <w:iCs/>
+          <w:i/>
+        </w:rPr>
+        <w:t xml:space="preserve">breeding spacing models</w:t>
+      </w:r>
+      <w:r>
+        <w:t xml:space="preserve">, island residency rather than mainland residency is associated with lower odds of having a plumage patch &gt; 1 chromatic JND (island, OR [90% HDI] = 0.27 [0.09, 0.89]). Finally, more</w:t>
+      </w:r>
+      <w:r>
+        <w:t xml:space="preserve"> </w:t>
+      </w:r>
+      <w:r>
+        <w:rPr>
+          <w:iCs/>
+          <w:i/>
+        </w:rPr>
+        <w:t xml:space="preserve">Turdus</w:t>
+      </w:r>
+      <w:r>
+        <w:t xml:space="preserve"> </w:t>
+      </w:r>
+      <w:r>
+        <w:t xml:space="preserve">species in sympatry is associated with higher odds of a species having a chromatic plumage patch with JND &gt; 1 (number of sympatric species, OR [90% HDI] = 1.4 [1.18, 1.67], 40% increase in odds per each additional sympatic species), JND &gt; 2 (sympatric species, OR [90% HDI] = 1.59 [1.01, 2.52], 59% increase in odds per each additional sympatric species), and JND &gt; 3 (sympatric species, OR [90% HDI] = 2.11 [1.03, 4.46], 111% increase in odds per each additional sympatric species).</w:t>
+      </w:r>
+    </w:p>
+    <w:bookmarkEnd w:id="32"/>
+    <w:bookmarkEnd w:id="33"/>
+    <w:bookmarkStart w:id="34" w:name="discussion"/>
     <w:p>
       <w:pPr>
         <w:pStyle w:val="Heading1"/>
@@ -2143,8 +2266,8 @@
         <w:t xml:space="preserve">Discussion</w:t>
       </w:r>
     </w:p>
-    <w:bookmarkEnd w:id="31"/>
-    <w:bookmarkStart w:id="32" w:name="conclusions"/>
+    <w:bookmarkEnd w:id="34"/>
+    <w:bookmarkStart w:id="35" w:name="conclusions"/>
     <w:p>
       <w:pPr>
         <w:pStyle w:val="Heading1"/>
@@ -2153,8 +2276,8 @@
         <w:t xml:space="preserve">Conclusions</w:t>
       </w:r>
     </w:p>
-    <w:bookmarkEnd w:id="32"/>
-    <w:bookmarkStart w:id="33" w:name="acknowledgements"/>
+    <w:bookmarkEnd w:id="35"/>
+    <w:bookmarkStart w:id="36" w:name="acknowledgements"/>
     <w:p>
       <w:pPr>
         <w:pStyle w:val="Heading1"/>
@@ -2163,8 +2286,8 @@
         <w:t xml:space="preserve">Acknowledgements</w:t>
       </w:r>
     </w:p>
-    <w:bookmarkEnd w:id="33"/>
-    <w:bookmarkStart w:id="65" w:name="references"/>
+    <w:bookmarkEnd w:id="36"/>
+    <w:bookmarkStart w:id="68" w:name="references"/>
     <w:p>
       <w:pPr>
         <w:pStyle w:val="Heading1"/>
@@ -2173,8 +2296,8 @@
         <w:t xml:space="preserve">References</w:t>
       </w:r>
     </w:p>
-    <w:bookmarkStart w:id="64" w:name="refs"/>
-    <w:bookmarkStart w:id="34" w:name="ref-andersson2006"/>
+    <w:bookmarkStart w:id="67" w:name="refs"/>
+    <w:bookmarkStart w:id="37" w:name="ref-andersson2006"/>
     <w:p>
       <w:pPr>
         <w:pStyle w:val="Bibliography"/>
@@ -2308,8 +2431,8 @@
         <w:t xml:space="preserve"> </w:t>
       </w:r>
     </w:p>
-    <w:bookmarkEnd w:id="34"/>
-    <w:bookmarkStart w:id="36" w:name="ref-vorobyev1998"/>
+    <w:bookmarkEnd w:id="37"/>
+    <w:bookmarkStart w:id="39" w:name="ref-vorobyev1998"/>
     <w:p>
       <w:pPr>
         <w:pStyle w:val="Bibliography"/>
@@ -2349,7 +2472,7 @@
       <w:r>
         <w:t xml:space="preserve">, 351–8. (doi:</w:t>
       </w:r>
-      <w:hyperlink r:id="rId35">
+      <w:hyperlink r:id="rId38">
         <w:r>
           <w:rPr>
             <w:rStyle w:val="Hyperlink"/>
@@ -2361,8 +2484,8 @@
         <w:t xml:space="preserve">)</w:t>
       </w:r>
     </w:p>
-    <w:bookmarkEnd w:id="36"/>
-    <w:bookmarkStart w:id="38" w:name="ref-hart2000"/>
+    <w:bookmarkEnd w:id="39"/>
+    <w:bookmarkStart w:id="41" w:name="ref-hart2000"/>
     <w:p>
       <w:pPr>
         <w:pStyle w:val="Bibliography"/>
@@ -2438,7 +2561,7 @@
       <w:r>
         <w:t xml:space="preserve">, 375–387. (doi:</w:t>
       </w:r>
-      <w:hyperlink r:id="rId37">
+      <w:hyperlink r:id="rId40">
         <w:r>
           <w:rPr>
             <w:rStyle w:val="Hyperlink"/>
@@ -2450,8 +2573,8 @@
         <w:t xml:space="preserve">)</w:t>
       </w:r>
     </w:p>
-    <w:bookmarkEnd w:id="38"/>
-    <w:bookmarkStart w:id="40" w:name="ref-maia2019"/>
+    <w:bookmarkEnd w:id="41"/>
+    <w:bookmarkStart w:id="43" w:name="ref-maia2019"/>
     <w:p>
       <w:pPr>
         <w:pStyle w:val="Bibliography"/>
@@ -2503,7 +2626,7 @@
       <w:r>
         <w:t xml:space="preserve">, 1097–1107. (doi:</w:t>
       </w:r>
-      <w:hyperlink r:id="rId39">
+      <w:hyperlink r:id="rId42">
         <w:r>
           <w:rPr>
             <w:rStyle w:val="Hyperlink"/>
@@ -2515,8 +2638,8 @@
         <w:t xml:space="preserve">)</w:t>
       </w:r>
     </w:p>
-    <w:bookmarkEnd w:id="40"/>
-    <w:bookmarkStart w:id="41" w:name="ref-rcoreteam2020"/>
+    <w:bookmarkEnd w:id="43"/>
+    <w:bookmarkStart w:id="44" w:name="ref-rcoreteam2020"/>
     <w:p>
       <w:pPr>
         <w:pStyle w:val="Bibliography"/>
@@ -2638,8 +2761,8 @@
         <w:t xml:space="preserve"> </w:t>
       </w:r>
     </w:p>
-    <w:bookmarkEnd w:id="41"/>
-    <w:bookmarkStart w:id="43" w:name="ref-endler1993"/>
+    <w:bookmarkEnd w:id="44"/>
+    <w:bookmarkStart w:id="46" w:name="ref-endler1993"/>
     <w:p>
       <w:pPr>
         <w:pStyle w:val="Bibliography"/>
@@ -2724,7 +2847,7 @@
       <w:r>
         <w:t xml:space="preserve">, 1–27. (doi:</w:t>
       </w:r>
-      <w:hyperlink r:id="rId42">
+      <w:hyperlink r:id="rId45">
         <w:r>
           <w:rPr>
             <w:rStyle w:val="Hyperlink"/>
@@ -2736,8 +2859,8 @@
         <w:t xml:space="preserve">)</w:t>
       </w:r>
     </w:p>
-    <w:bookmarkEnd w:id="43"/>
-    <w:bookmarkStart w:id="45" w:name="ref-kemp2015"/>
+    <w:bookmarkEnd w:id="46"/>
+    <w:bookmarkStart w:id="48" w:name="ref-kemp2015"/>
     <w:p>
       <w:pPr>
         <w:pStyle w:val="Bibliography"/>
@@ -2822,7 +2945,7 @@
       <w:r>
         <w:t xml:space="preserve">, 705–724. (doi:</w:t>
       </w:r>
-      <w:hyperlink r:id="rId44">
+      <w:hyperlink r:id="rId47">
         <w:r>
           <w:rPr>
             <w:rStyle w:val="Hyperlink"/>
@@ -2834,8 +2957,8 @@
         <w:t xml:space="preserve">)</w:t>
       </w:r>
     </w:p>
-    <w:bookmarkEnd w:id="45"/>
-    <w:bookmarkStart w:id="46" w:name="ref-clement2000"/>
+    <w:bookmarkEnd w:id="48"/>
+    <w:bookmarkStart w:id="49" w:name="ref-clement2000"/>
     <w:p>
       <w:pPr>
         <w:pStyle w:val="Bibliography"/>
@@ -2887,8 +3010,8 @@
         <w:t xml:space="preserve"> </w:t>
       </w:r>
     </w:p>
-    <w:bookmarkEnd w:id="46"/>
-    <w:bookmarkStart w:id="47" w:name="ref-delhoyo2017"/>
+    <w:bookmarkEnd w:id="49"/>
+    <w:bookmarkStart w:id="50" w:name="ref-delhoyo2017"/>
     <w:p>
       <w:pPr>
         <w:pStyle w:val="Bibliography"/>
@@ -2922,8 +3045,8 @@
         <w:t xml:space="preserve"> </w:t>
       </w:r>
     </w:p>
-    <w:bookmarkEnd w:id="47"/>
-    <w:bookmarkStart w:id="48" w:name="X6c896e2b80dd0fca0e8ee32fce3f4251147131f"/>
+    <w:bookmarkEnd w:id="50"/>
+    <w:bookmarkStart w:id="51" w:name="X6c896e2b80dd0fca0e8ee32fce3f4251147131f"/>
     <w:p>
       <w:pPr>
         <w:pStyle w:val="Bibliography"/>
@@ -2982,8 +3105,8 @@
         <w:t xml:space="preserve"> </w:t>
       </w:r>
     </w:p>
-    <w:bookmarkEnd w:id="48"/>
-    <w:bookmarkStart w:id="50" w:name="ref-vilela2015"/>
+    <w:bookmarkEnd w:id="51"/>
+    <w:bookmarkStart w:id="53" w:name="ref-vilela2015"/>
     <w:p>
       <w:pPr>
         <w:pStyle w:val="Bibliography"/>
@@ -3044,7 +3167,7 @@
       <w:r>
         <w:t xml:space="preserve">, 1229–1234. (doi:</w:t>
       </w:r>
-      <w:hyperlink r:id="rId49">
+      <w:hyperlink r:id="rId52">
         <w:r>
           <w:rPr>
             <w:rStyle w:val="Hyperlink"/>
@@ -3056,8 +3179,8 @@
         <w:t xml:space="preserve">)</w:t>
       </w:r>
     </w:p>
-    <w:bookmarkEnd w:id="50"/>
-    <w:bookmarkStart w:id="52" w:name="ref-cooney2017"/>
+    <w:bookmarkEnd w:id="53"/>
+    <w:bookmarkStart w:id="55" w:name="ref-cooney2017"/>
     <w:p>
       <w:pPr>
         <w:pStyle w:val="Bibliography"/>
@@ -3097,7 +3220,7 @@
       <w:r>
         <w:t xml:space="preserve">, 863–871. (doi:</w:t>
       </w:r>
-      <w:hyperlink r:id="rId51">
+      <w:hyperlink r:id="rId54">
         <w:r>
           <w:rPr>
             <w:rStyle w:val="Hyperlink"/>
@@ -3109,8 +3232,8 @@
         <w:t xml:space="preserve">)</w:t>
       </w:r>
     </w:p>
-    <w:bookmarkEnd w:id="52"/>
-    <w:bookmarkStart w:id="54" w:name="ref-burkner2017"/>
+    <w:bookmarkEnd w:id="55"/>
+    <w:bookmarkStart w:id="57" w:name="ref-burkner2017"/>
     <w:p>
       <w:pPr>
         <w:pStyle w:val="Bibliography"/>
@@ -3183,7 +3306,7 @@
       <w:r>
         <w:t xml:space="preserve">, 1–28. (doi:</w:t>
       </w:r>
-      <w:hyperlink r:id="rId53">
+      <w:hyperlink r:id="rId56">
         <w:r>
           <w:rPr>
             <w:rStyle w:val="Hyperlink"/>
@@ -3195,8 +3318,8 @@
         <w:t xml:space="preserve">)</w:t>
       </w:r>
     </w:p>
-    <w:bookmarkEnd w:id="54"/>
-    <w:bookmarkStart w:id="56" w:name="ref-nylander2008"/>
+    <w:bookmarkEnd w:id="57"/>
+    <w:bookmarkStart w:id="59" w:name="ref-nylander2008"/>
     <w:p>
       <w:pPr>
         <w:pStyle w:val="Bibliography"/>
@@ -3263,7 +3386,7 @@
       <w:r>
         <w:t xml:space="preserve">, 257–268. (doi:</w:t>
       </w:r>
-      <w:hyperlink r:id="rId55">
+      <w:hyperlink r:id="rId58">
         <w:r>
           <w:rPr>
             <w:rStyle w:val="Hyperlink"/>
@@ -3275,8 +3398,8 @@
         <w:t xml:space="preserve">)</w:t>
       </w:r>
     </w:p>
-    <w:bookmarkEnd w:id="56"/>
-    <w:bookmarkStart w:id="58" w:name="ref-gelman2013"/>
+    <w:bookmarkEnd w:id="59"/>
+    <w:bookmarkStart w:id="61" w:name="ref-gelman2013"/>
     <w:p>
       <w:pPr>
         <w:pStyle w:val="Bibliography"/>
@@ -3324,7 +3447,7 @@
       <w:r>
         <w:t xml:space="preserve">. (doi:</w:t>
       </w:r>
-      <w:hyperlink r:id="rId57">
+      <w:hyperlink r:id="rId60">
         <w:r>
           <w:rPr>
             <w:rStyle w:val="Hyperlink"/>
@@ -3336,8 +3459,8 @@
         <w:t xml:space="preserve">)</w:t>
       </w:r>
     </w:p>
-    <w:bookmarkEnd w:id="58"/>
-    <w:bookmarkStart w:id="60" w:name="ref-vehtari2017"/>
+    <w:bookmarkEnd w:id="61"/>
+    <w:bookmarkStart w:id="63" w:name="ref-vehtari2017"/>
     <w:p>
       <w:pPr>
         <w:pStyle w:val="Bibliography"/>
@@ -3398,7 +3521,7 @@
       <w:r>
         <w:t xml:space="preserve">, 1413–1432. (doi:</w:t>
       </w:r>
-      <w:hyperlink r:id="rId59">
+      <w:hyperlink r:id="rId62">
         <w:r>
           <w:rPr>
             <w:rStyle w:val="Hyperlink"/>
@@ -3410,8 +3533,8 @@
         <w:t xml:space="preserve">)</w:t>
       </w:r>
     </w:p>
-    <w:bookmarkEnd w:id="60"/>
-    <w:bookmarkStart w:id="62" w:name="ref-makowski2019"/>
+    <w:bookmarkEnd w:id="63"/>
+    <w:bookmarkStart w:id="65" w:name="ref-makowski2019"/>
     <w:p>
       <w:pPr>
         <w:pStyle w:val="Bibliography"/>
@@ -3484,7 +3607,7 @@
       <w:r>
         <w:t xml:space="preserve">. (doi:</w:t>
       </w:r>
-      <w:hyperlink r:id="rId61">
+      <w:hyperlink r:id="rId64">
         <w:r>
           <w:rPr>
             <w:rStyle w:val="Hyperlink"/>
@@ -3496,8 +3619,8 @@
         <w:t xml:space="preserve">)</w:t>
       </w:r>
     </w:p>
-    <w:bookmarkEnd w:id="62"/>
-    <w:bookmarkStart w:id="63" w:name="ref-burnham2002"/>
+    <w:bookmarkEnd w:id="65"/>
+    <w:bookmarkStart w:id="66" w:name="ref-burnham2002"/>
     <w:p>
       <w:pPr>
         <w:pStyle w:val="Bibliography"/>
@@ -3549,9 +3672,9 @@
         <w:t xml:space="preserve"> </w:t>
       </w:r>
     </w:p>
-    <w:bookmarkEnd w:id="63"/>
-    <w:bookmarkEnd w:id="64"/>
-    <w:bookmarkEnd w:id="65"/>
+    <w:bookmarkEnd w:id="66"/>
+    <w:bookmarkEnd w:id="67"/>
+    <w:bookmarkEnd w:id="68"/>
     <w:sectPr/>
   </w:body>
 </w:document>

</xml_diff>

<commit_message>
include different draft formats
</commit_message>
<xml_diff>
--- a/Manuscript/turdus-dichromatism-ABL.docx
+++ b/Manuscript/turdus-dichromatism-ABL.docx
@@ -328,75 +328,12 @@
         <w:t xml:space="preserve">Background</w:t>
       </w:r>
     </w:p>
-    <w:bookmarkEnd w:id="22"/>
-    <w:bookmarkStart w:id="29" w:name="methods"/>
-    <w:p>
-      <w:pPr>
-        <w:pStyle w:val="Heading1"/>
-      </w:pPr>
-      <w:r>
-        <w:t xml:space="preserve">Methods</w:t>
-      </w:r>
-    </w:p>
-    <w:bookmarkStart w:id="23" w:name="plumage-sexual-dichromatism"/>
-    <w:p>
-      <w:pPr>
-        <w:pStyle w:val="Heading2"/>
-      </w:pPr>
-      <w:r>
-        <w:rPr>
-          <w:iCs/>
-          <w:i/>
-        </w:rPr>
-        <w:t xml:space="preserve">Plumage sexual dichromatism</w:t>
-      </w:r>
-    </w:p>
     <w:p>
       <w:pPr>
         <w:pStyle w:val="FirstParagraph"/>
       </w:pPr>
       <w:r>
-        <w:t xml:space="preserve">A total of N=77</w:t>
-      </w:r>
-      <w:r>
-        <w:t xml:space="preserve"> </w:t>
-      </w:r>
-      <w:r>
-        <w:rPr>
-          <w:iCs/>
-          <w:i/>
-        </w:rPr>
-        <w:t xml:space="preserve">Turdus</w:t>
-      </w:r>
-      <w:r>
-        <w:t xml:space="preserve"> </w:t>
-      </w:r>
-      <w:r>
-        <w:t xml:space="preserve">thrush species (approximately ~89% of all known true thrush species) were sampled for plumage spectral</w:t>
-      </w:r>
-      <w:r>
-        <w:t xml:space="preserve"> </w:t>
-      </w:r>
-      <w:r>
-        <w:t xml:space="preserve">reflectance using prepared bird skin specimens at the American Museum of Natural History in</w:t>
-      </w:r>
-      <w:r>
-        <w:t xml:space="preserve"> </w:t>
-      </w:r>
-      <w:r>
-        <w:t xml:space="preserve">New York City and the Field Museum in Chicago. Reflectance measurements spanning</w:t>
-      </w:r>
-      <w:r>
-        <w:t xml:space="preserve"> </w:t>
-      </w:r>
-      <w:r>
-        <w:t xml:space="preserve">300-700nm were taken in triplicate from the belly, breast, throat, crown and</w:t>
-      </w:r>
-      <w:r>
-        <w:t xml:space="preserve"> </w:t>
-      </w:r>
-      <w:r>
-        <w:t xml:space="preserve">mantle plumage patches</w:t>
+        <w:t xml:space="preserve">Species recognition is necessary for individuals to find compatible conspecific mates and produce viable offspring</w:t>
       </w:r>
       <w:r>
         <w:t xml:space="preserve"> </w:t>
@@ -404,7 +341,7 @@
       <w:r>
         <w:t xml:space="preserve">[</w:t>
       </w:r>
-      <w:hyperlink w:anchor="ref-andersson2006">
+      <w:hyperlink w:anchor="ref-andersson1994">
         <w:r>
           <w:rPr>
             <w:rStyle w:val="Hyperlink"/>
@@ -416,95 +353,7 @@
         <w:t xml:space="preserve">]</w:t>
       </w:r>
       <w:r>
-        <w:t xml:space="preserve"> </w:t>
-      </w:r>
-      <w:r>
-        <w:t xml:space="preserve">of each individual. N=3 male and N=3 female individuals were measured for most species</w:t>
-      </w:r>
-      <w:r>
-        <w:t xml:space="preserve"> </w:t>
-      </w:r>
-      <w:r>
-        <w:t xml:space="preserve">(exceptions:</w:t>
-      </w:r>
-      <w:r>
-        <w:t xml:space="preserve"> </w:t>
-      </w:r>
-      <w:r>
-        <w:rPr>
-          <w:iCs/>
-          <w:i/>
-        </w:rPr>
-        <w:t xml:space="preserve">T. lawrencii</w:t>
-      </w:r>
-      <w:r>
-        <w:t xml:space="preserve">, N=2 males and N=2 females;</w:t>
-      </w:r>
-      <w:r>
-        <w:t xml:space="preserve"> </w:t>
-      </w:r>
-      <w:r>
-        <w:rPr>
-          <w:iCs/>
-          <w:i/>
-        </w:rPr>
-        <w:t xml:space="preserve">T. swalesi</w:t>
-      </w:r>
-      <w:r>
-        <w:t xml:space="preserve">,</w:t>
-      </w:r>
-      <w:r>
-        <w:t xml:space="preserve"> </w:t>
-      </w:r>
-      <w:r>
-        <w:t xml:space="preserve">N=1 male and N=1 female). Reflectance spectra were measured using a 400 μm fiber</w:t>
-      </w:r>
-      <w:r>
-        <w:t xml:space="preserve"> </w:t>
-      </w:r>
-      <w:r>
-        <w:t xml:space="preserve">optic reflection probe fitted with a rubber stopper to maintain a consistent</w:t>
-      </w:r>
-      <w:r>
-        <w:t xml:space="preserve"> </w:t>
-      </w:r>
-      <w:r>
-        <w:t xml:space="preserve">measuring distance of 3 mm and area of 2 mm</w:t>
-      </w:r>
-      <w:r>
-        <w:t xml:space="preserve">2</w:t>
-      </w:r>
-      <w:r>
-        <w:t xml:space="preserve"> </w:t>
-      </w:r>
-      <w:r>
-        <w:t xml:space="preserve">at a 90° angle to the</w:t>
-      </w:r>
-      <w:r>
-        <w:t xml:space="preserve"> </w:t>
-      </w:r>
-      <w:r>
-        <w:t xml:space="preserve">surface of the feather patch. Measurements were taken using a JAZ spectrometer</w:t>
-      </w:r>
-      <w:r>
-        <w:t xml:space="preserve"> </w:t>
-      </w:r>
-      <w:r>
-        <w:t xml:space="preserve">with a pulsed-xenon light source (Ocean Optics, Dunedin, USA) and we used a diffuse 99% reflectance white standard</w:t>
-      </w:r>
-      <w:r>
-        <w:t xml:space="preserve"> </w:t>
-      </w:r>
-      <w:r>
-        <w:t xml:space="preserve">(Spectralon WS-1-SL, Labsphere, North Sutton NH, USA).</w:t>
-      </w:r>
-    </w:p>
-    <w:p>
-      <w:pPr>
-        <w:pStyle w:val="BodyText"/>
-      </w:pPr>
-      <w:r>
-        <w:t xml:space="preserve">We applied a receptor-noise limited visual model</w:t>
+        <w:t xml:space="preserve">. Specifically, conspicuous traits signaling species and sex identity are predicted to reduce the time and effort expended when searching for mates. Accordingly, traits which facilitate species and mate recognition should be favored when congeneric species are highly sympatric, when the time to find a mate is limited, and when conspecifics are not encountered often</w:t>
       </w:r>
       <w:r>
         <w:t xml:space="preserve"> </w:t>
@@ -512,7 +361,27 @@
       <w:r>
         <w:t xml:space="preserve">[</w:t>
       </w:r>
-      <w:hyperlink w:anchor="ref-vorobyev1998">
+      <w:hyperlink w:anchor="ref-andersson1994">
+        <w:r>
+          <w:rPr>
+            <w:rStyle w:val="Hyperlink"/>
+          </w:rPr>
+          <w:t xml:space="preserve">1</w:t>
+        </w:r>
+      </w:hyperlink>
+      <w:r>
+        <w:t xml:space="preserve">]</w:t>
+      </w:r>
+      <w:r>
+        <w:t xml:space="preserve">. Alternatively, traits used in species and mate recognition may also serve as signals of status to conspecifics and reduce costly conflicts over resources and mates</w:t>
+      </w:r>
+      <w:r>
+        <w:t xml:space="preserve"> </w:t>
+      </w:r>
+      <w:r>
+        <w:t xml:space="preserve">[</w:t>
+      </w:r>
+      <w:hyperlink w:anchor="ref-west-eberhard1983">
         <w:r>
           <w:rPr>
             <w:rStyle w:val="Hyperlink"/>
@@ -524,20 +393,15 @@
         <w:t xml:space="preserve">]</w:t>
       </w:r>
       <w:r>
-        <w:t xml:space="preserve"> </w:t>
-      </w:r>
-      <w:r>
-        <w:t xml:space="preserve">of the European Blackbird (</w:t>
-      </w:r>
-      <w:r>
-        <w:rPr>
-          <w:iCs/>
-          <w:i/>
-        </w:rPr>
-        <w:t xml:space="preserve">T. merula</w:t>
-      </w:r>
-      <w:r>
-        <w:t xml:space="preserve">) visual system</w:t>
+        <w:t xml:space="preserve">.</w:t>
+      </w:r>
+    </w:p>
+    <w:p>
+      <w:pPr>
+        <w:pStyle w:val="BodyText"/>
+      </w:pPr>
+      <w:r>
+        <w:t xml:space="preserve">Plumage sexual dichromatism, distinct differences in the appearance of male versus female feather coloration, is common in birds and is often attributed to differing selection pressures on males and females</w:t>
       </w:r>
       <w:r>
         <w:t xml:space="preserve"> </w:t>
@@ -545,7 +409,7 @@
       <w:r>
         <w:t xml:space="preserve">[</w:t>
       </w:r>
-      <w:hyperlink w:anchor="ref-hart2000">
+      <w:hyperlink w:anchor="ref-martin1996">
         <w:r>
           <w:rPr>
             <w:rStyle w:val="Hyperlink"/>
@@ -554,156 +418,9 @@
         </w:r>
       </w:hyperlink>
       <w:r>
-        <w:t xml:space="preserve">]</w:t>
-      </w:r>
-      <w:r>
-        <w:t xml:space="preserve"> </w:t>
-      </w:r>
-      <w:r>
-        <w:t xml:space="preserve">in the</w:t>
-      </w:r>
-      <w:r>
-        <w:t xml:space="preserve"> </w:t>
-      </w:r>
-      <w:r>
-        <w:rPr>
-          <w:iCs/>
-          <w:i/>
-        </w:rPr>
-        <w:t xml:space="preserve">pavo</w:t>
-      </w:r>
-      <w:r>
-        <w:t xml:space="preserve"> </w:t>
-      </w:r>
-      <w:r>
-        <w:t xml:space="preserve">[</w:t>
-      </w:r>
-      <w:hyperlink w:anchor="ref-maia2019">
-        <w:r>
-          <w:rPr>
-            <w:rStyle w:val="Hyperlink"/>
-          </w:rPr>
-          <w:t xml:space="preserve">4</w:t>
-        </w:r>
-      </w:hyperlink>
-      <w:r>
-        <w:t xml:space="preserve">]</w:t>
-      </w:r>
-      <w:r>
-        <w:t xml:space="preserve">⁠ package in R v4.0.0</w:t>
-      </w:r>
-      <w:r>
-        <w:t xml:space="preserve"> </w:t>
-      </w:r>
-      <w:r>
-        <w:t xml:space="preserve">[</w:t>
-      </w:r>
-      <w:hyperlink w:anchor="ref-rcoreteam2020">
-        <w:r>
-          <w:rPr>
-            <w:rStyle w:val="Hyperlink"/>
-          </w:rPr>
-          <w:t xml:space="preserve">5</w:t>
-        </w:r>
-      </w:hyperlink>
-      <w:r>
-        <w:t xml:space="preserve">]</w:t>
-      </w:r>
-      <w:r>
-        <w:t xml:space="preserve">⁠ to calculate avian-perceived</w:t>
-      </w:r>
-      <w:r>
-        <w:t xml:space="preserve"> </w:t>
-      </w:r>
-      <w:r>
-        <w:t xml:space="preserve">chromatic and achromatic visual contrast (in units of</w:t>
-      </w:r>
-      <w:r>
-        <w:t xml:space="preserve"> </w:t>
-      </w:r>
-      <w:r>
-        <w:t xml:space="preserve">“</w:t>
-      </w:r>
-      <w:r>
-        <w:t xml:space="preserve">Just-Noticeable</w:t>
-      </w:r>
-      <w:r>
-        <w:t xml:space="preserve"> </w:t>
-      </w:r>
-      <w:r>
-        <w:t xml:space="preserve">Differences</w:t>
-      </w:r>
-      <w:r>
-        <w:t xml:space="preserve">”</w:t>
-      </w:r>
-      <w:r>
-        <w:t xml:space="preserve">,or JNDs) of male vs. female plumage patches for all sampled</w:t>
-      </w:r>
-      <w:r>
-        <w:t xml:space="preserve"> </w:t>
-      </w:r>
-      <w:r>
-        <w:rPr>
-          <w:iCs/>
-          <w:i/>
-        </w:rPr>
-        <w:t xml:space="preserve">Turdus</w:t>
-      </w:r>
-      <w:r>
-        <w:t xml:space="preserve"> </w:t>
-      </w:r>
-      <w:r>
-        <w:t xml:space="preserve">species. Chromatic and achromatic JNDs were calculated for male-female</w:t>
-      </w:r>
-      <w:r>
-        <w:t xml:space="preserve"> </w:t>
-      </w:r>
-      <w:r>
-        <w:t xml:space="preserve">pairs within each species (i.e., N=9 JND values calculated per patch for each</w:t>
-      </w:r>
-      <w:r>
-        <w:t xml:space="preserve"> </w:t>
-      </w:r>
-      <w:r>
-        <w:t xml:space="preserve">species where N=3 males and N=3 females sampled), and then JND values were</w:t>
-      </w:r>
-      <w:r>
-        <w:t xml:space="preserve"> </w:t>
-      </w:r>
-      <w:r>
-        <w:t xml:space="preserve">averaged for each species’ respective plumage patches. Under ideal laboratory</w:t>
-      </w:r>
-      <w:r>
-        <w:t xml:space="preserve"> </w:t>
-      </w:r>
-      <w:r>
-        <w:t xml:space="preserve">conditions, 1 JND is generally considered to be the discriminable</w:t>
-      </w:r>
-      <w:r>
-        <w:t xml:space="preserve"> </w:t>
-      </w:r>
-      <w:r>
-        <w:t xml:space="preserve">threshold past which an observer is predicted to be able to perceive the two</w:t>
-      </w:r>
-      <w:r>
-        <w:t xml:space="preserve"> </w:t>
-      </w:r>
-      <w:r>
-        <w:t xml:space="preserve">colors as different. However, natural light environments vary both spatially and</w:t>
-      </w:r>
-      <w:r>
-        <w:t xml:space="preserve"> </w:t>
-      </w:r>
-      <w:r>
-        <w:t xml:space="preserve">temporally</w:t>
-      </w:r>
-      <w:r>
-        <w:t xml:space="preserve"> </w:t>
-      </w:r>
-      <w:r>
-        <w:t xml:space="preserve">[</w:t>
-      </w:r>
-      <w:hyperlink w:anchor="ref-endler1993">
+        <w:t xml:space="preserve">–</w:t>
+      </w:r>
+      <w:hyperlink w:anchor="ref-dale2015">
         <w:r>
           <w:rPr>
             <w:rStyle w:val="Hyperlink"/>
@@ -715,49 +432,7 @@
         <w:t xml:space="preserve">]</w:t>
       </w:r>
       <w:r>
-        <w:t xml:space="preserve">⁠, bringing into question the accuracy</w:t>
-      </w:r>
-      <w:r>
-        <w:t xml:space="preserve"> </w:t>
-      </w:r>
-      <w:r>
-        <w:t xml:space="preserve">of a 1 JND threshold for generalizing visual contrast under natural conditions.</w:t>
-      </w:r>
-      <w:r>
-        <w:t xml:space="preserve"> </w:t>
-      </w:r>
-      <w:r>
-        <w:t xml:space="preserve">Therefore, we calculated the total number of sexually-dichromatic plumage</w:t>
-      </w:r>
-      <w:r>
-        <w:t xml:space="preserve"> </w:t>
-      </w:r>
-      <w:r>
-        <w:t xml:space="preserve">patches per species (out of N=5 measured patches) as the number of plumage</w:t>
-      </w:r>
-      <w:r>
-        <w:t xml:space="preserve"> </w:t>
-      </w:r>
-      <w:r>
-        <w:t xml:space="preserve">patches with average JND values &gt; 1, 2, or 3 to account for uncertainty in</w:t>
-      </w:r>
-      <w:r>
-        <w:t xml:space="preserve"> </w:t>
-      </w:r>
-      <w:r>
-        <w:t xml:space="preserve">visual discrimination thresholds due to variation in psychophysical and ambient</w:t>
-      </w:r>
-      <w:r>
-        <w:t xml:space="preserve"> </w:t>
-      </w:r>
-      <w:r>
-        <w:t xml:space="preserve">lighting conditions affecting the strength of between-sex plumage visual</w:t>
-      </w:r>
-      <w:r>
-        <w:t xml:space="preserve"> </w:t>
-      </w:r>
-      <w:r>
-        <w:t xml:space="preserve">contrast</w:t>
+        <w:t xml:space="preserve">. Fundamentally, plumage sexual dichromatism results in a visible trait useful for recognizing species, sex, and age (in species with delayed plumage maturation, see</w:t>
       </w:r>
       <w:r>
         <w:t xml:space="preserve"> </w:t>
@@ -765,7 +440,7 @@
       <w:r>
         <w:t xml:space="preserve">[</w:t>
       </w:r>
-      <w:hyperlink w:anchor="ref-kemp2015">
+      <w:hyperlink w:anchor="ref-hawkins2012">
         <w:r>
           <w:rPr>
             <w:rStyle w:val="Hyperlink"/>
@@ -777,11 +452,20 @@
         <w:t xml:space="preserve">]</w:t>
       </w:r>
       <w:r>
-        <w:t xml:space="preserve">⁠.</w:t>
-      </w:r>
-    </w:p>
-    <w:bookmarkEnd w:id="23"/>
-    <w:bookmarkStart w:id="27" w:name="life-history-data"/>
+        <w:t xml:space="preserve">).</w:t>
+      </w:r>
+    </w:p>
+    <w:bookmarkEnd w:id="22"/>
+    <w:bookmarkStart w:id="29" w:name="methods"/>
+    <w:p>
+      <w:pPr>
+        <w:pStyle w:val="Heading1"/>
+      </w:pPr>
+      <w:r>
+        <w:t xml:space="preserve">Methods</w:t>
+      </w:r>
+    </w:p>
+    <w:bookmarkStart w:id="23" w:name="plumage-sexual-dichromatism"/>
     <w:p>
       <w:pPr>
         <w:pStyle w:val="Heading2"/>
@@ -791,20 +475,7 @@
           <w:iCs/>
           <w:i/>
         </w:rPr>
-        <w:t xml:space="preserve">Life History Data</w:t>
-      </w:r>
-    </w:p>
-    <w:bookmarkStart w:id="24" w:name="breeding-timing-model"/>
-    <w:p>
-      <w:pPr>
-        <w:pStyle w:val="Heading3"/>
-      </w:pPr>
-      <w:r>
-        <w:rPr>
-          <w:iCs/>
-          <w:i/>
-        </w:rPr>
-        <w:t xml:space="preserve">Breeding Timing Model</w:t>
+        <w:t xml:space="preserve">Plumage sexual dichromatism</w:t>
       </w:r>
     </w:p>
     <w:p>
@@ -812,17 +483,47 @@
         <w:pStyle w:val="FirstParagraph"/>
       </w:pPr>
       <w:r>
-        <w:t xml:space="preserve">We collected data on migration behavior and breeding season length from</w:t>
-      </w:r>
-      <w:r>
-        <w:t xml:space="preserve"> </w:t>
-      </w:r>
-      <w:r>
-        <w:rPr>
-          <w:iCs/>
-          <w:i/>
-        </w:rPr>
-        <w:t xml:space="preserve">Thrushes</w:t>
+        <w:t xml:space="preserve">A total of N=77</w:t>
+      </w:r>
+      <w:r>
+        <w:t xml:space="preserve"> </w:t>
+      </w:r>
+      <w:r>
+        <w:rPr>
+          <w:iCs/>
+          <w:i/>
+        </w:rPr>
+        <w:t xml:space="preserve">Turdus</w:t>
+      </w:r>
+      <w:r>
+        <w:t xml:space="preserve"> </w:t>
+      </w:r>
+      <w:r>
+        <w:t xml:space="preserve">thrush species (approximately ~89% of all known true thrush species) were sampled for plumage spectral</w:t>
+      </w:r>
+      <w:r>
+        <w:t xml:space="preserve"> </w:t>
+      </w:r>
+      <w:r>
+        <w:t xml:space="preserve">reflectance using prepared bird skin specimens at the American Museum of Natural History in</w:t>
+      </w:r>
+      <w:r>
+        <w:t xml:space="preserve"> </w:t>
+      </w:r>
+      <w:r>
+        <w:t xml:space="preserve">New York City and the Field Museum in Chicago. Reflectance measurements spanning</w:t>
+      </w:r>
+      <w:r>
+        <w:t xml:space="preserve"> </w:t>
+      </w:r>
+      <w:r>
+        <w:t xml:space="preserve">300-700nm were taken in triplicate from the belly, breast, throat, crown and</w:t>
+      </w:r>
+      <w:r>
+        <w:t xml:space="preserve"> </w:t>
+      </w:r>
+      <w:r>
+        <w:t xml:space="preserve">mantle plumage patches</w:t>
       </w:r>
       <w:r>
         <w:t xml:space="preserve"> </w:t>
@@ -830,7 +531,7 @@
       <w:r>
         <w:t xml:space="preserve">[</w:t>
       </w:r>
-      <w:hyperlink w:anchor="ref-clement2000">
+      <w:hyperlink w:anchor="ref-andersson2006">
         <w:r>
           <w:rPr>
             <w:rStyle w:val="Hyperlink"/>
@@ -845,17 +546,92 @@
         <w:t xml:space="preserve"> </w:t>
       </w:r>
       <w:r>
-        <w:t xml:space="preserve">and the</w:t>
-      </w:r>
-      <w:r>
-        <w:t xml:space="preserve"> </w:t>
-      </w:r>
-      <w:r>
-        <w:rPr>
-          <w:iCs/>
-          <w:i/>
-        </w:rPr>
-        <w:t xml:space="preserve">Handbook of the Birds of the World</w:t>
+        <w:t xml:space="preserve">of each individual. N=3 male and N=3 female individuals were measured for most species</w:t>
+      </w:r>
+      <w:r>
+        <w:t xml:space="preserve"> </w:t>
+      </w:r>
+      <w:r>
+        <w:t xml:space="preserve">(exceptions:</w:t>
+      </w:r>
+      <w:r>
+        <w:t xml:space="preserve"> </w:t>
+      </w:r>
+      <w:r>
+        <w:rPr>
+          <w:iCs/>
+          <w:i/>
+        </w:rPr>
+        <w:t xml:space="preserve">T. lawrencii</w:t>
+      </w:r>
+      <w:r>
+        <w:t xml:space="preserve">, N=2 males and N=2 females;</w:t>
+      </w:r>
+      <w:r>
+        <w:t xml:space="preserve"> </w:t>
+      </w:r>
+      <w:r>
+        <w:rPr>
+          <w:iCs/>
+          <w:i/>
+        </w:rPr>
+        <w:t xml:space="preserve">T. swalesi</w:t>
+      </w:r>
+      <w:r>
+        <w:t xml:space="preserve">,</w:t>
+      </w:r>
+      <w:r>
+        <w:t xml:space="preserve"> </w:t>
+      </w:r>
+      <w:r>
+        <w:t xml:space="preserve">N=1 male and N=1 female). Reflectance spectra were measured using a 400 μm fiber</w:t>
+      </w:r>
+      <w:r>
+        <w:t xml:space="preserve"> </w:t>
+      </w:r>
+      <w:r>
+        <w:t xml:space="preserve">optic reflection probe fitted with a rubber stopper to maintain a consistent</w:t>
+      </w:r>
+      <w:r>
+        <w:t xml:space="preserve"> </w:t>
+      </w:r>
+      <w:r>
+        <w:t xml:space="preserve">measuring distance of 3 mm and area of 2 mm</w:t>
+      </w:r>
+      <w:r>
+        <w:t xml:space="preserve">2</w:t>
+      </w:r>
+      <w:r>
+        <w:t xml:space="preserve"> </w:t>
+      </w:r>
+      <w:r>
+        <w:t xml:space="preserve">at a 90° angle to the</w:t>
+      </w:r>
+      <w:r>
+        <w:t xml:space="preserve"> </w:t>
+      </w:r>
+      <w:r>
+        <w:t xml:space="preserve">surface of the feather patch. Measurements were taken using a JAZ spectrometer</w:t>
+      </w:r>
+      <w:r>
+        <w:t xml:space="preserve"> </w:t>
+      </w:r>
+      <w:r>
+        <w:t xml:space="preserve">with a pulsed-xenon light source (Ocean Optics, Dunedin, USA) and we used a diffuse 99% reflectance white standard</w:t>
+      </w:r>
+      <w:r>
+        <w:t xml:space="preserve"> </w:t>
+      </w:r>
+      <w:r>
+        <w:t xml:space="preserve">(Spectralon WS-1-SL, Labsphere, North Sutton NH, USA).</w:t>
+      </w:r>
+    </w:p>
+    <w:p>
+      <w:pPr>
+        <w:pStyle w:val="BodyText"/>
+      </w:pPr>
+      <w:r>
+        <w:t xml:space="preserve">We applied a receptor-noise limited visual model</w:t>
       </w:r>
       <w:r>
         <w:t xml:space="preserve"> </w:t>
@@ -863,7 +639,7 @@
       <w:r>
         <w:t xml:space="preserve">[</w:t>
       </w:r>
-      <w:hyperlink w:anchor="ref-delhoyo2017">
+      <w:hyperlink w:anchor="ref-vorobyev1998">
         <w:r>
           <w:rPr>
             <w:rStyle w:val="Hyperlink"/>
@@ -875,219 +651,20 @@
         <w:t xml:space="preserve">]</w:t>
       </w:r>
       <w:r>
-        <w:t xml:space="preserve">⁠. We assigned three different kinds of</w:t>
-      </w:r>
-      <w:r>
-        <w:t xml:space="preserve"> </w:t>
-      </w:r>
-      <w:r>
-        <w:t xml:space="preserve">migratory behavior: 1)</w:t>
-      </w:r>
-      <w:r>
-        <w:t xml:space="preserve"> </w:t>
-      </w:r>
-      <w:r>
-        <w:rPr>
-          <w:iCs/>
-          <w:i/>
-        </w:rPr>
-        <w:t xml:space="preserve">full migration</w:t>
-      </w:r>
-      <w:r>
-        <w:t xml:space="preserve"> </w:t>
-      </w:r>
-      <w:r>
-        <w:t xml:space="preserve">when a species description clearly</w:t>
-      </w:r>
-      <w:r>
-        <w:t xml:space="preserve"> </w:t>
-      </w:r>
-      <w:r>
-        <w:t xml:space="preserve">stated that a species</w:t>
-      </w:r>
-      <w:r>
-        <w:t xml:space="preserve"> </w:t>
-      </w:r>
-      <w:r>
-        <w:t xml:space="preserve">“</w:t>
-      </w:r>
-      <w:r>
-        <w:t xml:space="preserve">migrates</w:t>
-      </w:r>
-      <w:r>
-        <w:t xml:space="preserve">”</w:t>
-      </w:r>
-      <w:r>
-        <w:t xml:space="preserve">, 2)</w:t>
-      </w:r>
-      <w:r>
-        <w:t xml:space="preserve"> </w:t>
-      </w:r>
-      <w:r>
-        <w:rPr>
-          <w:iCs/>
-          <w:i/>
-        </w:rPr>
-        <w:t xml:space="preserve">partial migration</w:t>
-      </w:r>
-      <w:r>
-        <w:t xml:space="preserve"> </w:t>
-      </w:r>
-      <w:r>
-        <w:t xml:space="preserve">when a species was</w:t>
-      </w:r>
-      <w:r>
-        <w:t xml:space="preserve"> </w:t>
-      </w:r>
-      <w:r>
-        <w:t xml:space="preserve">described to have</w:t>
-      </w:r>
-      <w:r>
-        <w:t xml:space="preserve"> </w:t>
-      </w:r>
-      <w:r>
-        <w:t xml:space="preserve">“</w:t>
-      </w:r>
-      <w:r>
-        <w:t xml:space="preserve">altitudinal migration</w:t>
-      </w:r>
-      <w:r>
-        <w:t xml:space="preserve">”</w:t>
-      </w:r>
-      <w:r>
-        <w:t xml:space="preserve">,</w:t>
-      </w:r>
-      <w:r>
-        <w:t xml:space="preserve"> </w:t>
-      </w:r>
-      <w:r>
-        <w:t xml:space="preserve">“</w:t>
-      </w:r>
-      <w:r>
-        <w:t xml:space="preserve">latitudinal migration</w:t>
-      </w:r>
-      <w:r>
-        <w:t xml:space="preserve">”</w:t>
-      </w:r>
-      <w:r>
-        <w:t xml:space="preserve"> </w:t>
-      </w:r>
-      <w:r>
-        <w:t xml:space="preserve">or</w:t>
-      </w:r>
-      <w:r>
-        <w:t xml:space="preserve"> </w:t>
-      </w:r>
-      <w:r>
-        <w:t xml:space="preserve">“</w:t>
-      </w:r>
-      <w:r>
-        <w:t xml:space="preserve">movement</w:t>
-      </w:r>
-      <w:r>
-        <w:t xml:space="preserve"> </w:t>
-      </w:r>
-      <w:r>
-        <w:t xml:space="preserve">during non-breeding season</w:t>
-      </w:r>
-      <w:r>
-        <w:t xml:space="preserve">”</w:t>
-      </w:r>
-      <w:r>
-        <w:t xml:space="preserve">, or 3)</w:t>
-      </w:r>
-      <w:r>
-        <w:t xml:space="preserve"> </w:t>
-      </w:r>
-      <w:r>
-        <w:rPr>
-          <w:iCs/>
-          <w:i/>
-        </w:rPr>
-        <w:t xml:space="preserve">sedentary</w:t>
-      </w:r>
-      <w:r>
-        <w:t xml:space="preserve"> </w:t>
-      </w:r>
-      <w:r>
-        <w:t xml:space="preserve">when when a species was described</w:t>
-      </w:r>
-      <w:r>
-        <w:t xml:space="preserve"> </w:t>
-      </w:r>
-      <w:r>
-        <w:t xml:space="preserve">as</w:t>
-      </w:r>
-      <w:r>
-        <w:t xml:space="preserve"> </w:t>
-      </w:r>
-      <w:r>
-        <w:t xml:space="preserve">“</w:t>
-      </w:r>
-      <w:r>
-        <w:t xml:space="preserve">resident</w:t>
-      </w:r>
-      <w:r>
-        <w:t xml:space="preserve">”</w:t>
-      </w:r>
-      <w:r>
-        <w:t xml:space="preserve"> </w:t>
-      </w:r>
-      <w:r>
-        <w:t xml:space="preserve">or</w:t>
-      </w:r>
-      <w:r>
-        <w:t xml:space="preserve"> </w:t>
-      </w:r>
-      <w:r>
-        <w:t xml:space="preserve">“</w:t>
-      </w:r>
-      <w:r>
-        <w:t xml:space="preserve">sedentary</w:t>
-      </w:r>
-      <w:r>
-        <w:t xml:space="preserve">”</w:t>
-      </w:r>
-      <w:r>
-        <w:t xml:space="preserve">. Breeding season length was defined as the number</w:t>
-      </w:r>
-      <w:r>
-        <w:t xml:space="preserve"> </w:t>
-      </w:r>
-      <w:r>
-        <w:t xml:space="preserve">of months the species breeds each year.</w:t>
-      </w:r>
-    </w:p>
-    <w:bookmarkEnd w:id="24"/>
-    <w:bookmarkStart w:id="25" w:name="breeding-sympatry-model"/>
-    <w:p>
-      <w:pPr>
-        <w:pStyle w:val="Heading3"/>
-      </w:pPr>
-      <w:r>
-        <w:rPr>
-          <w:iCs/>
-          <w:i/>
-        </w:rPr>
-        <w:t xml:space="preserve">Breeding Sympatry Model</w:t>
-      </w:r>
-    </w:p>
-    <w:p>
-      <w:pPr>
-        <w:pStyle w:val="FirstParagraph"/>
-      </w:pPr>
-      <w:r>
-        <w:t xml:space="preserve">Species’ breeding ranges were acquired from</w:t>
-      </w:r>
-      <w:r>
-        <w:t xml:space="preserve"> </w:t>
-      </w:r>
-      <w:r>
-        <w:rPr>
-          <w:iCs/>
-          <w:i/>
-        </w:rPr>
-        <w:t xml:space="preserve">BirdLife International</w:t>
+        <w:t xml:space="preserve"> </w:t>
+      </w:r>
+      <w:r>
+        <w:t xml:space="preserve">of the European Blackbird (</w:t>
+      </w:r>
+      <w:r>
+        <w:rPr>
+          <w:iCs/>
+          <w:i/>
+        </w:rPr>
+        <w:t xml:space="preserve">T. merula</w:t>
+      </w:r>
+      <w:r>
+        <w:t xml:space="preserve">) visual system</w:t>
       </w:r>
       <w:r>
         <w:t xml:space="preserve"> </w:t>
@@ -1095,7 +672,7 @@
       <w:r>
         <w:t xml:space="preserve">[</w:t>
       </w:r>
-      <w:hyperlink w:anchor="X6c896e2b80dd0fca0e8ee32fce3f4251147131f">
+      <w:hyperlink w:anchor="ref-hart2000">
         <w:r>
           <w:rPr>
             <w:rStyle w:val="Hyperlink"/>
@@ -1107,29 +684,20 @@
         <w:t xml:space="preserve">]</w:t>
       </w:r>
       <w:r>
-        <w:t xml:space="preserve">⁠.</w:t>
-      </w:r>
-      <w:r>
-        <w:t xml:space="preserve"> </w:t>
-      </w:r>
-      <w:r>
-        <w:t xml:space="preserve">We calculated congener breeding range overlaps (as percentages) using the</w:t>
-      </w:r>
-      <w:r>
-        <w:t xml:space="preserve"> </w:t>
-      </w:r>
-      <w:r>
-        <w:rPr>
-          <w:iCs/>
-          <w:i/>
-        </w:rPr>
-        <w:t xml:space="preserve">letsR</w:t>
-      </w:r>
-      <w:r>
-        <w:t xml:space="preserve"> </w:t>
-      </w:r>
-      <w:r>
-        <w:t xml:space="preserve">package in R</w:t>
+        <w:t xml:space="preserve"> </w:t>
+      </w:r>
+      <w:r>
+        <w:t xml:space="preserve">in the</w:t>
+      </w:r>
+      <w:r>
+        <w:t xml:space="preserve"> </w:t>
+      </w:r>
+      <w:r>
+        <w:rPr>
+          <w:iCs/>
+          <w:i/>
+        </w:rPr>
+        <w:t xml:space="preserve">pavo</w:t>
       </w:r>
       <w:r>
         <w:t xml:space="preserve"> </w:t>
@@ -1137,7 +705,7 @@
       <w:r>
         <w:t xml:space="preserve">[</w:t>
       </w:r>
-      <w:hyperlink w:anchor="ref-vilela2015">
+      <w:hyperlink w:anchor="ref-maia2019">
         <w:r>
           <w:rPr>
             <w:rStyle w:val="Hyperlink"/>
@@ -1149,19 +717,7 @@
         <w:t xml:space="preserve">]</w:t>
       </w:r>
       <w:r>
-        <w:t xml:space="preserve">⁠. We then calculated the</w:t>
-      </w:r>
-      <w:r>
-        <w:t xml:space="preserve"> </w:t>
-      </w:r>
-      <w:r>
-        <w:t xml:space="preserve">number of sympatric species as the number of congeners with breeding ranges that</w:t>
-      </w:r>
-      <w:r>
-        <w:t xml:space="preserve"> </w:t>
-      </w:r>
-      <w:r>
-        <w:t xml:space="preserve">overlap &gt;30% with the focal species’ breeding range</w:t>
+        <w:t xml:space="preserve">⁠ package in R v4.0.0</w:t>
       </w:r>
       <w:r>
         <w:t xml:space="preserve"> </w:t>
@@ -1169,7 +725,7 @@
       <w:r>
         <w:t xml:space="preserve">[</w:t>
       </w:r>
-      <w:hyperlink w:anchor="ref-cooney2017">
+      <w:hyperlink w:anchor="ref-rcoreteam2020">
         <w:r>
           <w:rPr>
             <w:rStyle w:val="Hyperlink"/>
@@ -1181,147 +737,92 @@
         <w:t xml:space="preserve">]</w:t>
       </w:r>
       <w:r>
-        <w:t xml:space="preserve">.</w:t>
-      </w:r>
-    </w:p>
-    <w:bookmarkEnd w:id="25"/>
-    <w:bookmarkStart w:id="26" w:name="breeding-spacing-model"/>
-    <w:p>
-      <w:pPr>
-        <w:pStyle w:val="Heading3"/>
-      </w:pPr>
-      <w:r>
-        <w:rPr>
-          <w:iCs/>
-          <w:i/>
-        </w:rPr>
-        <w:t xml:space="preserve">Breeding Spacing Model</w:t>
-      </w:r>
-    </w:p>
-    <w:p>
-      <w:pPr>
-        <w:pStyle w:val="FirstParagraph"/>
-      </w:pPr>
-      <w:r>
-        <w:t xml:space="preserve">Species’ breeding range sizes (in km</w:t>
-      </w:r>
-      <w:r>
-        <w:t xml:space="preserve">2</w:t>
-      </w:r>
-      <w:r>
-        <w:t xml:space="preserve">) were acquired using the</w:t>
-      </w:r>
-      <w:r>
-        <w:t xml:space="preserve"> </w:t>
-      </w:r>
-      <w:r>
-        <w:rPr>
-          <w:iCs/>
-          <w:i/>
-        </w:rPr>
-        <w:t xml:space="preserve">BirdLife International</w:t>
-      </w:r>
-      <w:r>
-        <w:t xml:space="preserve"> </w:t>
-      </w:r>
-      <w:r>
-        <w:t xml:space="preserve">breeding range maps. Species’ island vs. mainland</w:t>
-      </w:r>
-      <w:r>
-        <w:t xml:space="preserve"> </w:t>
-      </w:r>
-      <w:r>
-        <w:t xml:space="preserve">residence was also determined using breeding ranges from</w:t>
-      </w:r>
-      <w:r>
-        <w:t xml:space="preserve"> </w:t>
-      </w:r>
-      <w:r>
-        <w:rPr>
-          <w:iCs/>
-          <w:i/>
-        </w:rPr>
-        <w:t xml:space="preserve">BirdLife</w:t>
-      </w:r>
-      <w:r>
-        <w:rPr>
-          <w:iCs/>
-          <w:i/>
-        </w:rPr>
-        <w:t xml:space="preserve"> </w:t>
-      </w:r>
-      <w:r>
-        <w:rPr>
-          <w:iCs/>
-          <w:i/>
-        </w:rPr>
-        <w:t xml:space="preserve">International</w:t>
-      </w:r>
-      <w:r>
-        <w:t xml:space="preserve">. Mainland residence was assigned if the species had a breeding</w:t>
-      </w:r>
-      <w:r>
-        <w:t xml:space="preserve"> </w:t>
-      </w:r>
-      <w:r>
-        <w:t xml:space="preserve">range on any continent and Japan. Island residence was assigned to species</w:t>
-      </w:r>
-      <w:r>
-        <w:t xml:space="preserve"> </w:t>
-      </w:r>
-      <w:r>
-        <w:t xml:space="preserve">having a breeding range limited to a non-continental landmass entirely</w:t>
-      </w:r>
-      <w:r>
-        <w:t xml:space="preserve"> </w:t>
-      </w:r>
-      <w:r>
-        <w:t xml:space="preserve">surrounded by an oceanic body of water.</w:t>
-      </w:r>
-    </w:p>
-    <w:bookmarkEnd w:id="26"/>
-    <w:bookmarkEnd w:id="27"/>
-    <w:bookmarkStart w:id="28" w:name="statistical-modeling"/>
-    <w:p>
-      <w:pPr>
-        <w:pStyle w:val="Heading2"/>
-      </w:pPr>
-      <w:r>
-        <w:rPr>
-          <w:iCs/>
-          <w:i/>
-        </w:rPr>
-        <w:t xml:space="preserve">Statistical modeling</w:t>
-      </w:r>
-    </w:p>
-    <w:p>
-      <w:pPr>
-        <w:pStyle w:val="FirstParagraph"/>
-      </w:pPr>
-      <w:r>
-        <w:t xml:space="preserve">We used phylogenetically-corrected Bayesian multilevel logistic regression</w:t>
-      </w:r>
-      <w:r>
-        <w:t xml:space="preserve"> </w:t>
-      </w:r>
-      <w:r>
-        <w:t xml:space="preserve">models using the</w:t>
-      </w:r>
-      <w:r>
-        <w:t xml:space="preserve"> </w:t>
-      </w:r>
-      <w:r>
-        <w:rPr>
-          <w:iCs/>
-          <w:i/>
-        </w:rPr>
-        <w:t xml:space="preserve">brms</w:t>
-      </w:r>
-      <w:r>
-        <w:t xml:space="preserve"> </w:t>
-      </w:r>
-      <w:r>
-        <w:t xml:space="preserve">v2.13.0 package</w:t>
+        <w:t xml:space="preserve">⁠ to calculate avian-perceived</w:t>
+      </w:r>
+      <w:r>
+        <w:t xml:space="preserve"> </w:t>
+      </w:r>
+      <w:r>
+        <w:t xml:space="preserve">chromatic and achromatic visual contrast (in units of</w:t>
+      </w:r>
+      <w:r>
+        <w:t xml:space="preserve"> </w:t>
+      </w:r>
+      <w:r>
+        <w:t xml:space="preserve">“</w:t>
+      </w:r>
+      <w:r>
+        <w:t xml:space="preserve">Just-Noticeable</w:t>
+      </w:r>
+      <w:r>
+        <w:t xml:space="preserve"> </w:t>
+      </w:r>
+      <w:r>
+        <w:t xml:space="preserve">Differences</w:t>
+      </w:r>
+      <w:r>
+        <w:t xml:space="preserve">”</w:t>
+      </w:r>
+      <w:r>
+        <w:t xml:space="preserve">,or JNDs) of male vs. female plumage patches for all sampled</w:t>
+      </w:r>
+      <w:r>
+        <w:t xml:space="preserve"> </w:t>
+      </w:r>
+      <w:r>
+        <w:rPr>
+          <w:iCs/>
+          <w:i/>
+        </w:rPr>
+        <w:t xml:space="preserve">Turdus</w:t>
+      </w:r>
+      <w:r>
+        <w:t xml:space="preserve"> </w:t>
+      </w:r>
+      <w:r>
+        <w:t xml:space="preserve">species. Chromatic and achromatic JNDs were calculated for male-female</w:t>
+      </w:r>
+      <w:r>
+        <w:t xml:space="preserve"> </w:t>
+      </w:r>
+      <w:r>
+        <w:t xml:space="preserve">pairs within each species (i.e., N=9 JND values calculated per patch for each</w:t>
+      </w:r>
+      <w:r>
+        <w:t xml:space="preserve"> </w:t>
+      </w:r>
+      <w:r>
+        <w:t xml:space="preserve">species where N=3 males and N=3 females sampled), and then JND values were</w:t>
+      </w:r>
+      <w:r>
+        <w:t xml:space="preserve"> </w:t>
+      </w:r>
+      <w:r>
+        <w:t xml:space="preserve">averaged for each species’ respective plumage patches. Under ideal laboratory</w:t>
+      </w:r>
+      <w:r>
+        <w:t xml:space="preserve"> </w:t>
+      </w:r>
+      <w:r>
+        <w:t xml:space="preserve">conditions, 1 JND is generally considered to be the discriminable</w:t>
+      </w:r>
+      <w:r>
+        <w:t xml:space="preserve"> </w:t>
+      </w:r>
+      <w:r>
+        <w:t xml:space="preserve">threshold past which an observer is predicted to be able to perceive the two</w:t>
+      </w:r>
+      <w:r>
+        <w:t xml:space="preserve"> </w:t>
+      </w:r>
+      <w:r>
+        <w:t xml:space="preserve">colors as different. However, natural light environments vary both spatially and</w:t>
+      </w:r>
+      <w:r>
+        <w:t xml:space="preserve"> </w:t>
+      </w:r>
+      <w:r>
+        <w:t xml:space="preserve">temporally</w:t>
       </w:r>
       <w:r>
         <w:t xml:space="preserve"> </w:t>
@@ -1329,7 +830,7 @@
       <w:r>
         <w:t xml:space="preserve">[</w:t>
       </w:r>
-      <w:hyperlink w:anchor="ref-burkner2017">
+      <w:hyperlink w:anchor="ref-endler1993">
         <w:r>
           <w:rPr>
             <w:rStyle w:val="Hyperlink"/>
@@ -1341,6 +842,632 @@
         <w:t xml:space="preserve">]</w:t>
       </w:r>
       <w:r>
+        <w:t xml:space="preserve">⁠, bringing into question the accuracy</w:t>
+      </w:r>
+      <w:r>
+        <w:t xml:space="preserve"> </w:t>
+      </w:r>
+      <w:r>
+        <w:t xml:space="preserve">of a 1 JND threshold for generalizing visual contrast under natural conditions.</w:t>
+      </w:r>
+      <w:r>
+        <w:t xml:space="preserve"> </w:t>
+      </w:r>
+      <w:r>
+        <w:t xml:space="preserve">Therefore, we calculated the total number of sexually-dichromatic plumage</w:t>
+      </w:r>
+      <w:r>
+        <w:t xml:space="preserve"> </w:t>
+      </w:r>
+      <w:r>
+        <w:t xml:space="preserve">patches per species (out of N=5 measured patches) as the number of plumage</w:t>
+      </w:r>
+      <w:r>
+        <w:t xml:space="preserve"> </w:t>
+      </w:r>
+      <w:r>
+        <w:t xml:space="preserve">patches with average JND values &gt; 1, 2, or 3 to account for uncertainty in</w:t>
+      </w:r>
+      <w:r>
+        <w:t xml:space="preserve"> </w:t>
+      </w:r>
+      <w:r>
+        <w:t xml:space="preserve">visual discrimination thresholds due to variation in psychophysical and ambient</w:t>
+      </w:r>
+      <w:r>
+        <w:t xml:space="preserve"> </w:t>
+      </w:r>
+      <w:r>
+        <w:t xml:space="preserve">lighting conditions affecting the strength of between-sex plumage visual</w:t>
+      </w:r>
+      <w:r>
+        <w:t xml:space="preserve"> </w:t>
+      </w:r>
+      <w:r>
+        <w:t xml:space="preserve">contrast</w:t>
+      </w:r>
+      <w:r>
+        <w:t xml:space="preserve"> </w:t>
+      </w:r>
+      <w:r>
+        <w:t xml:space="preserve">[</w:t>
+      </w:r>
+      <w:hyperlink w:anchor="ref-kemp2015">
+        <w:r>
+          <w:rPr>
+            <w:rStyle w:val="Hyperlink"/>
+          </w:rPr>
+          <w:t xml:space="preserve">14</w:t>
+        </w:r>
+      </w:hyperlink>
+      <w:r>
+        <w:t xml:space="preserve">]</w:t>
+      </w:r>
+      <w:r>
+        <w:t xml:space="preserve">⁠.</w:t>
+      </w:r>
+    </w:p>
+    <w:bookmarkEnd w:id="23"/>
+    <w:bookmarkStart w:id="27" w:name="life-history-data"/>
+    <w:p>
+      <w:pPr>
+        <w:pStyle w:val="Heading2"/>
+      </w:pPr>
+      <w:r>
+        <w:rPr>
+          <w:iCs/>
+          <w:i/>
+        </w:rPr>
+        <w:t xml:space="preserve">Life History Data</w:t>
+      </w:r>
+    </w:p>
+    <w:bookmarkStart w:id="24" w:name="breeding-timing-model"/>
+    <w:p>
+      <w:pPr>
+        <w:pStyle w:val="Heading3"/>
+      </w:pPr>
+      <w:r>
+        <w:rPr>
+          <w:iCs/>
+          <w:i/>
+        </w:rPr>
+        <w:t xml:space="preserve">Breeding Timing Model</w:t>
+      </w:r>
+    </w:p>
+    <w:p>
+      <w:pPr>
+        <w:pStyle w:val="FirstParagraph"/>
+      </w:pPr>
+      <w:r>
+        <w:t xml:space="preserve">We collected data on migration behavior and breeding season length from</w:t>
+      </w:r>
+      <w:r>
+        <w:t xml:space="preserve"> </w:t>
+      </w:r>
+      <w:r>
+        <w:rPr>
+          <w:iCs/>
+          <w:i/>
+        </w:rPr>
+        <w:t xml:space="preserve">Thrushes</w:t>
+      </w:r>
+      <w:r>
+        <w:t xml:space="preserve"> </w:t>
+      </w:r>
+      <w:r>
+        <w:t xml:space="preserve">[</w:t>
+      </w:r>
+      <w:hyperlink w:anchor="ref-clement2000">
+        <w:r>
+          <w:rPr>
+            <w:rStyle w:val="Hyperlink"/>
+          </w:rPr>
+          <w:t xml:space="preserve">15</w:t>
+        </w:r>
+      </w:hyperlink>
+      <w:r>
+        <w:t xml:space="preserve">]</w:t>
+      </w:r>
+      <w:r>
+        <w:t xml:space="preserve"> </w:t>
+      </w:r>
+      <w:r>
+        <w:t xml:space="preserve">and the</w:t>
+      </w:r>
+      <w:r>
+        <w:t xml:space="preserve"> </w:t>
+      </w:r>
+      <w:r>
+        <w:rPr>
+          <w:iCs/>
+          <w:i/>
+        </w:rPr>
+        <w:t xml:space="preserve">Handbook of the Birds of the World</w:t>
+      </w:r>
+      <w:r>
+        <w:t xml:space="preserve"> </w:t>
+      </w:r>
+      <w:r>
+        <w:t xml:space="preserve">[</w:t>
+      </w:r>
+      <w:hyperlink w:anchor="ref-delhoyo2017">
+        <w:r>
+          <w:rPr>
+            <w:rStyle w:val="Hyperlink"/>
+          </w:rPr>
+          <w:t xml:space="preserve">16</w:t>
+        </w:r>
+      </w:hyperlink>
+      <w:r>
+        <w:t xml:space="preserve">]</w:t>
+      </w:r>
+      <w:r>
+        <w:t xml:space="preserve">⁠. We assigned three different kinds of</w:t>
+      </w:r>
+      <w:r>
+        <w:t xml:space="preserve"> </w:t>
+      </w:r>
+      <w:r>
+        <w:t xml:space="preserve">migratory behavior: 1)</w:t>
+      </w:r>
+      <w:r>
+        <w:t xml:space="preserve"> </w:t>
+      </w:r>
+      <w:r>
+        <w:rPr>
+          <w:iCs/>
+          <w:i/>
+        </w:rPr>
+        <w:t xml:space="preserve">full migration</w:t>
+      </w:r>
+      <w:r>
+        <w:t xml:space="preserve"> </w:t>
+      </w:r>
+      <w:r>
+        <w:t xml:space="preserve">when a species description clearly</w:t>
+      </w:r>
+      <w:r>
+        <w:t xml:space="preserve"> </w:t>
+      </w:r>
+      <w:r>
+        <w:t xml:space="preserve">stated that a species</w:t>
+      </w:r>
+      <w:r>
+        <w:t xml:space="preserve"> </w:t>
+      </w:r>
+      <w:r>
+        <w:t xml:space="preserve">“</w:t>
+      </w:r>
+      <w:r>
+        <w:t xml:space="preserve">migrates</w:t>
+      </w:r>
+      <w:r>
+        <w:t xml:space="preserve">”</w:t>
+      </w:r>
+      <w:r>
+        <w:t xml:space="preserve">, 2)</w:t>
+      </w:r>
+      <w:r>
+        <w:t xml:space="preserve"> </w:t>
+      </w:r>
+      <w:r>
+        <w:rPr>
+          <w:iCs/>
+          <w:i/>
+        </w:rPr>
+        <w:t xml:space="preserve">partial migration</w:t>
+      </w:r>
+      <w:r>
+        <w:t xml:space="preserve"> </w:t>
+      </w:r>
+      <w:r>
+        <w:t xml:space="preserve">when a species was</w:t>
+      </w:r>
+      <w:r>
+        <w:t xml:space="preserve"> </w:t>
+      </w:r>
+      <w:r>
+        <w:t xml:space="preserve">described to have</w:t>
+      </w:r>
+      <w:r>
+        <w:t xml:space="preserve"> </w:t>
+      </w:r>
+      <w:r>
+        <w:t xml:space="preserve">“</w:t>
+      </w:r>
+      <w:r>
+        <w:t xml:space="preserve">altitudinal migration</w:t>
+      </w:r>
+      <w:r>
+        <w:t xml:space="preserve">”</w:t>
+      </w:r>
+      <w:r>
+        <w:t xml:space="preserve">,</w:t>
+      </w:r>
+      <w:r>
+        <w:t xml:space="preserve"> </w:t>
+      </w:r>
+      <w:r>
+        <w:t xml:space="preserve">“</w:t>
+      </w:r>
+      <w:r>
+        <w:t xml:space="preserve">latitudinal migration</w:t>
+      </w:r>
+      <w:r>
+        <w:t xml:space="preserve">”</w:t>
+      </w:r>
+      <w:r>
+        <w:t xml:space="preserve"> </w:t>
+      </w:r>
+      <w:r>
+        <w:t xml:space="preserve">or</w:t>
+      </w:r>
+      <w:r>
+        <w:t xml:space="preserve"> </w:t>
+      </w:r>
+      <w:r>
+        <w:t xml:space="preserve">“</w:t>
+      </w:r>
+      <w:r>
+        <w:t xml:space="preserve">movement</w:t>
+      </w:r>
+      <w:r>
+        <w:t xml:space="preserve"> </w:t>
+      </w:r>
+      <w:r>
+        <w:t xml:space="preserve">during non-breeding season</w:t>
+      </w:r>
+      <w:r>
+        <w:t xml:space="preserve">”</w:t>
+      </w:r>
+      <w:r>
+        <w:t xml:space="preserve">, or 3)</w:t>
+      </w:r>
+      <w:r>
+        <w:t xml:space="preserve"> </w:t>
+      </w:r>
+      <w:r>
+        <w:rPr>
+          <w:iCs/>
+          <w:i/>
+        </w:rPr>
+        <w:t xml:space="preserve">sedentary</w:t>
+      </w:r>
+      <w:r>
+        <w:t xml:space="preserve"> </w:t>
+      </w:r>
+      <w:r>
+        <w:t xml:space="preserve">when when a species was described</w:t>
+      </w:r>
+      <w:r>
+        <w:t xml:space="preserve"> </w:t>
+      </w:r>
+      <w:r>
+        <w:t xml:space="preserve">as</w:t>
+      </w:r>
+      <w:r>
+        <w:t xml:space="preserve"> </w:t>
+      </w:r>
+      <w:r>
+        <w:t xml:space="preserve">“</w:t>
+      </w:r>
+      <w:r>
+        <w:t xml:space="preserve">resident</w:t>
+      </w:r>
+      <w:r>
+        <w:t xml:space="preserve">”</w:t>
+      </w:r>
+      <w:r>
+        <w:t xml:space="preserve"> </w:t>
+      </w:r>
+      <w:r>
+        <w:t xml:space="preserve">or</w:t>
+      </w:r>
+      <w:r>
+        <w:t xml:space="preserve"> </w:t>
+      </w:r>
+      <w:r>
+        <w:t xml:space="preserve">“</w:t>
+      </w:r>
+      <w:r>
+        <w:t xml:space="preserve">sedentary</w:t>
+      </w:r>
+      <w:r>
+        <w:t xml:space="preserve">”</w:t>
+      </w:r>
+      <w:r>
+        <w:t xml:space="preserve">. Breeding season length was defined as the number</w:t>
+      </w:r>
+      <w:r>
+        <w:t xml:space="preserve"> </w:t>
+      </w:r>
+      <w:r>
+        <w:t xml:space="preserve">of months the species breeds each year.</w:t>
+      </w:r>
+    </w:p>
+    <w:bookmarkEnd w:id="24"/>
+    <w:bookmarkStart w:id="25" w:name="breeding-sympatry-model"/>
+    <w:p>
+      <w:pPr>
+        <w:pStyle w:val="Heading3"/>
+      </w:pPr>
+      <w:r>
+        <w:rPr>
+          <w:iCs/>
+          <w:i/>
+        </w:rPr>
+        <w:t xml:space="preserve">Breeding Sympatry Model</w:t>
+      </w:r>
+    </w:p>
+    <w:p>
+      <w:pPr>
+        <w:pStyle w:val="FirstParagraph"/>
+      </w:pPr>
+      <w:r>
+        <w:t xml:space="preserve">Species’ breeding ranges were acquired from</w:t>
+      </w:r>
+      <w:r>
+        <w:t xml:space="preserve"> </w:t>
+      </w:r>
+      <w:r>
+        <w:rPr>
+          <w:iCs/>
+          <w:i/>
+        </w:rPr>
+        <w:t xml:space="preserve">BirdLife International</w:t>
+      </w:r>
+      <w:r>
+        <w:t xml:space="preserve"> </w:t>
+      </w:r>
+      <w:r>
+        <w:t xml:space="preserve">[</w:t>
+      </w:r>
+      <w:hyperlink w:anchor="X6c896e2b80dd0fca0e8ee32fce3f4251147131f">
+        <w:r>
+          <w:rPr>
+            <w:rStyle w:val="Hyperlink"/>
+          </w:rPr>
+          <w:t xml:space="preserve">17</w:t>
+        </w:r>
+      </w:hyperlink>
+      <w:r>
+        <w:t xml:space="preserve">]</w:t>
+      </w:r>
+      <w:r>
+        <w:t xml:space="preserve">⁠.</w:t>
+      </w:r>
+      <w:r>
+        <w:t xml:space="preserve"> </w:t>
+      </w:r>
+      <w:r>
+        <w:t xml:space="preserve">We calculated congener breeding range overlaps (as percentages) using the</w:t>
+      </w:r>
+      <w:r>
+        <w:t xml:space="preserve"> </w:t>
+      </w:r>
+      <w:r>
+        <w:rPr>
+          <w:iCs/>
+          <w:i/>
+        </w:rPr>
+        <w:t xml:space="preserve">letsR</w:t>
+      </w:r>
+      <w:r>
+        <w:t xml:space="preserve"> </w:t>
+      </w:r>
+      <w:r>
+        <w:t xml:space="preserve">package in R</w:t>
+      </w:r>
+      <w:r>
+        <w:t xml:space="preserve"> </w:t>
+      </w:r>
+      <w:r>
+        <w:t xml:space="preserve">[</w:t>
+      </w:r>
+      <w:hyperlink w:anchor="ref-vilela2015">
+        <w:r>
+          <w:rPr>
+            <w:rStyle w:val="Hyperlink"/>
+          </w:rPr>
+          <w:t xml:space="preserve">18</w:t>
+        </w:r>
+      </w:hyperlink>
+      <w:r>
+        <w:t xml:space="preserve">]</w:t>
+      </w:r>
+      <w:r>
+        <w:t xml:space="preserve">⁠. We then calculated the</w:t>
+      </w:r>
+      <w:r>
+        <w:t xml:space="preserve"> </w:t>
+      </w:r>
+      <w:r>
+        <w:t xml:space="preserve">number of sympatric species as the number of congeners with breeding ranges that</w:t>
+      </w:r>
+      <w:r>
+        <w:t xml:space="preserve"> </w:t>
+      </w:r>
+      <w:r>
+        <w:t xml:space="preserve">overlap &gt;30% with the focal species’ breeding range</w:t>
+      </w:r>
+      <w:r>
+        <w:t xml:space="preserve"> </w:t>
+      </w:r>
+      <w:r>
+        <w:t xml:space="preserve">[</w:t>
+      </w:r>
+      <w:hyperlink w:anchor="ref-cooney2017">
+        <w:r>
+          <w:rPr>
+            <w:rStyle w:val="Hyperlink"/>
+          </w:rPr>
+          <w:t xml:space="preserve">19</w:t>
+        </w:r>
+      </w:hyperlink>
+      <w:r>
+        <w:t xml:space="preserve">]</w:t>
+      </w:r>
+      <w:r>
+        <w:t xml:space="preserve">.</w:t>
+      </w:r>
+    </w:p>
+    <w:bookmarkEnd w:id="25"/>
+    <w:bookmarkStart w:id="26" w:name="breeding-spacing-model"/>
+    <w:p>
+      <w:pPr>
+        <w:pStyle w:val="Heading3"/>
+      </w:pPr>
+      <w:r>
+        <w:rPr>
+          <w:iCs/>
+          <w:i/>
+        </w:rPr>
+        <w:t xml:space="preserve">Breeding Spacing Model</w:t>
+      </w:r>
+    </w:p>
+    <w:p>
+      <w:pPr>
+        <w:pStyle w:val="FirstParagraph"/>
+      </w:pPr>
+      <w:r>
+        <w:t xml:space="preserve">Species’ breeding range sizes (in km</w:t>
+      </w:r>
+      <w:r>
+        <w:t xml:space="preserve">2</w:t>
+      </w:r>
+      <w:r>
+        <w:t xml:space="preserve">) were acquired using the</w:t>
+      </w:r>
+      <w:r>
+        <w:t xml:space="preserve"> </w:t>
+      </w:r>
+      <w:r>
+        <w:rPr>
+          <w:iCs/>
+          <w:i/>
+        </w:rPr>
+        <w:t xml:space="preserve">BirdLife International</w:t>
+      </w:r>
+      <w:r>
+        <w:t xml:space="preserve"> </w:t>
+      </w:r>
+      <w:r>
+        <w:t xml:space="preserve">breeding range maps. Species’ island vs. mainland</w:t>
+      </w:r>
+      <w:r>
+        <w:t xml:space="preserve"> </w:t>
+      </w:r>
+      <w:r>
+        <w:t xml:space="preserve">residence was also determined using breeding ranges from</w:t>
+      </w:r>
+      <w:r>
+        <w:t xml:space="preserve"> </w:t>
+      </w:r>
+      <w:r>
+        <w:rPr>
+          <w:iCs/>
+          <w:i/>
+        </w:rPr>
+        <w:t xml:space="preserve">BirdLife</w:t>
+      </w:r>
+      <w:r>
+        <w:rPr>
+          <w:iCs/>
+          <w:i/>
+        </w:rPr>
+        <w:t xml:space="preserve"> </w:t>
+      </w:r>
+      <w:r>
+        <w:rPr>
+          <w:iCs/>
+          <w:i/>
+        </w:rPr>
+        <w:t xml:space="preserve">International</w:t>
+      </w:r>
+      <w:r>
+        <w:t xml:space="preserve">. Mainland residence was assigned if the species had a breeding</w:t>
+      </w:r>
+      <w:r>
+        <w:t xml:space="preserve"> </w:t>
+      </w:r>
+      <w:r>
+        <w:t xml:space="preserve">range on any continent and Japan. Island residence was assigned to species</w:t>
+      </w:r>
+      <w:r>
+        <w:t xml:space="preserve"> </w:t>
+      </w:r>
+      <w:r>
+        <w:t xml:space="preserve">having a breeding range limited to a non-continental landmass entirely</w:t>
+      </w:r>
+      <w:r>
+        <w:t xml:space="preserve"> </w:t>
+      </w:r>
+      <w:r>
+        <w:t xml:space="preserve">surrounded by an oceanic body of water.</w:t>
+      </w:r>
+    </w:p>
+    <w:bookmarkEnd w:id="26"/>
+    <w:bookmarkEnd w:id="27"/>
+    <w:bookmarkStart w:id="28" w:name="statistical-modeling"/>
+    <w:p>
+      <w:pPr>
+        <w:pStyle w:val="Heading2"/>
+      </w:pPr>
+      <w:r>
+        <w:rPr>
+          <w:iCs/>
+          <w:i/>
+        </w:rPr>
+        <w:t xml:space="preserve">Statistical modeling</w:t>
+      </w:r>
+    </w:p>
+    <w:p>
+      <w:pPr>
+        <w:pStyle w:val="FirstParagraph"/>
+      </w:pPr>
+      <w:r>
+        <w:t xml:space="preserve">We used phylogenetically-corrected Bayesian multilevel logistic regression</w:t>
+      </w:r>
+      <w:r>
+        <w:t xml:space="preserve"> </w:t>
+      </w:r>
+      <w:r>
+        <w:t xml:space="preserve">models using the</w:t>
+      </w:r>
+      <w:r>
+        <w:t xml:space="preserve"> </w:t>
+      </w:r>
+      <w:r>
+        <w:rPr>
+          <w:iCs/>
+          <w:i/>
+        </w:rPr>
+        <w:t xml:space="preserve">brms</w:t>
+      </w:r>
+      <w:r>
+        <w:t xml:space="preserve"> </w:t>
+      </w:r>
+      <w:r>
+        <w:t xml:space="preserve">v2.13.0 package</w:t>
+      </w:r>
+      <w:r>
+        <w:t xml:space="preserve"> </w:t>
+      </w:r>
+      <w:r>
+        <w:t xml:space="preserve">[</w:t>
+      </w:r>
+      <w:hyperlink w:anchor="ref-burkner2017">
+        <w:r>
+          <w:rPr>
+            <w:rStyle w:val="Hyperlink"/>
+          </w:rPr>
+          <w:t xml:space="preserve">20</w:t>
+        </w:r>
+      </w:hyperlink>
+      <w:r>
+        <w:t xml:space="preserve">]</w:t>
+      </w:r>
+      <w:r>
         <w:t xml:space="preserve"> </w:t>
       </w:r>
       <w:r>
@@ -1363,7 +1490,7 @@
           <w:rPr>
             <w:rStyle w:val="Hyperlink"/>
           </w:rPr>
-          <w:t xml:space="preserve">5</w:t>
+          <w:t xml:space="preserve">12</w:t>
         </w:r>
       </w:hyperlink>
       <w:r>
@@ -1444,7 +1571,7 @@
           <w:rPr>
             <w:rStyle w:val="Hyperlink"/>
           </w:rPr>
-          <w:t xml:space="preserve">14</w:t>
+          <w:t xml:space="preserve">21</w:t>
         </w:r>
       </w:hyperlink>
       <w:r>
@@ -1689,7 +1816,7 @@
           <w:rPr>
             <w:rStyle w:val="Hyperlink"/>
           </w:rPr>
-          <w:t xml:space="preserve">15</w:t>
+          <w:t xml:space="preserve">22</w:t>
         </w:r>
       </w:hyperlink>
       <w:r>
@@ -1715,7 +1842,7 @@
           <w:rPr>
             <w:rStyle w:val="Hyperlink"/>
           </w:rPr>
-          <w:t xml:space="preserve">16</w:t>
+          <w:t xml:space="preserve">23</w:t>
         </w:r>
       </w:hyperlink>
       <w:r>
@@ -1851,7 +1978,7 @@
           <w:rPr>
             <w:rStyle w:val="Hyperlink"/>
           </w:rPr>
-          <w:t xml:space="preserve">16</w:t>
+          <w:t xml:space="preserve">23</w:t>
         </w:r>
       </w:hyperlink>
       <w:r>
@@ -1879,7 +2006,7 @@
           <w:rPr>
             <w:rStyle w:val="Hyperlink"/>
           </w:rPr>
-          <w:t xml:space="preserve">17</w:t>
+          <w:t xml:space="preserve">24</w:t>
         </w:r>
       </w:hyperlink>
       <w:r>
@@ -1905,7 +2032,7 @@
           <w:rPr>
             <w:rStyle w:val="Hyperlink"/>
           </w:rPr>
-          <w:t xml:space="preserve">17</w:t>
+          <w:t xml:space="preserve">24</w:t>
         </w:r>
       </w:hyperlink>
       <w:r>
@@ -2024,7 +2151,7 @@
           <w:rPr>
             <w:rStyle w:val="Hyperlink"/>
           </w:rPr>
-          <w:t xml:space="preserve">18</w:t>
+          <w:t xml:space="preserve">25</w:t>
         </w:r>
       </w:hyperlink>
       <w:r>
@@ -2141,7 +2268,7 @@
       </w:r>
     </w:p>
     <w:bookmarkEnd w:id="30"/>
-    <w:bookmarkStart w:id="31" w:name="X98f37bffb378251296301f68b0a28e1ce1c2c18"/>
+    <w:bookmarkStart w:id="31" w:name="Xc9d3738ff39431933956e16e0ca3efe3d98bdc3"/>
     <w:p>
       <w:pPr>
         <w:pStyle w:val="Heading2"/>
@@ -2151,7 +2278,7 @@
           <w:iCs/>
           <w:i/>
         </w:rPr>
-        <w:t xml:space="preserve">Achromatic plumage patch sexual dimorphism predictors</w:t>
+        <w:t xml:space="preserve">Achromatic plumage sexual dimorphism predictors</w:t>
       </w:r>
     </w:p>
     <w:p>
@@ -2189,7 +2316,7 @@
       </w:r>
     </w:p>
     <w:bookmarkEnd w:id="31"/>
-    <w:bookmarkStart w:id="32" w:name="X2c4259aaabcf32bcb3dd420a9a9cf529a5a7707"/>
+    <w:bookmarkStart w:id="32" w:name="Xcdf0a1d07fbca9396eba698d1b452f1c048a590"/>
     <w:p>
       <w:pPr>
         <w:pStyle w:val="Heading2"/>
@@ -2199,7 +2326,7 @@
           <w:iCs/>
           <w:i/>
         </w:rPr>
-        <w:t xml:space="preserve">Chromatic plumage patch sexual dimorphism predictors</w:t>
+        <w:t xml:space="preserve">Chromatic plumage sexual dimorphism predictors</w:t>
       </w:r>
     </w:p>
     <w:p>
@@ -2287,7 +2414,7 @@
       </w:r>
     </w:p>
     <w:bookmarkEnd w:id="36"/>
-    <w:bookmarkStart w:id="68" w:name="references"/>
+    <w:bookmarkStart w:id="82" w:name="references"/>
     <w:p>
       <w:pPr>
         <w:pStyle w:val="Heading1"/>
@@ -2296,8 +2423,8 @@
         <w:t xml:space="preserve">References</w:t>
       </w:r>
     </w:p>
-    <w:bookmarkStart w:id="67" w:name="refs"/>
-    <w:bookmarkStart w:id="37" w:name="ref-andersson2006"/>
+    <w:bookmarkStart w:id="81" w:name="refs"/>
+    <w:bookmarkStart w:id="38" w:name="ref-andersson1994"/>
     <w:p>
       <w:pPr>
         <w:pStyle w:val="Bibliography"/>
@@ -2312,13 +2439,31 @@
         <w:t xml:space="preserve">	</w:t>
       </w:r>
       <w:r>
-        <w:t xml:space="preserve">Andersson S, Prager M. 2006 Quantifying</w:t>
-      </w:r>
-      <w:r>
-        <w:t xml:space="preserve"> </w:t>
-      </w:r>
-      <w:r>
-        <w:t xml:space="preserve">Colors</w:t>
+        <w:t xml:space="preserve">Andersson M. 1994 Species</w:t>
+      </w:r>
+      <w:r>
+        <w:t xml:space="preserve"> </w:t>
+      </w:r>
+      <w:r>
+        <w:t xml:space="preserve">Recognition</w:t>
+      </w:r>
+      <w:r>
+        <w:t xml:space="preserve">,</w:t>
+      </w:r>
+      <w:r>
+        <w:t xml:space="preserve"> </w:t>
+      </w:r>
+      <w:r>
+        <w:t xml:space="preserve">Sexual Selection</w:t>
+      </w:r>
+      <w:r>
+        <w:t xml:space="preserve">, and</w:t>
+      </w:r>
+      <w:r>
+        <w:t xml:space="preserve"> </w:t>
+      </w:r>
+      <w:r>
+        <w:t xml:space="preserve">Speciation</w:t>
       </w:r>
       <w:r>
         <w:t xml:space="preserve">. In</w:t>
@@ -2331,98 +2476,87 @@
           <w:iCs/>
           <w:i/>
         </w:rPr>
-        <w:t xml:space="preserve">Bird coloration,</w:t>
-      </w:r>
-      <w:r>
-        <w:rPr>
-          <w:iCs/>
-          <w:i/>
-        </w:rPr>
-        <w:t xml:space="preserve"> </w:t>
-      </w:r>
-      <w:r>
-        <w:rPr>
-          <w:iCs/>
-          <w:i/>
-        </w:rPr>
-        <w:t xml:space="preserve">Volume</w:t>
-      </w:r>
-      <w:r>
-        <w:rPr>
-          <w:iCs/>
-          <w:i/>
-        </w:rPr>
-        <w:t xml:space="preserve"> </w:t>
-      </w:r>
-      <w:r>
-        <w:rPr>
-          <w:iCs/>
-          <w:i/>
-        </w:rPr>
-        <w:t xml:space="preserve">1:</w:t>
-      </w:r>
-      <w:r>
-        <w:rPr>
-          <w:iCs/>
-          <w:i/>
-        </w:rPr>
-        <w:t xml:space="preserve"> </w:t>
-      </w:r>
-      <w:r>
-        <w:rPr>
-          <w:iCs/>
-          <w:i/>
-        </w:rPr>
-        <w:t xml:space="preserve">Mechanisms</w:t>
-      </w:r>
-      <w:r>
-        <w:rPr>
-          <w:iCs/>
-          <w:i/>
-        </w:rPr>
-        <w:t xml:space="preserve"> </w:t>
-      </w:r>
-      <w:r>
-        <w:rPr>
-          <w:iCs/>
-          <w:i/>
-        </w:rPr>
-        <w:t xml:space="preserve">and</w:t>
-      </w:r>
-      <w:r>
-        <w:rPr>
-          <w:iCs/>
-          <w:i/>
-        </w:rPr>
-        <w:t xml:space="preserve"> </w:t>
-      </w:r>
-      <w:r>
-        <w:rPr>
-          <w:iCs/>
-          <w:i/>
-        </w:rPr>
-        <w:t xml:space="preserve">Measurements</w:t>
-      </w:r>
-      <w:r>
-        <w:t xml:space="preserve"> </w:t>
-      </w:r>
-      <w:r>
-        <w:t xml:space="preserve">(eds GE Hill, KJ McGraw), pp. 76–77.</w:t>
-      </w:r>
-      <w:r>
-        <w:t xml:space="preserve"> </w:t>
-      </w:r>
-      <w:r>
-        <w:t xml:space="preserve">Cambridge, MA</w:t>
-      </w:r>
-      <w:r>
-        <w:t xml:space="preserve">:</w:t>
-      </w:r>
-      <w:r>
-        <w:t xml:space="preserve"> </w:t>
-      </w:r>
-      <w:r>
-        <w:t xml:space="preserve">Harvard University Press</w:t>
+        <w:t xml:space="preserve">Sexual</w:t>
+      </w:r>
+      <w:r>
+        <w:rPr>
+          <w:iCs/>
+          <w:i/>
+        </w:rPr>
+        <w:t xml:space="preserve"> </w:t>
+      </w:r>
+      <w:r>
+        <w:rPr>
+          <w:iCs/>
+          <w:i/>
+        </w:rPr>
+        <w:t xml:space="preserve">Selection</w:t>
+      </w:r>
+      <w:r>
+        <w:t xml:space="preserve">, pp. 207–226.</w:t>
+      </w:r>
+      <w:r>
+        <w:t xml:space="preserve"> </w:t>
+      </w:r>
+      <w:r>
+        <w:t xml:space="preserve">Princeton University Press</w:t>
+      </w:r>
+      <w:r>
+        <w:t xml:space="preserve">. (doi:</w:t>
+      </w:r>
+      <w:hyperlink r:id="rId37">
+        <w:r>
+          <w:rPr>
+            <w:rStyle w:val="Hyperlink"/>
+          </w:rPr>
+          <w:t xml:space="preserve">10.2307/j.ctvs32s1x.13</w:t>
+        </w:r>
+      </w:hyperlink>
+      <w:r>
+        <w:t xml:space="preserve">)</w:t>
+      </w:r>
+    </w:p>
+    <w:bookmarkEnd w:id="38"/>
+    <w:bookmarkStart w:id="40" w:name="ref-west-eberhard1983"/>
+    <w:p>
+      <w:pPr>
+        <w:pStyle w:val="Bibliography"/>
+      </w:pPr>
+      <w:r>
+        <w:t xml:space="preserve">2.</w:t>
+      </w:r>
+      <w:r>
+        <w:t xml:space="preserve"> </w:t>
+      </w:r>
+      <w:r>
+        <w:t xml:space="preserve">	</w:t>
+      </w:r>
+      <w:r>
+        <w:t xml:space="preserve">West-Eberhard MJ. 1983 Sexual</w:t>
+      </w:r>
+      <w:r>
+        <w:t xml:space="preserve"> </w:t>
+      </w:r>
+      <w:r>
+        <w:t xml:space="preserve">Selection</w:t>
+      </w:r>
+      <w:r>
+        <w:t xml:space="preserve">,</w:t>
+      </w:r>
+      <w:r>
+        <w:t xml:space="preserve"> </w:t>
+      </w:r>
+      <w:r>
+        <w:t xml:space="preserve">Social Competition</w:t>
+      </w:r>
+      <w:r>
+        <w:t xml:space="preserve">, and</w:t>
+      </w:r>
+      <w:r>
+        <w:t xml:space="preserve"> </w:t>
+      </w:r>
+      <w:r>
+        <w:t xml:space="preserve">Speciation</w:t>
       </w:r>
       <w:r>
         <w:t xml:space="preserve">.</w:t>
@@ -2430,34 +2564,12 @@
       <w:r>
         <w:t xml:space="preserve"> </w:t>
       </w:r>
-    </w:p>
-    <w:bookmarkEnd w:id="37"/>
-    <w:bookmarkStart w:id="39" w:name="ref-vorobyev1998"/>
-    <w:p>
-      <w:pPr>
-        <w:pStyle w:val="Bibliography"/>
-      </w:pPr>
-      <w:r>
-        <w:t xml:space="preserve">2.</w:t>
-      </w:r>
-      <w:r>
-        <w:t xml:space="preserve"> </w:t>
-      </w:r>
-      <w:r>
-        <w:t xml:space="preserve">	</w:t>
-      </w:r>
-      <w:r>
-        <w:t xml:space="preserve">Vorobyev M, Osorio D. 1998 Receptor noise as a determinant of colour thresholds.</w:t>
-      </w:r>
-      <w:r>
-        <w:t xml:space="preserve"> </w:t>
-      </w:r>
-      <w:r>
-        <w:rPr>
-          <w:iCs/>
-          <w:i/>
-        </w:rPr>
-        <w:t xml:space="preserve">Proceedings. Biological sciences / The Royal Society</w:t>
+      <w:r>
+        <w:rPr>
+          <w:iCs/>
+          <w:i/>
+        </w:rPr>
+        <w:t xml:space="preserve">The Quarterly Review of Biology</w:t>
       </w:r>
       <w:r>
         <w:t xml:space="preserve"> </w:t>
@@ -2467,12 +2579,645 @@
           <w:bCs/>
           <w:b/>
         </w:rPr>
+        <w:t xml:space="preserve">58</w:t>
+      </w:r>
+      <w:r>
+        <w:t xml:space="preserve">, 155–183. (doi:</w:t>
+      </w:r>
+      <w:hyperlink r:id="rId39">
+        <w:r>
+          <w:rPr>
+            <w:rStyle w:val="Hyperlink"/>
+          </w:rPr>
+          <w:t xml:space="preserve">10.1086/413215</w:t>
+        </w:r>
+      </w:hyperlink>
+      <w:r>
+        <w:t xml:space="preserve">)</w:t>
+      </w:r>
+    </w:p>
+    <w:bookmarkEnd w:id="40"/>
+    <w:bookmarkStart w:id="42" w:name="ref-martin1996"/>
+    <w:p>
+      <w:pPr>
+        <w:pStyle w:val="Bibliography"/>
+      </w:pPr>
+      <w:r>
+        <w:t xml:space="preserve">3.</w:t>
+      </w:r>
+      <w:r>
+        <w:t xml:space="preserve"> </w:t>
+      </w:r>
+      <w:r>
+        <w:t xml:space="preserve">	</w:t>
+      </w:r>
+      <w:r>
+        <w:t xml:space="preserve">Martin TE, Badyaev AV. 1996 Sexual</w:t>
+      </w:r>
+      <w:r>
+        <w:t xml:space="preserve"> </w:t>
+      </w:r>
+      <w:r>
+        <w:t xml:space="preserve">Dichromatism</w:t>
+      </w:r>
+      <w:r>
+        <w:t xml:space="preserve"> </w:t>
+      </w:r>
+      <w:r>
+        <w:t xml:space="preserve">in</w:t>
+      </w:r>
+      <w:r>
+        <w:t xml:space="preserve"> </w:t>
+      </w:r>
+      <w:r>
+        <w:t xml:space="preserve">Birds</w:t>
+      </w:r>
+      <w:r>
+        <w:t xml:space="preserve">:</w:t>
+      </w:r>
+      <w:r>
+        <w:t xml:space="preserve"> </w:t>
+      </w:r>
+      <w:r>
+        <w:t xml:space="preserve">Importance</w:t>
+      </w:r>
+      <w:r>
+        <w:t xml:space="preserve"> </w:t>
+      </w:r>
+      <w:r>
+        <w:t xml:space="preserve">of</w:t>
+      </w:r>
+      <w:r>
+        <w:t xml:space="preserve"> </w:t>
+      </w:r>
+      <w:r>
+        <w:t xml:space="preserve">Nest Predation</w:t>
+      </w:r>
+      <w:r>
+        <w:t xml:space="preserve"> </w:t>
+      </w:r>
+      <w:r>
+        <w:t xml:space="preserve">and</w:t>
+      </w:r>
+      <w:r>
+        <w:t xml:space="preserve"> </w:t>
+      </w:r>
+      <w:r>
+        <w:t xml:space="preserve">Nest Location</w:t>
+      </w:r>
+      <w:r>
+        <w:t xml:space="preserve"> </w:t>
+      </w:r>
+      <w:r>
+        <w:t xml:space="preserve">for</w:t>
+      </w:r>
+      <w:r>
+        <w:t xml:space="preserve"> </w:t>
+      </w:r>
+      <w:r>
+        <w:t xml:space="preserve">Females Versus Males</w:t>
+      </w:r>
+      <w:r>
+        <w:t xml:space="preserve">.</w:t>
+      </w:r>
+      <w:r>
+        <w:t xml:space="preserve"> </w:t>
+      </w:r>
+      <w:r>
+        <w:rPr>
+          <w:iCs/>
+          <w:i/>
+        </w:rPr>
+        <w:t xml:space="preserve">Evolution</w:t>
+      </w:r>
+      <w:r>
+        <w:t xml:space="preserve"> </w:t>
+      </w:r>
+      <w:r>
+        <w:rPr>
+          <w:bCs/>
+          <w:b/>
+        </w:rPr>
+        <w:t xml:space="preserve">50</w:t>
+      </w:r>
+      <w:r>
+        <w:t xml:space="preserve">, 2454–2460. (doi:</w:t>
+      </w:r>
+      <w:hyperlink r:id="rId41">
+        <w:r>
+          <w:rPr>
+            <w:rStyle w:val="Hyperlink"/>
+          </w:rPr>
+          <w:t xml:space="preserve">10.2307/2410712</w:t>
+        </w:r>
+      </w:hyperlink>
+      <w:r>
+        <w:t xml:space="preserve">)</w:t>
+      </w:r>
+    </w:p>
+    <w:bookmarkEnd w:id="42"/>
+    <w:bookmarkStart w:id="44" w:name="ref-burns1998"/>
+    <w:p>
+      <w:pPr>
+        <w:pStyle w:val="Bibliography"/>
+      </w:pPr>
+      <w:r>
+        <w:t xml:space="preserve">4.</w:t>
+      </w:r>
+      <w:r>
+        <w:t xml:space="preserve"> </w:t>
+      </w:r>
+      <w:r>
+        <w:t xml:space="preserve">	</w:t>
+      </w:r>
+      <w:r>
+        <w:t xml:space="preserve">Burns KJ. 1998 A</w:t>
+      </w:r>
+      <w:r>
+        <w:t xml:space="preserve"> </w:t>
+      </w:r>
+      <w:r>
+        <w:t xml:space="preserve">Phylogenetic Perspective</w:t>
+      </w:r>
+      <w:r>
+        <w:t xml:space="preserve"> </w:t>
+      </w:r>
+      <w:r>
+        <w:t xml:space="preserve">on the</w:t>
+      </w:r>
+      <w:r>
+        <w:t xml:space="preserve"> </w:t>
+      </w:r>
+      <w:r>
+        <w:t xml:space="preserve">Evolution</w:t>
+      </w:r>
+      <w:r>
+        <w:t xml:space="preserve"> </w:t>
+      </w:r>
+      <w:r>
+        <w:t xml:space="preserve">of</w:t>
+      </w:r>
+      <w:r>
+        <w:t xml:space="preserve"> </w:t>
+      </w:r>
+      <w:r>
+        <w:t xml:space="preserve">Sexual Dichromatism</w:t>
+      </w:r>
+      <w:r>
+        <w:t xml:space="preserve"> </w:t>
+      </w:r>
+      <w:r>
+        <w:t xml:space="preserve">in</w:t>
+      </w:r>
+      <w:r>
+        <w:t xml:space="preserve"> </w:t>
+      </w:r>
+      <w:r>
+        <w:t xml:space="preserve">Tanagers</w:t>
+      </w:r>
+      <w:r>
+        <w:t xml:space="preserve"> </w:t>
+      </w:r>
+      <w:r>
+        <w:t xml:space="preserve">(thraupidae):</w:t>
+      </w:r>
+      <w:r>
+        <w:t xml:space="preserve"> </w:t>
+      </w:r>
+      <w:r>
+        <w:t xml:space="preserve">The Role</w:t>
+      </w:r>
+      <w:r>
+        <w:t xml:space="preserve"> </w:t>
+      </w:r>
+      <w:r>
+        <w:t xml:space="preserve">of</w:t>
+      </w:r>
+      <w:r>
+        <w:t xml:space="preserve"> </w:t>
+      </w:r>
+      <w:r>
+        <w:t xml:space="preserve">Female Versus Male Plumage</w:t>
+      </w:r>
+      <w:r>
+        <w:t xml:space="preserve">.</w:t>
+      </w:r>
+      <w:r>
+        <w:t xml:space="preserve"> </w:t>
+      </w:r>
+      <w:r>
+        <w:rPr>
+          <w:iCs/>
+          <w:i/>
+        </w:rPr>
+        <w:t xml:space="preserve">Evolution</w:t>
+      </w:r>
+      <w:r>
+        <w:t xml:space="preserve"> </w:t>
+      </w:r>
+      <w:r>
+        <w:rPr>
+          <w:bCs/>
+          <w:b/>
+        </w:rPr>
+        <w:t xml:space="preserve">52</w:t>
+      </w:r>
+      <w:r>
+        <w:t xml:space="preserve">, 1219–1224. (doi:</w:t>
+      </w:r>
+      <w:hyperlink r:id="rId43">
+        <w:r>
+          <w:rPr>
+            <w:rStyle w:val="Hyperlink"/>
+          </w:rPr>
+          <w:t xml:space="preserve">10.1111/j.1558-5646.1998.tb01849.x</w:t>
+        </w:r>
+      </w:hyperlink>
+      <w:r>
+        <w:t xml:space="preserve">)</w:t>
+      </w:r>
+    </w:p>
+    <w:bookmarkEnd w:id="44"/>
+    <w:bookmarkStart w:id="46" w:name="ref-badyaev2003"/>
+    <w:p>
+      <w:pPr>
+        <w:pStyle w:val="Bibliography"/>
+      </w:pPr>
+      <w:r>
+        <w:t xml:space="preserve">5.</w:t>
+      </w:r>
+      <w:r>
+        <w:t xml:space="preserve"> </w:t>
+      </w:r>
+      <w:r>
+        <w:t xml:space="preserve">	</w:t>
+      </w:r>
+      <w:r>
+        <w:t xml:space="preserve">Badyaev AV, Hill GE. 2003 Avian</w:t>
+      </w:r>
+      <w:r>
+        <w:t xml:space="preserve"> </w:t>
+      </w:r>
+      <w:r>
+        <w:t xml:space="preserve">Sexual Dichromatism</w:t>
+      </w:r>
+      <w:r>
+        <w:t xml:space="preserve"> </w:t>
+      </w:r>
+      <w:r>
+        <w:t xml:space="preserve">in</w:t>
+      </w:r>
+      <w:r>
+        <w:t xml:space="preserve"> </w:t>
+      </w:r>
+      <w:r>
+        <w:t xml:space="preserve">Relation</w:t>
+      </w:r>
+      <w:r>
+        <w:t xml:space="preserve"> </w:t>
+      </w:r>
+      <w:r>
+        <w:t xml:space="preserve">to</w:t>
+      </w:r>
+      <w:r>
+        <w:t xml:space="preserve"> </w:t>
+      </w:r>
+      <w:r>
+        <w:t xml:space="preserve">Phylogeny</w:t>
+      </w:r>
+      <w:r>
+        <w:t xml:space="preserve"> </w:t>
+      </w:r>
+      <w:r>
+        <w:t xml:space="preserve">and</w:t>
+      </w:r>
+      <w:r>
+        <w:t xml:space="preserve"> </w:t>
+      </w:r>
+      <w:r>
+        <w:t xml:space="preserve">Ecology</w:t>
+      </w:r>
+      <w:r>
+        <w:t xml:space="preserve">.</w:t>
+      </w:r>
+      <w:r>
+        <w:t xml:space="preserve"> </w:t>
+      </w:r>
+      <w:r>
+        <w:rPr>
+          <w:iCs/>
+          <w:i/>
+        </w:rPr>
+        <w:t xml:space="preserve">Annual Review of Ecology, Evolution, and Systematics</w:t>
+      </w:r>
+      <w:r>
+        <w:t xml:space="preserve"> </w:t>
+      </w:r>
+      <w:r>
+        <w:rPr>
+          <w:bCs/>
+          <w:b/>
+        </w:rPr>
+        <w:t xml:space="preserve">34</w:t>
+      </w:r>
+      <w:r>
+        <w:t xml:space="preserve">, 27–49. (doi:</w:t>
+      </w:r>
+      <w:hyperlink r:id="rId45">
+        <w:r>
+          <w:rPr>
+            <w:rStyle w:val="Hyperlink"/>
+          </w:rPr>
+          <w:t xml:space="preserve">10.1146/annurev.ecolsys.34.011802.132441</w:t>
+        </w:r>
+      </w:hyperlink>
+      <w:r>
+        <w:t xml:space="preserve">)</w:t>
+      </w:r>
+    </w:p>
+    <w:bookmarkEnd w:id="46"/>
+    <w:bookmarkStart w:id="48" w:name="ref-dale2015"/>
+    <w:p>
+      <w:pPr>
+        <w:pStyle w:val="Bibliography"/>
+      </w:pPr>
+      <w:r>
+        <w:t xml:space="preserve">6.</w:t>
+      </w:r>
+      <w:r>
+        <w:t xml:space="preserve"> </w:t>
+      </w:r>
+      <w:r>
+        <w:t xml:space="preserve">	</w:t>
+      </w:r>
+      <w:r>
+        <w:t xml:space="preserve">Dale J, Dey C, Delhey K, Kempenaers B, Valcu M. 2015 The effects of life-history and social selection on male and female plumage coloration.</w:t>
+      </w:r>
+      <w:r>
+        <w:t xml:space="preserve"> </w:t>
+      </w:r>
+      <w:r>
+        <w:rPr>
+          <w:iCs/>
+          <w:i/>
+        </w:rPr>
+        <w:t xml:space="preserve">Nature</w:t>
+      </w:r>
+      <w:r>
+        <w:t xml:space="preserve"> </w:t>
+      </w:r>
+      <w:r>
+        <w:rPr>
+          <w:bCs/>
+          <w:b/>
+        </w:rPr>
+        <w:t xml:space="preserve">000</w:t>
+      </w:r>
+      <w:r>
+        <w:t xml:space="preserve">, 1–17. (doi:</w:t>
+      </w:r>
+      <w:hyperlink r:id="rId47">
+        <w:r>
+          <w:rPr>
+            <w:rStyle w:val="Hyperlink"/>
+          </w:rPr>
+          <w:t xml:space="preserve">10.1038/nature15509</w:t>
+        </w:r>
+      </w:hyperlink>
+      <w:r>
+        <w:t xml:space="preserve">)</w:t>
+      </w:r>
+    </w:p>
+    <w:bookmarkEnd w:id="48"/>
+    <w:bookmarkStart w:id="50" w:name="ref-hawkins2012"/>
+    <w:p>
+      <w:pPr>
+        <w:pStyle w:val="Bibliography"/>
+      </w:pPr>
+      <w:r>
+        <w:t xml:space="preserve">7.</w:t>
+      </w:r>
+      <w:r>
+        <w:t xml:space="preserve"> </w:t>
+      </w:r>
+      <w:r>
+        <w:t xml:space="preserve">	</w:t>
+      </w:r>
+      <w:r>
+        <w:t xml:space="preserve">Hawkins GL, Hill GE, Mercadante A. 2012 Delayed plumage maturation and delayed reproductive investment in birds.</w:t>
+      </w:r>
+      <w:r>
+        <w:t xml:space="preserve"> </w:t>
+      </w:r>
+      <w:r>
+        <w:rPr>
+          <w:iCs/>
+          <w:i/>
+        </w:rPr>
+        <w:t xml:space="preserve">Biological Reviews</w:t>
+      </w:r>
+      <w:r>
+        <w:t xml:space="preserve"> </w:t>
+      </w:r>
+      <w:r>
+        <w:rPr>
+          <w:bCs/>
+          <w:b/>
+        </w:rPr>
+        <w:t xml:space="preserve">87</w:t>
+      </w:r>
+      <w:r>
+        <w:t xml:space="preserve">, 257–274. (doi:</w:t>
+      </w:r>
+      <w:hyperlink r:id="rId49">
+        <w:r>
+          <w:rPr>
+            <w:rStyle w:val="Hyperlink"/>
+          </w:rPr>
+          <w:t xml:space="preserve">10.1111/j.1469-185X.2011.00193.x</w:t>
+        </w:r>
+      </w:hyperlink>
+      <w:r>
+        <w:t xml:space="preserve">)</w:t>
+      </w:r>
+    </w:p>
+    <w:bookmarkEnd w:id="50"/>
+    <w:bookmarkStart w:id="51" w:name="ref-andersson2006"/>
+    <w:p>
+      <w:pPr>
+        <w:pStyle w:val="Bibliography"/>
+      </w:pPr>
+      <w:r>
+        <w:t xml:space="preserve">8.</w:t>
+      </w:r>
+      <w:r>
+        <w:t xml:space="preserve"> </w:t>
+      </w:r>
+      <w:r>
+        <w:t xml:space="preserve">	</w:t>
+      </w:r>
+      <w:r>
+        <w:t xml:space="preserve">Andersson S, Prager M. 2006 Quantifying</w:t>
+      </w:r>
+      <w:r>
+        <w:t xml:space="preserve"> </w:t>
+      </w:r>
+      <w:r>
+        <w:t xml:space="preserve">Colors</w:t>
+      </w:r>
+      <w:r>
+        <w:t xml:space="preserve">. In</w:t>
+      </w:r>
+      <w:r>
+        <w:t xml:space="preserve"> </w:t>
+      </w:r>
+      <w:r>
+        <w:rPr>
+          <w:iCs/>
+          <w:i/>
+        </w:rPr>
+        <w:t xml:space="preserve">Bird coloration,</w:t>
+      </w:r>
+      <w:r>
+        <w:rPr>
+          <w:iCs/>
+          <w:i/>
+        </w:rPr>
+        <w:t xml:space="preserve"> </w:t>
+      </w:r>
+      <w:r>
+        <w:rPr>
+          <w:iCs/>
+          <w:i/>
+        </w:rPr>
+        <w:t xml:space="preserve">Volume</w:t>
+      </w:r>
+      <w:r>
+        <w:rPr>
+          <w:iCs/>
+          <w:i/>
+        </w:rPr>
+        <w:t xml:space="preserve"> </w:t>
+      </w:r>
+      <w:r>
+        <w:rPr>
+          <w:iCs/>
+          <w:i/>
+        </w:rPr>
+        <w:t xml:space="preserve">1:</w:t>
+      </w:r>
+      <w:r>
+        <w:rPr>
+          <w:iCs/>
+          <w:i/>
+        </w:rPr>
+        <w:t xml:space="preserve"> </w:t>
+      </w:r>
+      <w:r>
+        <w:rPr>
+          <w:iCs/>
+          <w:i/>
+        </w:rPr>
+        <w:t xml:space="preserve">Mechanisms</w:t>
+      </w:r>
+      <w:r>
+        <w:rPr>
+          <w:iCs/>
+          <w:i/>
+        </w:rPr>
+        <w:t xml:space="preserve"> </w:t>
+      </w:r>
+      <w:r>
+        <w:rPr>
+          <w:iCs/>
+          <w:i/>
+        </w:rPr>
+        <w:t xml:space="preserve">and</w:t>
+      </w:r>
+      <w:r>
+        <w:rPr>
+          <w:iCs/>
+          <w:i/>
+        </w:rPr>
+        <w:t xml:space="preserve"> </w:t>
+      </w:r>
+      <w:r>
+        <w:rPr>
+          <w:iCs/>
+          <w:i/>
+        </w:rPr>
+        <w:t xml:space="preserve">Measurements</w:t>
+      </w:r>
+      <w:r>
+        <w:t xml:space="preserve"> </w:t>
+      </w:r>
+      <w:r>
+        <w:t xml:space="preserve">(eds GE Hill, KJ McGraw), pp. 76–77.</w:t>
+      </w:r>
+      <w:r>
+        <w:t xml:space="preserve"> </w:t>
+      </w:r>
+      <w:r>
+        <w:t xml:space="preserve">Cambridge, MA</w:t>
+      </w:r>
+      <w:r>
+        <w:t xml:space="preserve">:</w:t>
+      </w:r>
+      <w:r>
+        <w:t xml:space="preserve"> </w:t>
+      </w:r>
+      <w:r>
+        <w:t xml:space="preserve">Harvard University Press</w:t>
+      </w:r>
+      <w:r>
+        <w:t xml:space="preserve">.</w:t>
+      </w:r>
+      <w:r>
+        <w:t xml:space="preserve"> </w:t>
+      </w:r>
+    </w:p>
+    <w:bookmarkEnd w:id="51"/>
+    <w:bookmarkStart w:id="53" w:name="ref-vorobyev1998"/>
+    <w:p>
+      <w:pPr>
+        <w:pStyle w:val="Bibliography"/>
+      </w:pPr>
+      <w:r>
+        <w:t xml:space="preserve">9.</w:t>
+      </w:r>
+      <w:r>
+        <w:t xml:space="preserve"> </w:t>
+      </w:r>
+      <w:r>
+        <w:t xml:space="preserve">	</w:t>
+      </w:r>
+      <w:r>
+        <w:t xml:space="preserve">Vorobyev M, Osorio D. 1998 Receptor noise as a determinant of colour thresholds.</w:t>
+      </w:r>
+      <w:r>
+        <w:t xml:space="preserve"> </w:t>
+      </w:r>
+      <w:r>
+        <w:rPr>
+          <w:iCs/>
+          <w:i/>
+        </w:rPr>
+        <w:t xml:space="preserve">Proceedings. Biological sciences / The Royal Society</w:t>
+      </w:r>
+      <w:r>
+        <w:t xml:space="preserve"> </w:t>
+      </w:r>
+      <w:r>
+        <w:rPr>
+          <w:bCs/>
+          <w:b/>
+        </w:rPr>
         <w:t xml:space="preserve">265</w:t>
       </w:r>
       <w:r>
         <w:t xml:space="preserve">, 351–8. (doi:</w:t>
       </w:r>
-      <w:hyperlink r:id="rId38">
+      <w:hyperlink r:id="rId52">
         <w:r>
           <w:rPr>
             <w:rStyle w:val="Hyperlink"/>
@@ -2484,14 +3229,14 @@
         <w:t xml:space="preserve">)</w:t>
       </w:r>
     </w:p>
-    <w:bookmarkEnd w:id="39"/>
-    <w:bookmarkStart w:id="41" w:name="ref-hart2000"/>
+    <w:bookmarkEnd w:id="53"/>
+    <w:bookmarkStart w:id="55" w:name="ref-hart2000"/>
     <w:p>
       <w:pPr>
         <w:pStyle w:val="Bibliography"/>
       </w:pPr>
       <w:r>
-        <w:t xml:space="preserve">3.</w:t>
+        <w:t xml:space="preserve">10.</w:t>
       </w:r>
       <w:r>
         <w:t xml:space="preserve"> </w:t>
@@ -2561,7 +3306,7 @@
       <w:r>
         <w:t xml:space="preserve">, 375–387. (doi:</w:t>
       </w:r>
-      <w:hyperlink r:id="rId40">
+      <w:hyperlink r:id="rId54">
         <w:r>
           <w:rPr>
             <w:rStyle w:val="Hyperlink"/>
@@ -2573,14 +3318,14 @@
         <w:t xml:space="preserve">)</w:t>
       </w:r>
     </w:p>
-    <w:bookmarkEnd w:id="41"/>
-    <w:bookmarkStart w:id="43" w:name="ref-maia2019"/>
+    <w:bookmarkEnd w:id="55"/>
+    <w:bookmarkStart w:id="57" w:name="ref-maia2019"/>
     <w:p>
       <w:pPr>
         <w:pStyle w:val="Bibliography"/>
       </w:pPr>
       <w:r>
-        <w:t xml:space="preserve">4.</w:t>
+        <w:t xml:space="preserve">11.</w:t>
       </w:r>
       <w:r>
         <w:t xml:space="preserve"> </w:t>
@@ -2626,7 +3371,7 @@
       <w:r>
         <w:t xml:space="preserve">, 1097–1107. (doi:</w:t>
       </w:r>
-      <w:hyperlink r:id="rId42">
+      <w:hyperlink r:id="rId56">
         <w:r>
           <w:rPr>
             <w:rStyle w:val="Hyperlink"/>
@@ -2638,14 +3383,14 @@
         <w:t xml:space="preserve">)</w:t>
       </w:r>
     </w:p>
-    <w:bookmarkEnd w:id="43"/>
-    <w:bookmarkStart w:id="44" w:name="ref-rcoreteam2020"/>
+    <w:bookmarkEnd w:id="57"/>
+    <w:bookmarkStart w:id="58" w:name="ref-rcoreteam2020"/>
     <w:p>
       <w:pPr>
         <w:pStyle w:val="Bibliography"/>
       </w:pPr>
       <w:r>
-        <w:t xml:space="preserve">5.</w:t>
+        <w:t xml:space="preserve">12.</w:t>
       </w:r>
       <w:r>
         <w:t xml:space="preserve"> </w:t>
@@ -2761,14 +3506,14 @@
         <w:t xml:space="preserve"> </w:t>
       </w:r>
     </w:p>
-    <w:bookmarkEnd w:id="44"/>
-    <w:bookmarkStart w:id="46" w:name="ref-endler1993"/>
+    <w:bookmarkEnd w:id="58"/>
+    <w:bookmarkStart w:id="60" w:name="ref-endler1993"/>
     <w:p>
       <w:pPr>
         <w:pStyle w:val="Bibliography"/>
       </w:pPr>
       <w:r>
-        <w:t xml:space="preserve">6.</w:t>
+        <w:t xml:space="preserve">13.</w:t>
       </w:r>
       <w:r>
         <w:t xml:space="preserve"> </w:t>
@@ -2847,7 +3592,7 @@
       <w:r>
         <w:t xml:space="preserve">, 1–27. (doi:</w:t>
       </w:r>
-      <w:hyperlink r:id="rId45">
+      <w:hyperlink r:id="rId59">
         <w:r>
           <w:rPr>
             <w:rStyle w:val="Hyperlink"/>
@@ -2859,14 +3604,14 @@
         <w:t xml:space="preserve">)</w:t>
       </w:r>
     </w:p>
-    <w:bookmarkEnd w:id="46"/>
-    <w:bookmarkStart w:id="48" w:name="ref-kemp2015"/>
+    <w:bookmarkEnd w:id="60"/>
+    <w:bookmarkStart w:id="62" w:name="ref-kemp2015"/>
     <w:p>
       <w:pPr>
         <w:pStyle w:val="Bibliography"/>
       </w:pPr>
       <w:r>
-        <w:t xml:space="preserve">7.</w:t>
+        <w:t xml:space="preserve">14.</w:t>
       </w:r>
       <w:r>
         <w:t xml:space="preserve"> </w:t>
@@ -2945,7 +3690,7 @@
       <w:r>
         <w:t xml:space="preserve">, 705–724. (doi:</w:t>
       </w:r>
-      <w:hyperlink r:id="rId47">
+      <w:hyperlink r:id="rId61">
         <w:r>
           <w:rPr>
             <w:rStyle w:val="Hyperlink"/>
@@ -2957,14 +3702,14 @@
         <w:t xml:space="preserve">)</w:t>
       </w:r>
     </w:p>
-    <w:bookmarkEnd w:id="48"/>
-    <w:bookmarkStart w:id="49" w:name="ref-clement2000"/>
+    <w:bookmarkEnd w:id="62"/>
+    <w:bookmarkStart w:id="63" w:name="ref-clement2000"/>
     <w:p>
       <w:pPr>
         <w:pStyle w:val="Bibliography"/>
       </w:pPr>
       <w:r>
-        <w:t xml:space="preserve">8.</w:t>
+        <w:t xml:space="preserve">15.</w:t>
       </w:r>
       <w:r>
         <w:t xml:space="preserve"> </w:t>
@@ -3010,14 +3755,14 @@
         <w:t xml:space="preserve"> </w:t>
       </w:r>
     </w:p>
-    <w:bookmarkEnd w:id="49"/>
-    <w:bookmarkStart w:id="50" w:name="ref-delhoyo2017"/>
+    <w:bookmarkEnd w:id="63"/>
+    <w:bookmarkStart w:id="64" w:name="ref-delhoyo2017"/>
     <w:p>
       <w:pPr>
         <w:pStyle w:val="Bibliography"/>
       </w:pPr>
       <w:r>
-        <w:t xml:space="preserve">9.</w:t>
+        <w:t xml:space="preserve">16.</w:t>
       </w:r>
       <w:r>
         <w:t xml:space="preserve"> </w:t>
@@ -3045,14 +3790,14 @@
         <w:t xml:space="preserve"> </w:t>
       </w:r>
     </w:p>
-    <w:bookmarkEnd w:id="50"/>
-    <w:bookmarkStart w:id="51" w:name="X6c896e2b80dd0fca0e8ee32fce3f4251147131f"/>
+    <w:bookmarkEnd w:id="64"/>
+    <w:bookmarkStart w:id="65" w:name="X6c896e2b80dd0fca0e8ee32fce3f4251147131f"/>
     <w:p>
       <w:pPr>
         <w:pStyle w:val="Bibliography"/>
       </w:pPr>
       <w:r>
-        <w:t xml:space="preserve">10.</w:t>
+        <w:t xml:space="preserve">17.</w:t>
       </w:r>
       <w:r>
         <w:t xml:space="preserve"> </w:t>
@@ -3105,14 +3850,14 @@
         <w:t xml:space="preserve"> </w:t>
       </w:r>
     </w:p>
-    <w:bookmarkEnd w:id="51"/>
-    <w:bookmarkStart w:id="53" w:name="ref-vilela2015"/>
+    <w:bookmarkEnd w:id="65"/>
+    <w:bookmarkStart w:id="67" w:name="ref-vilela2015"/>
     <w:p>
       <w:pPr>
         <w:pStyle w:val="Bibliography"/>
       </w:pPr>
       <w:r>
-        <w:t xml:space="preserve">11.</w:t>
+        <w:t xml:space="preserve">18.</w:t>
       </w:r>
       <w:r>
         <w:t xml:space="preserve"> </w:t>
@@ -3167,7 +3912,7 @@
       <w:r>
         <w:t xml:space="preserve">, 1229–1234. (doi:</w:t>
       </w:r>
-      <w:hyperlink r:id="rId52">
+      <w:hyperlink r:id="rId66">
         <w:r>
           <w:rPr>
             <w:rStyle w:val="Hyperlink"/>
@@ -3179,14 +3924,14 @@
         <w:t xml:space="preserve">)</w:t>
       </w:r>
     </w:p>
-    <w:bookmarkEnd w:id="53"/>
-    <w:bookmarkStart w:id="55" w:name="ref-cooney2017"/>
+    <w:bookmarkEnd w:id="67"/>
+    <w:bookmarkStart w:id="69" w:name="ref-cooney2017"/>
     <w:p>
       <w:pPr>
         <w:pStyle w:val="Bibliography"/>
       </w:pPr>
       <w:r>
-        <w:t xml:space="preserve">12.</w:t>
+        <w:t xml:space="preserve">19.</w:t>
       </w:r>
       <w:r>
         <w:t xml:space="preserve"> </w:t>
@@ -3220,7 +3965,7 @@
       <w:r>
         <w:t xml:space="preserve">, 863–871. (doi:</w:t>
       </w:r>
-      <w:hyperlink r:id="rId54">
+      <w:hyperlink r:id="rId68">
         <w:r>
           <w:rPr>
             <w:rStyle w:val="Hyperlink"/>
@@ -3232,14 +3977,14 @@
         <w:t xml:space="preserve">)</w:t>
       </w:r>
     </w:p>
-    <w:bookmarkEnd w:id="55"/>
-    <w:bookmarkStart w:id="57" w:name="ref-burkner2017"/>
+    <w:bookmarkEnd w:id="69"/>
+    <w:bookmarkStart w:id="71" w:name="ref-burkner2017"/>
     <w:p>
       <w:pPr>
         <w:pStyle w:val="Bibliography"/>
       </w:pPr>
       <w:r>
-        <w:t xml:space="preserve">13.</w:t>
+        <w:t xml:space="preserve">20.</w:t>
       </w:r>
       <w:r>
         <w:t xml:space="preserve"> </w:t>
@@ -3306,7 +4051,7 @@
       <w:r>
         <w:t xml:space="preserve">, 1–28. (doi:</w:t>
       </w:r>
-      <w:hyperlink r:id="rId56">
+      <w:hyperlink r:id="rId70">
         <w:r>
           <w:rPr>
             <w:rStyle w:val="Hyperlink"/>
@@ -3318,14 +4063,14 @@
         <w:t xml:space="preserve">)</w:t>
       </w:r>
     </w:p>
-    <w:bookmarkEnd w:id="57"/>
-    <w:bookmarkStart w:id="59" w:name="ref-nylander2008"/>
+    <w:bookmarkEnd w:id="71"/>
+    <w:bookmarkStart w:id="73" w:name="ref-nylander2008"/>
     <w:p>
       <w:pPr>
         <w:pStyle w:val="Bibliography"/>
       </w:pPr>
       <w:r>
-        <w:t xml:space="preserve">14.</w:t>
+        <w:t xml:space="preserve">21.</w:t>
       </w:r>
       <w:r>
         <w:t xml:space="preserve"> </w:t>
@@ -3386,7 +4131,7 @@
       <w:r>
         <w:t xml:space="preserve">, 257–268. (doi:</w:t>
       </w:r>
-      <w:hyperlink r:id="rId58">
+      <w:hyperlink r:id="rId72">
         <w:r>
           <w:rPr>
             <w:rStyle w:val="Hyperlink"/>
@@ -3398,14 +4143,14 @@
         <w:t xml:space="preserve">)</w:t>
       </w:r>
     </w:p>
-    <w:bookmarkEnd w:id="59"/>
-    <w:bookmarkStart w:id="61" w:name="ref-gelman2013"/>
+    <w:bookmarkEnd w:id="73"/>
+    <w:bookmarkStart w:id="75" w:name="ref-gelman2013"/>
     <w:p>
       <w:pPr>
         <w:pStyle w:val="Bibliography"/>
       </w:pPr>
       <w:r>
-        <w:t xml:space="preserve">15.</w:t>
+        <w:t xml:space="preserve">22.</w:t>
       </w:r>
       <w:r>
         <w:t xml:space="preserve"> </w:t>
@@ -3447,7 +4192,7 @@
       <w:r>
         <w:t xml:space="preserve">. (doi:</w:t>
       </w:r>
-      <w:hyperlink r:id="rId60">
+      <w:hyperlink r:id="rId74">
         <w:r>
           <w:rPr>
             <w:rStyle w:val="Hyperlink"/>
@@ -3459,14 +4204,14 @@
         <w:t xml:space="preserve">)</w:t>
       </w:r>
     </w:p>
-    <w:bookmarkEnd w:id="61"/>
-    <w:bookmarkStart w:id="63" w:name="ref-vehtari2017"/>
+    <w:bookmarkEnd w:id="75"/>
+    <w:bookmarkStart w:id="77" w:name="ref-vehtari2017"/>
     <w:p>
       <w:pPr>
         <w:pStyle w:val="Bibliography"/>
       </w:pPr>
       <w:r>
-        <w:t xml:space="preserve">16.</w:t>
+        <w:t xml:space="preserve">23.</w:t>
       </w:r>
       <w:r>
         <w:t xml:space="preserve"> </w:t>
@@ -3521,7 +4266,7 @@
       <w:r>
         <w:t xml:space="preserve">, 1413–1432. (doi:</w:t>
       </w:r>
-      <w:hyperlink r:id="rId62">
+      <w:hyperlink r:id="rId76">
         <w:r>
           <w:rPr>
             <w:rStyle w:val="Hyperlink"/>
@@ -3533,14 +4278,14 @@
         <w:t xml:space="preserve">)</w:t>
       </w:r>
     </w:p>
-    <w:bookmarkEnd w:id="63"/>
-    <w:bookmarkStart w:id="65" w:name="ref-makowski2019"/>
+    <w:bookmarkEnd w:id="77"/>
+    <w:bookmarkStart w:id="79" w:name="ref-makowski2019"/>
     <w:p>
       <w:pPr>
         <w:pStyle w:val="Bibliography"/>
       </w:pPr>
       <w:r>
-        <w:t xml:space="preserve">17.</w:t>
+        <w:t xml:space="preserve">24.</w:t>
       </w:r>
       <w:r>
         <w:t xml:space="preserve"> </w:t>
@@ -3607,7 +4352,7 @@
       <w:r>
         <w:t xml:space="preserve">. (doi:</w:t>
       </w:r>
-      <w:hyperlink r:id="rId64">
+      <w:hyperlink r:id="rId78">
         <w:r>
           <w:rPr>
             <w:rStyle w:val="Hyperlink"/>
@@ -3619,14 +4364,14 @@
         <w:t xml:space="preserve">)</w:t>
       </w:r>
     </w:p>
-    <w:bookmarkEnd w:id="65"/>
-    <w:bookmarkStart w:id="66" w:name="ref-burnham2002"/>
+    <w:bookmarkEnd w:id="79"/>
+    <w:bookmarkStart w:id="80" w:name="ref-burnham2002"/>
     <w:p>
       <w:pPr>
         <w:pStyle w:val="Bibliography"/>
       </w:pPr>
       <w:r>
-        <w:t xml:space="preserve">18.</w:t>
+        <w:t xml:space="preserve">25.</w:t>
       </w:r>
       <w:r>
         <w:t xml:space="preserve"> </w:t>
@@ -3672,9 +4417,9 @@
         <w:t xml:space="preserve"> </w:t>
       </w:r>
     </w:p>
-    <w:bookmarkEnd w:id="66"/>
-    <w:bookmarkEnd w:id="67"/>
-    <w:bookmarkEnd w:id="68"/>
+    <w:bookmarkEnd w:id="80"/>
+    <w:bookmarkEnd w:id="81"/>
+    <w:bookmarkEnd w:id="82"/>
     <w:sectPr/>
   </w:body>
 </w:document>

</xml_diff>